<commit_message>
Fixed recorded votes tables in disposition docx for April 27 2016.
</commit_message>
<xml_diff>
--- a/spec/fixtures/DISPOSITION-2016-04-27.docx
+++ b/spec/fixtures/DISPOSITION-2016-04-27.docx
@@ -1,6 +1,6 @@
 
 <file path=word/document.xml><?xml version="1.0" encoding="utf-8"?>
-<w:document xmlns:wpc="http://schemas.microsoft.com/office/word/2010/wordprocessingCanvas" xmlns:mc="http://schemas.openxmlformats.org/markup-compatibility/2006" xmlns:o="urn:schemas-microsoft-com:office:office" xmlns:r="http://schemas.openxmlformats.org/officeDocument/2006/relationships" xmlns:m="http://schemas.openxmlformats.org/officeDocument/2006/math" xmlns:v="urn:schemas-microsoft-com:vml" xmlns:wp14="http://schemas.microsoft.com/office/word/2010/wordprocessingDrawing" xmlns:wp="http://schemas.openxmlformats.org/drawingml/2006/wordprocessingDrawing" xmlns:w10="urn:schemas-microsoft-com:office:word" xmlns:w="http://schemas.openxmlformats.org/wordprocessingml/2006/main" xmlns:w14="http://schemas.microsoft.com/office/word/2010/wordml" xmlns:wpg="http://schemas.microsoft.com/office/word/2010/wordprocessingGroup" xmlns:wpi="http://schemas.microsoft.com/office/word/2010/wordprocessingInk" xmlns:wne="http://schemas.microsoft.com/office/word/2006/wordml" xmlns:wps="http://schemas.microsoft.com/office/word/2010/wordprocessingShape" mc:Ignorable="w14 wp14">
+<w:document xmlns:wpc="http://schemas.microsoft.com/office/word/2010/wordprocessingCanvas" xmlns:mo="http://schemas.microsoft.com/office/mac/office/2008/main" xmlns:mc="http://schemas.openxmlformats.org/markup-compatibility/2006" xmlns:mv="urn:schemas-microsoft-com:mac:vml" xmlns:o="urn:schemas-microsoft-com:office:office" xmlns:r="http://schemas.openxmlformats.org/officeDocument/2006/relationships" xmlns:m="http://schemas.openxmlformats.org/officeDocument/2006/math" xmlns:v="urn:schemas-microsoft-com:vml" xmlns:wp14="http://schemas.microsoft.com/office/word/2010/wordprocessingDrawing" xmlns:wp="http://schemas.openxmlformats.org/drawingml/2006/wordprocessingDrawing" xmlns:w10="urn:schemas-microsoft-com:office:word" xmlns:w="http://schemas.openxmlformats.org/wordprocessingml/2006/main" xmlns:w14="http://schemas.microsoft.com/office/word/2010/wordml" xmlns:w15="http://schemas.microsoft.com/office/word/2012/wordml" xmlns:wpg="http://schemas.microsoft.com/office/word/2010/wordprocessingGroup" xmlns:wpi="http://schemas.microsoft.com/office/word/2010/wordprocessingInk" xmlns:wne="http://schemas.microsoft.com/office/word/2006/wordml" xmlns:wps="http://schemas.microsoft.com/office/word/2010/wordprocessingShape" mc:Ignorable="w14 w15 wp14">
   <w:body>
     <w:tbl>
       <w:tblPr>
@@ -50,7 +50,7 @@
                           </pic:cNvPicPr>
                         </pic:nvPicPr>
                         <pic:blipFill>
-                          <a:blip r:embed="rId9" cstate="print">
+                          <a:blip r:embed="rId8" cstate="print">
                             <a:extLst>
                               <a:ext uri="{28A0092B-C50C-407E-A947-70E740481C1C}">
                                 <a14:useLocalDpi xmlns:a14="http://schemas.microsoft.com/office/drawing/2010/main" val="0"/>
@@ -1364,25 +1364,7 @@
                 <w:sz w:val="20"/>
                 <w:lang w:val="en-CA"/>
               </w:rPr>
-              <w:t xml:space="preserve">Zoning Agreement Amendment – 1500 </w:t>
-            </w:r>
-            <w:proofErr w:type="spellStart"/>
-            <w:r>
-              <w:rPr>
-                <w:bCs/>
-                <w:sz w:val="20"/>
-                <w:lang w:val="en-CA"/>
-              </w:rPr>
-              <w:t>Plessis</w:t>
-            </w:r>
-            <w:proofErr w:type="spellEnd"/>
-            <w:r>
-              <w:rPr>
-                <w:bCs/>
-                <w:sz w:val="20"/>
-                <w:lang w:val="en-CA"/>
-              </w:rPr>
-              <w:t xml:space="preserve"> Road</w:t>
+              <w:t>Zoning Agreement Amendment – 1500 Plessis Road</w:t>
             </w:r>
             <w:r>
               <w:rPr>
@@ -1502,18 +1484,8 @@
                 <w:sz w:val="20"/>
                 <w:lang w:val="en-CA"/>
               </w:rPr>
-              <w:t xml:space="preserve">the Garden City Community Centre’s Seven Oaks </w:t>
-            </w:r>
-            <w:proofErr w:type="spellStart"/>
-            <w:r>
-              <w:rPr>
-                <w:bCs/>
-                <w:sz w:val="20"/>
-                <w:lang w:val="en-CA"/>
-              </w:rPr>
-              <w:t>Sportsplex</w:t>
-            </w:r>
-            <w:proofErr w:type="spellEnd"/>
+              <w:t>the Garden City Community Centre’s Seven Oaks Sportsplex</w:t>
+            </w:r>
           </w:p>
         </w:tc>
         <w:tc>
@@ -4731,7 +4703,6 @@
                 <w:sz w:val="20"/>
               </w:rPr>
             </w:pPr>
-            <w:proofErr w:type="gramStart"/>
             <w:r>
               <w:rPr>
                 <w:rFonts w:ascii="Times New Roman" w:hAnsi="Times New Roman"/>
@@ -4761,7 +4732,6 @@
               </w:rPr>
               <w:t>program requirements.</w:t>
             </w:r>
-            <w:proofErr w:type="gramEnd"/>
           </w:p>
           <w:p>
             <w:pPr>
@@ -5076,16 +5046,7 @@
                 <w:rFonts w:ascii="Times New Roman" w:hAnsi="Times New Roman"/>
                 <w:sz w:val="20"/>
               </w:rPr>
-              <w:t xml:space="preserve">THAT Item No. 2 of the </w:t>
-            </w:r>
-            <w:bookmarkStart w:id="2" w:name="_GoBack"/>
-            <w:bookmarkEnd w:id="2"/>
-            <w:r>
-              <w:rPr>
-                <w:rFonts w:ascii="Times New Roman" w:hAnsi="Times New Roman"/>
-                <w:sz w:val="20"/>
-              </w:rPr>
-              <w:t>R</w:t>
+              <w:t>THAT Item No. 2 of the R</w:t>
             </w:r>
             <w:r>
               <w:rPr>
@@ -5131,23 +5092,7 @@
                 <w:sz w:val="20"/>
               </w:rPr>
               <w:tab/>
-              <w:t xml:space="preserve">That the Council motion of February 24, 2016 </w:t>
-            </w:r>
-            <w:proofErr w:type="gramStart"/>
-            <w:r>
-              <w:rPr>
-                <w:rFonts w:ascii="Times New Roman" w:hAnsi="Times New Roman"/>
-                <w:sz w:val="20"/>
-              </w:rPr>
-              <w:t>be received</w:t>
-            </w:r>
-            <w:proofErr w:type="gramEnd"/>
-            <w:r>
-              <w:rPr>
-                <w:rFonts w:ascii="Times New Roman" w:hAnsi="Times New Roman"/>
-                <w:sz w:val="20"/>
-              </w:rPr>
-              <w:t xml:space="preserve"> as information.</w:t>
+              <w:t>That the Council motion of February 24, 2016 be received as information.</w:t>
             </w:r>
           </w:p>
         </w:tc>
@@ -5294,23 +5239,7 @@
                 <w:rFonts w:ascii="Times New Roman" w:hAnsi="Times New Roman"/>
                 <w:sz w:val="20"/>
               </w:rPr>
-              <w:t xml:space="preserve">“That the City </w:t>
-            </w:r>
-            <w:proofErr w:type="gramStart"/>
-            <w:r>
-              <w:rPr>
-                <w:rFonts w:ascii="Times New Roman" w:hAnsi="Times New Roman"/>
-                <w:sz w:val="20"/>
-              </w:rPr>
-              <w:t>administration meet</w:t>
-            </w:r>
-            <w:proofErr w:type="gramEnd"/>
-            <w:r>
-              <w:rPr>
-                <w:rFonts w:ascii="Times New Roman" w:hAnsi="Times New Roman"/>
-                <w:sz w:val="20"/>
-              </w:rPr>
-              <w:t xml:space="preserve"> with CUPE representatives and make all reasonable efforts to negotiate a letter of Understanding regarding the Automatic Vehicle Location System (AVL) to ensure the interests of both the City and its employees are appropriately safeguarded.”</w:t>
+              <w:t>“That the City administration meet with CUPE representatives and make all reasonable efforts to negotiate a letter of Understanding regarding the Automatic Vehicle Location System (AVL) to ensure the interests of both the City and its employees are appropriately safeguarded.”</w:t>
             </w:r>
           </w:p>
         </w:tc>
@@ -5674,7 +5603,6 @@
                 <w:sz w:val="20"/>
               </w:rPr>
             </w:pPr>
-            <w:proofErr w:type="gramStart"/>
             <w:r>
               <w:rPr>
                 <w:rFonts w:ascii="Times New Roman" w:hAnsi="Times New Roman"/>
@@ -5710,7 +5638,6 @@
               </w:rPr>
               <w:t>2017, and 2018 and all associated budgets.</w:t>
             </w:r>
-            <w:proofErr w:type="gramEnd"/>
           </w:p>
         </w:tc>
         <w:tc>
@@ -5860,7 +5787,6 @@
                 <w:highlight w:val="yellow"/>
               </w:rPr>
             </w:pPr>
-            <w:proofErr w:type="gramStart"/>
             <w:r>
               <w:rPr>
                 <w:rFonts w:ascii="Times New Roman" w:hAnsi="Times New Roman"/>
@@ -5874,15 +5800,7 @@
                 <w:sz w:val="20"/>
               </w:rPr>
               <w:tab/>
-              <w:t>B. iv.</w:t>
-            </w:r>
-            <w:proofErr w:type="gramEnd"/>
-            <w:r>
-              <w:rPr>
-                <w:rFonts w:ascii="Times New Roman" w:hAnsi="Times New Roman"/>
-                <w:sz w:val="20"/>
-              </w:rPr>
-              <w:t xml:space="preserve"> That any introduction / implementation of a Curbside SSO (Kitchen Waste) program, which is not optional for homeowners, not derive its funding source in any way from a user fee or flat tax.</w:t>
+              <w:t>B. iv. That any introduction / implementation of a Curbside SSO (Kitchen Waste) program, which is not optional for homeowners, not derive its funding source in any way from a user fee or flat tax.</w:t>
             </w:r>
           </w:p>
         </w:tc>
@@ -6092,7 +6010,6 @@
                 <w:sz w:val="20"/>
               </w:rPr>
             </w:pPr>
-            <w:proofErr w:type="gramStart"/>
             <w:r>
               <w:rPr>
                 <w:rFonts w:ascii="Times New Roman" w:hAnsi="Times New Roman"/>
@@ -6114,7 +6031,6 @@
               </w:rPr>
               <w:t xml:space="preserve"> $2 million, including foregoing of outsourcing of jobs out of the Province.</w:t>
             </w:r>
-            <w:proofErr w:type="gramEnd"/>
           </w:p>
         </w:tc>
         <w:tc>
@@ -6290,8 +6206,8 @@
               </w:rPr>
               <w:br w:type="page"/>
             </w:r>
-            <w:bookmarkStart w:id="3" w:name="Bylaws"/>
-            <w:bookmarkEnd w:id="3"/>
+            <w:bookmarkStart w:id="2" w:name="Bylaws"/>
+            <w:bookmarkEnd w:id="2"/>
             <w:r>
               <w:rPr>
                 <w:rFonts w:ascii="Times New Roman" w:hAnsi="Times New Roman"/>
@@ -6319,7 +6235,6 @@
                 <w:sz w:val="20"/>
               </w:rPr>
             </w:pPr>
-            <w:proofErr w:type="gramStart"/>
             <w:r>
               <w:rPr>
                 <w:rFonts w:ascii="Times New Roman" w:hAnsi="Times New Roman"/>
@@ -6328,7 +6243,6 @@
               </w:rPr>
               <w:t>BY-LAW NO.</w:t>
             </w:r>
-            <w:proofErr w:type="gramEnd"/>
           </w:p>
         </w:tc>
         <w:tc>
@@ -6696,7 +6610,6 @@
                 <w:sz w:val="20"/>
               </w:rPr>
             </w:pPr>
-            <w:proofErr w:type="gramStart"/>
             <w:r>
               <w:rPr>
                 <w:rFonts w:ascii="Times New Roman" w:hAnsi="Times New Roman"/>
@@ -6727,7 +6640,6 @@
               </w:rPr>
               <w:t xml:space="preserve"> Road.</w:t>
             </w:r>
-            <w:proofErr w:type="gramEnd"/>
             <w:r>
               <w:rPr>
                 <w:rFonts w:ascii="Times New Roman" w:hAnsi="Times New Roman"/>
@@ -6900,7 +6812,6 @@
                 <w:sz w:val="20"/>
               </w:rPr>
             </w:pPr>
-            <w:proofErr w:type="gramStart"/>
             <w:r>
               <w:rPr>
                 <w:rFonts w:ascii="Times New Roman" w:hAnsi="Times New Roman"/>
@@ -6915,7 +6826,6 @@
               </w:rPr>
               <w:t>o amend the Planning, Development and Building Fees By-law No. 77/2009 to correct an error.</w:t>
             </w:r>
-            <w:proofErr w:type="gramEnd"/>
           </w:p>
         </w:tc>
         <w:tc>
@@ -7108,23 +7018,7 @@
                 <w:rFonts w:ascii="Times New Roman" w:hAnsi="Times New Roman"/>
                 <w:sz w:val="20"/>
               </w:rPr>
-              <w:t xml:space="preserve"> Avenue, north of Dawson Road South, and west of </w:t>
-            </w:r>
-            <w:proofErr w:type="spellStart"/>
-            <w:r>
-              <w:rPr>
-                <w:rFonts w:ascii="Times New Roman" w:hAnsi="Times New Roman"/>
-                <w:sz w:val="20"/>
-              </w:rPr>
-              <w:t>Plessis</w:t>
-            </w:r>
-            <w:proofErr w:type="spellEnd"/>
-            <w:r>
-              <w:rPr>
-                <w:rFonts w:ascii="Times New Roman" w:hAnsi="Times New Roman"/>
-                <w:sz w:val="20"/>
-              </w:rPr>
-              <w:t xml:space="preserve"> Road in the Riel Community</w:t>
+              <w:t xml:space="preserve"> Avenue, north of Dawson Road South, and west of Plessis Road in the Riel Community</w:t>
             </w:r>
             <w:r>
               <w:rPr>
@@ -7213,23 +7107,7 @@
                 <w:rFonts w:ascii="Times New Roman" w:hAnsi="Times New Roman"/>
                 <w:sz w:val="20"/>
               </w:rPr>
-              <w:t xml:space="preserve">o approve a plan of subdivision and amend Winnipeg Zoning By-law No. 200/2006 to rezone land located at the Southwest corner of </w:t>
-            </w:r>
-            <w:proofErr w:type="spellStart"/>
-            <w:r>
-              <w:rPr>
-                <w:rFonts w:ascii="Times New Roman" w:hAnsi="Times New Roman"/>
-                <w:sz w:val="20"/>
-              </w:rPr>
-              <w:t>McPhillips</w:t>
-            </w:r>
-            <w:proofErr w:type="spellEnd"/>
-            <w:r>
-              <w:rPr>
-                <w:rFonts w:ascii="Times New Roman" w:hAnsi="Times New Roman"/>
-                <w:sz w:val="20"/>
-              </w:rPr>
-              <w:t xml:space="preserve"> Street and Murray Avenue in the Lord Selkirk West </w:t>
+              <w:t xml:space="preserve">o approve a plan of subdivision and amend Winnipeg Zoning By-law No. 200/2006 to rezone land located at the Southwest corner of McPhillips Street and Murray Avenue in the Lord Selkirk West </w:t>
             </w:r>
             <w:proofErr w:type="spellStart"/>
             <w:r>
@@ -7329,7 +7207,6 @@
                 <w:sz w:val="20"/>
               </w:rPr>
             </w:pPr>
-            <w:proofErr w:type="gramStart"/>
             <w:r>
               <w:rPr>
                 <w:rFonts w:ascii="Times New Roman" w:hAnsi="Times New Roman"/>
@@ -7344,7 +7221,6 @@
               </w:rPr>
               <w:t>o correct a technical error in By-law No. 54/2016.</w:t>
             </w:r>
-            <w:proofErr w:type="gramEnd"/>
           </w:p>
         </w:tc>
         <w:tc>
@@ -7413,7 +7289,6 @@
                 <w:sz w:val="20"/>
               </w:rPr>
             </w:pPr>
-            <w:proofErr w:type="gramStart"/>
             <w:r>
               <w:rPr>
                 <w:rFonts w:ascii="Times New Roman" w:hAnsi="Times New Roman"/>
@@ -7421,7 +7296,6 @@
               </w:rPr>
               <w:t>To open Transcona Boulevard.</w:t>
             </w:r>
-            <w:proofErr w:type="gramEnd"/>
           </w:p>
         </w:tc>
         <w:tc>
@@ -7719,7 +7593,6 @@
           </w:tcPr>
           <w:p>
             <w:pPr>
-              <w:jc w:val="center"/>
               <w:rPr>
                 <w:rFonts w:ascii="Times New Roman" w:hAnsi="Times New Roman"/>
                 <w:sz w:val="20"/>
@@ -7741,15 +7614,12 @@
               <w:tblLook w:val="04A0" w:firstRow="1" w:lastRow="0" w:firstColumn="1" w:lastColumn="0" w:noHBand="0" w:noVBand="1"/>
             </w:tblPr>
             <w:tblGrid>
-              <w:gridCol w:w="2760"/>
+              <w:gridCol w:w="2745"/>
             </w:tblGrid>
             <w:tr>
-              <w:trPr>
-                <w:trHeight w:val="3312"/>
-              </w:trPr>
               <w:tc>
                 <w:tcPr>
-                  <w:tcW w:w="2760" w:type="dxa"/>
+                  <w:tcW w:w="2745" w:type="dxa"/>
                 </w:tcPr>
                 <w:p>
                   <w:pPr>
@@ -7768,6 +7638,13 @@
                     <w:t>Councillor Allard</w:t>
                   </w:r>
                 </w:p>
+              </w:tc>
+            </w:tr>
+            <w:tr>
+              <w:tc>
+                <w:tcPr>
+                  <w:tcW w:w="2745" w:type="dxa"/>
+                </w:tcPr>
                 <w:p>
                   <w:pPr>
                     <w:rPr>
@@ -7785,6 +7662,13 @@
                     <w:t>Councillor Dobson</w:t>
                   </w:r>
                 </w:p>
+              </w:tc>
+            </w:tr>
+            <w:tr>
+              <w:tc>
+                <w:tcPr>
+                  <w:tcW w:w="2745" w:type="dxa"/>
+                </w:tcPr>
                 <w:p>
                   <w:pPr>
                     <w:rPr>
@@ -7799,9 +7683,26 @@
                       <w:sz w:val="20"/>
                       <w:lang w:val="en-CA"/>
                     </w:rPr>
-                    <w:t>Councillor Eadie</w:t>
+                    <w:t xml:space="preserve">Councillor </w:t>
                   </w:r>
+                  <w:proofErr w:type="spellStart"/>
+                  <w:r>
+                    <w:rPr>
+                      <w:rFonts w:ascii="Times New Roman" w:hAnsi="Times New Roman"/>
+                      <w:sz w:val="20"/>
+                      <w:lang w:val="en-CA"/>
+                    </w:rPr>
+                    <w:t>Eadie</w:t>
+                  </w:r>
+                  <w:proofErr w:type="spellEnd"/>
                 </w:p>
+              </w:tc>
+            </w:tr>
+            <w:tr>
+              <w:tc>
+                <w:tcPr>
+                  <w:tcW w:w="2745" w:type="dxa"/>
+                </w:tcPr>
                 <w:p>
                   <w:pPr>
                     <w:rPr>
@@ -7819,6 +7720,13 @@
                     <w:t>Councillor Schreyer</w:t>
                   </w:r>
                 </w:p>
+              </w:tc>
+            </w:tr>
+            <w:tr>
+              <w:tc>
+                <w:tcPr>
+                  <w:tcW w:w="2745" w:type="dxa"/>
+                </w:tcPr>
                 <w:p>
                   <w:pPr>
                     <w:rPr>
@@ -7835,15 +7743,6 @@
                     </w:rPr>
                     <w:t>Councillor Wyatt</w:t>
                   </w:r>
-                </w:p>
-                <w:p>
-                  <w:pPr>
-                    <w:rPr>
-                      <w:rFonts w:ascii="Times New Roman" w:hAnsi="Times New Roman"/>
-                      <w:sz w:val="20"/>
-                      <w:lang w:val="en-CA"/>
-                    </w:rPr>
-                  </w:pPr>
                 </w:p>
               </w:tc>
             </w:tr>
@@ -7886,15 +7785,12 @@
               <w:tblLook w:val="04A0" w:firstRow="1" w:lastRow="0" w:firstColumn="1" w:lastColumn="0" w:noHBand="0" w:noVBand="1"/>
             </w:tblPr>
             <w:tblGrid>
-              <w:gridCol w:w="2706"/>
+              <w:gridCol w:w="2691"/>
             </w:tblGrid>
             <w:tr>
-              <w:trPr>
-                <w:trHeight w:val="2718"/>
-              </w:trPr>
               <w:tc>
                 <w:tcPr>
-                  <w:tcW w:w="2706" w:type="dxa"/>
+                  <w:tcW w:w="2691" w:type="dxa"/>
                 </w:tcPr>
                 <w:p>
                   <w:pPr>
@@ -7913,6 +7809,13 @@
                     <w:t>His Worship Mayor Bowman</w:t>
                   </w:r>
                 </w:p>
+              </w:tc>
+            </w:tr>
+            <w:tr>
+              <w:tc>
+                <w:tcPr>
+                  <w:tcW w:w="2691" w:type="dxa"/>
+                </w:tcPr>
                 <w:p>
                   <w:pPr>
                     <w:rPr>
@@ -7927,9 +7830,26 @@
                       <w:sz w:val="20"/>
                       <w:lang w:val="en-CA"/>
                     </w:rPr>
-                    <w:t>Councillor Browaty</w:t>
+                    <w:t xml:space="preserve">Councillor </w:t>
                   </w:r>
+                  <w:proofErr w:type="spellStart"/>
+                  <w:r>
+                    <w:rPr>
+                      <w:rFonts w:ascii="Times New Roman" w:hAnsi="Times New Roman"/>
+                      <w:sz w:val="20"/>
+                      <w:lang w:val="en-CA"/>
+                    </w:rPr>
+                    <w:t>Browaty</w:t>
+                  </w:r>
+                  <w:proofErr w:type="spellEnd"/>
                 </w:p>
+              </w:tc>
+            </w:tr>
+            <w:tr>
+              <w:tc>
+                <w:tcPr>
+                  <w:tcW w:w="2691" w:type="dxa"/>
+                </w:tcPr>
                 <w:p>
                   <w:pPr>
                     <w:rPr>
@@ -7944,9 +7864,26 @@
                       <w:sz w:val="20"/>
                       <w:lang w:val="en-CA"/>
                     </w:rPr>
-                    <w:t>Councillor Gerbasi</w:t>
+                    <w:t xml:space="preserve">Councillor </w:t>
                   </w:r>
+                  <w:proofErr w:type="spellStart"/>
+                  <w:r>
+                    <w:rPr>
+                      <w:rFonts w:ascii="Times New Roman" w:hAnsi="Times New Roman"/>
+                      <w:sz w:val="20"/>
+                      <w:lang w:val="en-CA"/>
+                    </w:rPr>
+                    <w:t>Gerbasi</w:t>
+                  </w:r>
+                  <w:proofErr w:type="spellEnd"/>
                 </w:p>
+              </w:tc>
+            </w:tr>
+            <w:tr>
+              <w:tc>
+                <w:tcPr>
+                  <w:tcW w:w="2691" w:type="dxa"/>
+                </w:tcPr>
                 <w:p>
                   <w:pPr>
                     <w:rPr>
@@ -7964,6 +7901,13 @@
                     <w:t>Councillor Gillingham</w:t>
                   </w:r>
                 </w:p>
+              </w:tc>
+            </w:tr>
+            <w:tr>
+              <w:tc>
+                <w:tcPr>
+                  <w:tcW w:w="2691" w:type="dxa"/>
+                </w:tcPr>
                 <w:p>
                   <w:pPr>
                     <w:rPr>
@@ -7981,6 +7925,13 @@
                     <w:t>Councillor Gilroy</w:t>
                   </w:r>
                 </w:p>
+              </w:tc>
+            </w:tr>
+            <w:tr>
+              <w:tc>
+                <w:tcPr>
+                  <w:tcW w:w="2691" w:type="dxa"/>
+                </w:tcPr>
                 <w:p>
                   <w:pPr>
                     <w:rPr>
@@ -7995,9 +7946,26 @@
                       <w:sz w:val="20"/>
                       <w:lang w:val="en-CA"/>
                     </w:rPr>
-                    <w:t>Councillor Lukes</w:t>
+                    <w:t xml:space="preserve">Councillor </w:t>
                   </w:r>
+                  <w:proofErr w:type="spellStart"/>
+                  <w:r>
+                    <w:rPr>
+                      <w:rFonts w:ascii="Times New Roman" w:hAnsi="Times New Roman"/>
+                      <w:sz w:val="20"/>
+                      <w:lang w:val="en-CA"/>
+                    </w:rPr>
+                    <w:t>Lukes</w:t>
+                  </w:r>
+                  <w:proofErr w:type="spellEnd"/>
                 </w:p>
+              </w:tc>
+            </w:tr>
+            <w:tr>
+              <w:tc>
+                <w:tcPr>
+                  <w:tcW w:w="2691" w:type="dxa"/>
+                </w:tcPr>
                 <w:p>
                   <w:pPr>
                     <w:rPr>
@@ -8015,6 +7983,13 @@
                     <w:t>Councillor Mayes</w:t>
                   </w:r>
                 </w:p>
+              </w:tc>
+            </w:tr>
+            <w:tr>
+              <w:tc>
+                <w:tcPr>
+                  <w:tcW w:w="2691" w:type="dxa"/>
+                </w:tcPr>
                 <w:p>
                   <w:pPr>
                     <w:rPr>
@@ -8029,9 +8004,26 @@
                       <w:sz w:val="20"/>
                       <w:lang w:val="en-CA"/>
                     </w:rPr>
-                    <w:t>Councillor Morantz</w:t>
+                    <w:t xml:space="preserve">Councillor </w:t>
                   </w:r>
+                  <w:proofErr w:type="spellStart"/>
+                  <w:r>
+                    <w:rPr>
+                      <w:rFonts w:ascii="Times New Roman" w:hAnsi="Times New Roman"/>
+                      <w:sz w:val="20"/>
+                      <w:lang w:val="en-CA"/>
+                    </w:rPr>
+                    <w:t>Morantz</w:t>
+                  </w:r>
+                  <w:proofErr w:type="spellEnd"/>
                 </w:p>
+              </w:tc>
+            </w:tr>
+            <w:tr>
+              <w:tc>
+                <w:tcPr>
+                  <w:tcW w:w="2691" w:type="dxa"/>
+                </w:tcPr>
                 <w:p>
                   <w:pPr>
                     <w:rPr>
@@ -8046,9 +8038,26 @@
                       <w:sz w:val="20"/>
                       <w:lang w:val="en-CA"/>
                     </w:rPr>
-                    <w:t>Councillor Orlikow</w:t>
+                    <w:t xml:space="preserve">Councillor </w:t>
                   </w:r>
+                  <w:proofErr w:type="spellStart"/>
+                  <w:r>
+                    <w:rPr>
+                      <w:rFonts w:ascii="Times New Roman" w:hAnsi="Times New Roman"/>
+                      <w:sz w:val="20"/>
+                      <w:lang w:val="en-CA"/>
+                    </w:rPr>
+                    <w:t>Orlikow</w:t>
+                  </w:r>
+                  <w:proofErr w:type="spellEnd"/>
                 </w:p>
+              </w:tc>
+            </w:tr>
+            <w:tr>
+              <w:tc>
+                <w:tcPr>
+                  <w:tcW w:w="2691" w:type="dxa"/>
+                </w:tcPr>
                 <w:p>
                   <w:pPr>
                     <w:rPr>
@@ -8063,9 +8072,26 @@
                       <w:sz w:val="20"/>
                       <w:lang w:val="en-CA"/>
                     </w:rPr>
-                    <w:t>Councillor Pagtakhan</w:t>
+                    <w:t xml:space="preserve">Councillor </w:t>
                   </w:r>
+                  <w:proofErr w:type="spellStart"/>
+                  <w:r>
+                    <w:rPr>
+                      <w:rFonts w:ascii="Times New Roman" w:hAnsi="Times New Roman"/>
+                      <w:sz w:val="20"/>
+                      <w:lang w:val="en-CA"/>
+                    </w:rPr>
+                    <w:t>Pagtakhan</w:t>
+                  </w:r>
+                  <w:proofErr w:type="spellEnd"/>
                 </w:p>
+              </w:tc>
+            </w:tr>
+            <w:tr>
+              <w:tc>
+                <w:tcPr>
+                  <w:tcW w:w="2691" w:type="dxa"/>
+                </w:tcPr>
                 <w:p>
                   <w:pPr>
                     <w:rPr>
@@ -8621,15 +8647,6 @@
                     <w:t>Councillor Sharma</w:t>
                   </w:r>
                 </w:p>
-                <w:p>
-                  <w:pPr>
-                    <w:rPr>
-                      <w:rFonts w:ascii="Times New Roman" w:hAnsi="Times New Roman"/>
-                      <w:sz w:val="20"/>
-                      <w:lang w:val="en-CA"/>
-                    </w:rPr>
-                  </w:pPr>
-                </w:p>
               </w:tc>
             </w:tr>
           </w:tbl>
@@ -8787,15 +8804,12 @@
               <w:tblLook w:val="04A0" w:firstRow="1" w:lastRow="0" w:firstColumn="1" w:lastColumn="0" w:noHBand="0" w:noVBand="1"/>
             </w:tblPr>
             <w:tblGrid>
-              <w:gridCol w:w="2760"/>
+              <w:gridCol w:w="2745"/>
             </w:tblGrid>
             <w:tr>
-              <w:trPr>
-                <w:trHeight w:val="3312"/>
-              </w:trPr>
               <w:tc>
                 <w:tcPr>
-                  <w:tcW w:w="2760" w:type="dxa"/>
+                  <w:tcW w:w="2745" w:type="dxa"/>
                 </w:tcPr>
                 <w:p>
                   <w:pPr>
@@ -8814,6 +8828,13 @@
                     <w:t>His Worship Mayor Bowman</w:t>
                   </w:r>
                 </w:p>
+              </w:tc>
+            </w:tr>
+            <w:tr>
+              <w:tc>
+                <w:tcPr>
+                  <w:tcW w:w="2745" w:type="dxa"/>
+                </w:tcPr>
                 <w:p>
                   <w:pPr>
                     <w:rPr>
@@ -8828,9 +8849,26 @@
                       <w:sz w:val="20"/>
                       <w:lang w:val="en-CA"/>
                     </w:rPr>
-                    <w:t>Councillor Browaty</w:t>
+                    <w:t xml:space="preserve">Councillor </w:t>
                   </w:r>
+                  <w:proofErr w:type="spellStart"/>
+                  <w:r>
+                    <w:rPr>
+                      <w:rFonts w:ascii="Times New Roman" w:hAnsi="Times New Roman"/>
+                      <w:sz w:val="20"/>
+                      <w:lang w:val="en-CA"/>
+                    </w:rPr>
+                    <w:t>Browaty</w:t>
+                  </w:r>
+                  <w:proofErr w:type="spellEnd"/>
                 </w:p>
+              </w:tc>
+            </w:tr>
+            <w:tr>
+              <w:tc>
+                <w:tcPr>
+                  <w:tcW w:w="2745" w:type="dxa"/>
+                </w:tcPr>
                 <w:p>
                   <w:pPr>
                     <w:rPr>
@@ -8845,9 +8883,26 @@
                       <w:sz w:val="20"/>
                       <w:lang w:val="en-CA"/>
                     </w:rPr>
-                    <w:t>Councillor Gerbasi</w:t>
+                    <w:t xml:space="preserve">Councillor </w:t>
                   </w:r>
+                  <w:proofErr w:type="spellStart"/>
+                  <w:r>
+                    <w:rPr>
+                      <w:rFonts w:ascii="Times New Roman" w:hAnsi="Times New Roman"/>
+                      <w:sz w:val="20"/>
+                      <w:lang w:val="en-CA"/>
+                    </w:rPr>
+                    <w:t>Gerbasi</w:t>
+                  </w:r>
+                  <w:proofErr w:type="spellEnd"/>
                 </w:p>
+              </w:tc>
+            </w:tr>
+            <w:tr>
+              <w:tc>
+                <w:tcPr>
+                  <w:tcW w:w="2745" w:type="dxa"/>
+                </w:tcPr>
                 <w:p>
                   <w:pPr>
                     <w:rPr>
@@ -8865,6 +8920,13 @@
                     <w:t>Councillor Gillingham</w:t>
                   </w:r>
                 </w:p>
+              </w:tc>
+            </w:tr>
+            <w:tr>
+              <w:tc>
+                <w:tcPr>
+                  <w:tcW w:w="2745" w:type="dxa"/>
+                </w:tcPr>
                 <w:p>
                   <w:pPr>
                     <w:rPr>
@@ -8882,6 +8944,13 @@
                     <w:t>Councillor Gilroy</w:t>
                   </w:r>
                 </w:p>
+              </w:tc>
+            </w:tr>
+            <w:tr>
+              <w:tc>
+                <w:tcPr>
+                  <w:tcW w:w="2745" w:type="dxa"/>
+                </w:tcPr>
                 <w:p>
                   <w:pPr>
                     <w:rPr>
@@ -8896,9 +8965,26 @@
                       <w:sz w:val="20"/>
                       <w:lang w:val="en-CA"/>
                     </w:rPr>
-                    <w:t>Councillor Lukes</w:t>
+                    <w:t xml:space="preserve">Councillor </w:t>
                   </w:r>
+                  <w:proofErr w:type="spellStart"/>
+                  <w:r>
+                    <w:rPr>
+                      <w:rFonts w:ascii="Times New Roman" w:hAnsi="Times New Roman"/>
+                      <w:sz w:val="20"/>
+                      <w:lang w:val="en-CA"/>
+                    </w:rPr>
+                    <w:t>Lukes</w:t>
+                  </w:r>
+                  <w:proofErr w:type="spellEnd"/>
                 </w:p>
+              </w:tc>
+            </w:tr>
+            <w:tr>
+              <w:tc>
+                <w:tcPr>
+                  <w:tcW w:w="2745" w:type="dxa"/>
+                </w:tcPr>
                 <w:p>
                   <w:pPr>
                     <w:rPr>
@@ -8916,6 +9002,13 @@
                     <w:t>Councillor Mayes</w:t>
                   </w:r>
                 </w:p>
+              </w:tc>
+            </w:tr>
+            <w:tr>
+              <w:tc>
+                <w:tcPr>
+                  <w:tcW w:w="2745" w:type="dxa"/>
+                </w:tcPr>
                 <w:p>
                   <w:pPr>
                     <w:rPr>
@@ -8930,9 +9023,26 @@
                       <w:sz w:val="20"/>
                       <w:lang w:val="en-CA"/>
                     </w:rPr>
-                    <w:t>Councillor Morantz</w:t>
+                    <w:t xml:space="preserve">Councillor </w:t>
                   </w:r>
+                  <w:proofErr w:type="spellStart"/>
+                  <w:r>
+                    <w:rPr>
+                      <w:rFonts w:ascii="Times New Roman" w:hAnsi="Times New Roman"/>
+                      <w:sz w:val="20"/>
+                      <w:lang w:val="en-CA"/>
+                    </w:rPr>
+                    <w:t>Morantz</w:t>
+                  </w:r>
+                  <w:proofErr w:type="spellEnd"/>
                 </w:p>
+              </w:tc>
+            </w:tr>
+            <w:tr>
+              <w:tc>
+                <w:tcPr>
+                  <w:tcW w:w="2745" w:type="dxa"/>
+                </w:tcPr>
                 <w:p>
                   <w:pPr>
                     <w:rPr>
@@ -8947,9 +9057,26 @@
                       <w:sz w:val="20"/>
                       <w:lang w:val="en-CA"/>
                     </w:rPr>
-                    <w:t>Councillor Orlikow</w:t>
+                    <w:t xml:space="preserve">Councillor </w:t>
                   </w:r>
+                  <w:proofErr w:type="spellStart"/>
+                  <w:r>
+                    <w:rPr>
+                      <w:rFonts w:ascii="Times New Roman" w:hAnsi="Times New Roman"/>
+                      <w:sz w:val="20"/>
+                      <w:lang w:val="en-CA"/>
+                    </w:rPr>
+                    <w:t>Orlikow</w:t>
+                  </w:r>
+                  <w:proofErr w:type="spellEnd"/>
                 </w:p>
+              </w:tc>
+            </w:tr>
+            <w:tr>
+              <w:tc>
+                <w:tcPr>
+                  <w:tcW w:w="2745" w:type="dxa"/>
+                </w:tcPr>
                 <w:p>
                   <w:pPr>
                     <w:rPr>
@@ -8964,9 +9091,26 @@
                       <w:sz w:val="20"/>
                       <w:lang w:val="en-CA"/>
                     </w:rPr>
-                    <w:t>Councillor Pagtakhan</w:t>
+                    <w:t xml:space="preserve">Councillor </w:t>
                   </w:r>
+                  <w:proofErr w:type="spellStart"/>
+                  <w:r>
+                    <w:rPr>
+                      <w:rFonts w:ascii="Times New Roman" w:hAnsi="Times New Roman"/>
+                      <w:sz w:val="20"/>
+                      <w:lang w:val="en-CA"/>
+                    </w:rPr>
+                    <w:t>Pagtakhan</w:t>
+                  </w:r>
+                  <w:proofErr w:type="spellEnd"/>
                 </w:p>
+              </w:tc>
+            </w:tr>
+            <w:tr>
+              <w:tc>
+                <w:tcPr>
+                  <w:tcW w:w="2745" w:type="dxa"/>
+                </w:tcPr>
                 <w:p>
                   <w:pPr>
                     <w:rPr>
@@ -9025,15 +9169,12 @@
               <w:tblLook w:val="04A0" w:firstRow="1" w:lastRow="0" w:firstColumn="1" w:lastColumn="0" w:noHBand="0" w:noVBand="1"/>
             </w:tblPr>
             <w:tblGrid>
-              <w:gridCol w:w="2706"/>
+              <w:gridCol w:w="2691"/>
             </w:tblGrid>
             <w:tr>
-              <w:trPr>
-                <w:trHeight w:val="3312"/>
-              </w:trPr>
               <w:tc>
                 <w:tcPr>
-                  <w:tcW w:w="2706" w:type="dxa"/>
+                  <w:tcW w:w="2691" w:type="dxa"/>
                 </w:tcPr>
                 <w:p>
                   <w:pPr>
@@ -9052,6 +9193,13 @@
                     <w:t>Councillor Allard</w:t>
                   </w:r>
                 </w:p>
+              </w:tc>
+            </w:tr>
+            <w:tr>
+              <w:tc>
+                <w:tcPr>
+                  <w:tcW w:w="2691" w:type="dxa"/>
+                </w:tcPr>
                 <w:p>
                   <w:pPr>
                     <w:rPr>
@@ -9069,6 +9217,13 @@
                     <w:t>Councillor Dobson</w:t>
                   </w:r>
                 </w:p>
+              </w:tc>
+            </w:tr>
+            <w:tr>
+              <w:tc>
+                <w:tcPr>
+                  <w:tcW w:w="2691" w:type="dxa"/>
+                </w:tcPr>
                 <w:p>
                   <w:pPr>
                     <w:rPr>
@@ -9083,9 +9238,26 @@
                       <w:sz w:val="20"/>
                       <w:lang w:val="en-CA"/>
                     </w:rPr>
-                    <w:t>Councillor Eadie</w:t>
+                    <w:t xml:space="preserve">Councillor </w:t>
                   </w:r>
+                  <w:proofErr w:type="spellStart"/>
+                  <w:r>
+                    <w:rPr>
+                      <w:rFonts w:ascii="Times New Roman" w:hAnsi="Times New Roman"/>
+                      <w:sz w:val="20"/>
+                      <w:lang w:val="en-CA"/>
+                    </w:rPr>
+                    <w:t>Eadie</w:t>
+                  </w:r>
+                  <w:proofErr w:type="spellEnd"/>
                 </w:p>
+              </w:tc>
+            </w:tr>
+            <w:tr>
+              <w:tc>
+                <w:tcPr>
+                  <w:tcW w:w="2691" w:type="dxa"/>
+                </w:tcPr>
                 <w:p>
                   <w:pPr>
                     <w:rPr>
@@ -9103,6 +9275,13 @@
                     <w:t>Councillor Schreyer</w:t>
                   </w:r>
                 </w:p>
+              </w:tc>
+            </w:tr>
+            <w:tr>
+              <w:tc>
+                <w:tcPr>
+                  <w:tcW w:w="2691" w:type="dxa"/>
+                </w:tcPr>
                 <w:p>
                   <w:pPr>
                     <w:rPr>
@@ -9119,15 +9298,6 @@
                     </w:rPr>
                     <w:t>Councillor Wyatt</w:t>
                   </w:r>
-                </w:p>
-                <w:p>
-                  <w:pPr>
-                    <w:rPr>
-                      <w:rFonts w:ascii="Times New Roman" w:hAnsi="Times New Roman"/>
-                      <w:sz w:val="20"/>
-                      <w:lang w:val="en-CA"/>
-                    </w:rPr>
-                  </w:pPr>
                 </w:p>
               </w:tc>
             </w:tr>
@@ -9175,7 +9345,7 @@
       </w:tr>
       <w:tr>
         <w:trPr>
-          <w:trHeight w:val="2933"/>
+          <w:trHeight w:val="641"/>
         </w:trPr>
         <w:tc>
           <w:tcPr>
@@ -9229,10 +9399,10 @@
           </w:tcPr>
           <w:p>
             <w:pPr>
-              <w:jc w:val="center"/>
-              <w:rPr>
-                <w:rFonts w:ascii="Times New Roman" w:hAnsi="Times New Roman"/>
-                <w:sz w:val="20"/>
+              <w:rPr>
+                <w:rFonts w:ascii="Times New Roman" w:hAnsi="Times New Roman"/>
+                <w:sz w:val="20"/>
+                <w:lang w:val="en-CA"/>
               </w:rPr>
             </w:pPr>
           </w:p>
@@ -9251,15 +9421,12 @@
               <w:tblLook w:val="04A0" w:firstRow="1" w:lastRow="0" w:firstColumn="1" w:lastColumn="0" w:noHBand="0" w:noVBand="1"/>
             </w:tblPr>
             <w:tblGrid>
-              <w:gridCol w:w="2760"/>
+              <w:gridCol w:w="2745"/>
             </w:tblGrid>
             <w:tr>
-              <w:trPr>
-                <w:trHeight w:val="3312"/>
-              </w:trPr>
               <w:tc>
                 <w:tcPr>
-                  <w:tcW w:w="2760" w:type="dxa"/>
+                  <w:tcW w:w="2745" w:type="dxa"/>
                 </w:tcPr>
                 <w:p>
                   <w:pPr>
@@ -9275,9 +9442,26 @@
                       <w:sz w:val="20"/>
                       <w:lang w:val="en-CA"/>
                     </w:rPr>
-                    <w:t>Councillor Eadie</w:t>
+                    <w:t xml:space="preserve">Councillor </w:t>
                   </w:r>
+                  <w:proofErr w:type="spellStart"/>
+                  <w:r>
+                    <w:rPr>
+                      <w:rFonts w:ascii="Times New Roman" w:hAnsi="Times New Roman"/>
+                      <w:sz w:val="20"/>
+                      <w:lang w:val="en-CA"/>
+                    </w:rPr>
+                    <w:t>Eadie</w:t>
+                  </w:r>
+                  <w:proofErr w:type="spellEnd"/>
                 </w:p>
+              </w:tc>
+            </w:tr>
+            <w:tr>
+              <w:tc>
+                <w:tcPr>
+                  <w:tcW w:w="2745" w:type="dxa"/>
+                </w:tcPr>
                 <w:p>
                   <w:pPr>
                     <w:rPr>
@@ -9294,15 +9478,6 @@
                     </w:rPr>
                     <w:t>Councillor Wyatt</w:t>
                   </w:r>
-                </w:p>
-                <w:p>
-                  <w:pPr>
-                    <w:rPr>
-                      <w:rFonts w:ascii="Times New Roman" w:hAnsi="Times New Roman"/>
-                      <w:sz w:val="20"/>
-                      <w:lang w:val="en-CA"/>
-                    </w:rPr>
-                  </w:pPr>
                 </w:p>
               </w:tc>
             </w:tr>
@@ -9323,10 +9498,10 @@
           </w:tcPr>
           <w:p>
             <w:pPr>
-              <w:jc w:val="center"/>
-              <w:rPr>
-                <w:rFonts w:ascii="Times New Roman" w:hAnsi="Times New Roman"/>
-                <w:sz w:val="20"/>
+              <w:rPr>
+                <w:rFonts w:ascii="Times New Roman" w:hAnsi="Times New Roman"/>
+                <w:sz w:val="20"/>
+                <w:lang w:val="en-CA"/>
               </w:rPr>
             </w:pPr>
           </w:p>
@@ -9345,15 +9520,12 @@
               <w:tblLook w:val="04A0" w:firstRow="1" w:lastRow="0" w:firstColumn="1" w:lastColumn="0" w:noHBand="0" w:noVBand="1"/>
             </w:tblPr>
             <w:tblGrid>
-              <w:gridCol w:w="2706"/>
+              <w:gridCol w:w="2691"/>
             </w:tblGrid>
             <w:tr>
-              <w:trPr>
-                <w:trHeight w:val="3312"/>
-              </w:trPr>
               <w:tc>
                 <w:tcPr>
-                  <w:tcW w:w="2706" w:type="dxa"/>
+                  <w:tcW w:w="2691" w:type="dxa"/>
                 </w:tcPr>
                 <w:p>
                   <w:pPr>
@@ -9372,6 +9544,13 @@
                     <w:t>His Worship Mayor Bowman</w:t>
                   </w:r>
                 </w:p>
+              </w:tc>
+            </w:tr>
+            <w:tr>
+              <w:tc>
+                <w:tcPr>
+                  <w:tcW w:w="2691" w:type="dxa"/>
+                </w:tcPr>
                 <w:p>
                   <w:pPr>
                     <w:rPr>
@@ -9389,6 +9568,13 @@
                     <w:t>Councillor Allard</w:t>
                   </w:r>
                 </w:p>
+              </w:tc>
+            </w:tr>
+            <w:tr>
+              <w:tc>
+                <w:tcPr>
+                  <w:tcW w:w="2691" w:type="dxa"/>
+                </w:tcPr>
                 <w:p>
                   <w:pPr>
                     <w:rPr>
@@ -9403,9 +9589,26 @@
                       <w:sz w:val="20"/>
                       <w:lang w:val="en-CA"/>
                     </w:rPr>
-                    <w:t>Councillor Browaty</w:t>
+                    <w:t xml:space="preserve">Councillor </w:t>
                   </w:r>
+                  <w:proofErr w:type="spellStart"/>
+                  <w:r>
+                    <w:rPr>
+                      <w:rFonts w:ascii="Times New Roman" w:hAnsi="Times New Roman"/>
+                      <w:sz w:val="20"/>
+                      <w:lang w:val="en-CA"/>
+                    </w:rPr>
+                    <w:t>Browaty</w:t>
+                  </w:r>
+                  <w:proofErr w:type="spellEnd"/>
                 </w:p>
+              </w:tc>
+            </w:tr>
+            <w:tr>
+              <w:tc>
+                <w:tcPr>
+                  <w:tcW w:w="2691" w:type="dxa"/>
+                </w:tcPr>
                 <w:p>
                   <w:pPr>
                     <w:rPr>
@@ -9423,6 +9626,13 @@
                     <w:t>Councillor Dobson</w:t>
                   </w:r>
                 </w:p>
+              </w:tc>
+            </w:tr>
+            <w:tr>
+              <w:tc>
+                <w:tcPr>
+                  <w:tcW w:w="2691" w:type="dxa"/>
+                </w:tcPr>
                 <w:p>
                   <w:pPr>
                     <w:rPr>
@@ -9437,9 +9647,26 @@
                       <w:sz w:val="20"/>
                       <w:lang w:val="en-CA"/>
                     </w:rPr>
-                    <w:t>Councillor Gerbasi</w:t>
+                    <w:t xml:space="preserve">Councillor </w:t>
                   </w:r>
+                  <w:proofErr w:type="spellStart"/>
+                  <w:r>
+                    <w:rPr>
+                      <w:rFonts w:ascii="Times New Roman" w:hAnsi="Times New Roman"/>
+                      <w:sz w:val="20"/>
+                      <w:lang w:val="en-CA"/>
+                    </w:rPr>
+                    <w:t>Gerbasi</w:t>
+                  </w:r>
+                  <w:proofErr w:type="spellEnd"/>
                 </w:p>
+              </w:tc>
+            </w:tr>
+            <w:tr>
+              <w:tc>
+                <w:tcPr>
+                  <w:tcW w:w="2691" w:type="dxa"/>
+                </w:tcPr>
                 <w:p>
                   <w:pPr>
                     <w:rPr>
@@ -9457,6 +9684,13 @@
                     <w:t>Councillor Gillingham</w:t>
                   </w:r>
                 </w:p>
+              </w:tc>
+            </w:tr>
+            <w:tr>
+              <w:tc>
+                <w:tcPr>
+                  <w:tcW w:w="2691" w:type="dxa"/>
+                </w:tcPr>
                 <w:p>
                   <w:pPr>
                     <w:rPr>
@@ -9474,6 +9708,13 @@
                     <w:t>Councillor Gilroy</w:t>
                   </w:r>
                 </w:p>
+              </w:tc>
+            </w:tr>
+            <w:tr>
+              <w:tc>
+                <w:tcPr>
+                  <w:tcW w:w="2691" w:type="dxa"/>
+                </w:tcPr>
                 <w:p>
                   <w:pPr>
                     <w:rPr>
@@ -9488,9 +9729,26 @@
                       <w:sz w:val="20"/>
                       <w:lang w:val="en-CA"/>
                     </w:rPr>
-                    <w:t>Councillor Lukes</w:t>
+                    <w:t xml:space="preserve">Councillor </w:t>
                   </w:r>
+                  <w:proofErr w:type="spellStart"/>
+                  <w:r>
+                    <w:rPr>
+                      <w:rFonts w:ascii="Times New Roman" w:hAnsi="Times New Roman"/>
+                      <w:sz w:val="20"/>
+                      <w:lang w:val="en-CA"/>
+                    </w:rPr>
+                    <w:t>Lukes</w:t>
+                  </w:r>
+                  <w:proofErr w:type="spellEnd"/>
                 </w:p>
+              </w:tc>
+            </w:tr>
+            <w:tr>
+              <w:tc>
+                <w:tcPr>
+                  <w:tcW w:w="2691" w:type="dxa"/>
+                </w:tcPr>
                 <w:p>
                   <w:pPr>
                     <w:rPr>
@@ -9508,6 +9766,13 @@
                     <w:t>Councillor Mayes</w:t>
                   </w:r>
                 </w:p>
+              </w:tc>
+            </w:tr>
+            <w:tr>
+              <w:tc>
+                <w:tcPr>
+                  <w:tcW w:w="2691" w:type="dxa"/>
+                </w:tcPr>
                 <w:p>
                   <w:pPr>
                     <w:rPr>
@@ -9522,9 +9787,26 @@
                       <w:sz w:val="20"/>
                       <w:lang w:val="en-CA"/>
                     </w:rPr>
-                    <w:t>Councillor Morantz</w:t>
+                    <w:t xml:space="preserve">Councillor </w:t>
                   </w:r>
+                  <w:proofErr w:type="spellStart"/>
+                  <w:r>
+                    <w:rPr>
+                      <w:rFonts w:ascii="Times New Roman" w:hAnsi="Times New Roman"/>
+                      <w:sz w:val="20"/>
+                      <w:lang w:val="en-CA"/>
+                    </w:rPr>
+                    <w:t>Morantz</w:t>
+                  </w:r>
+                  <w:proofErr w:type="spellEnd"/>
                 </w:p>
+              </w:tc>
+            </w:tr>
+            <w:tr>
+              <w:tc>
+                <w:tcPr>
+                  <w:tcW w:w="2691" w:type="dxa"/>
+                </w:tcPr>
                 <w:p>
                   <w:pPr>
                     <w:rPr>
@@ -9539,9 +9821,26 @@
                       <w:sz w:val="20"/>
                       <w:lang w:val="en-CA"/>
                     </w:rPr>
-                    <w:t>Councillor Orlikow</w:t>
+                    <w:t xml:space="preserve">Councillor </w:t>
                   </w:r>
+                  <w:proofErr w:type="spellStart"/>
+                  <w:r>
+                    <w:rPr>
+                      <w:rFonts w:ascii="Times New Roman" w:hAnsi="Times New Roman"/>
+                      <w:sz w:val="20"/>
+                      <w:lang w:val="en-CA"/>
+                    </w:rPr>
+                    <w:t>Orlikow</w:t>
+                  </w:r>
+                  <w:proofErr w:type="spellEnd"/>
                 </w:p>
+              </w:tc>
+            </w:tr>
+            <w:tr>
+              <w:tc>
+                <w:tcPr>
+                  <w:tcW w:w="2691" w:type="dxa"/>
+                </w:tcPr>
                 <w:p>
                   <w:pPr>
                     <w:rPr>
@@ -9556,9 +9855,26 @@
                       <w:sz w:val="20"/>
                       <w:lang w:val="en-CA"/>
                     </w:rPr>
-                    <w:t>Councillor Pagtakhan</w:t>
+                    <w:t xml:space="preserve">Councillor </w:t>
                   </w:r>
+                  <w:proofErr w:type="spellStart"/>
+                  <w:r>
+                    <w:rPr>
+                      <w:rFonts w:ascii="Times New Roman" w:hAnsi="Times New Roman"/>
+                      <w:sz w:val="20"/>
+                      <w:lang w:val="en-CA"/>
+                    </w:rPr>
+                    <w:t>Pagtakhan</w:t>
+                  </w:r>
+                  <w:proofErr w:type="spellEnd"/>
                 </w:p>
+              </w:tc>
+            </w:tr>
+            <w:tr>
+              <w:tc>
+                <w:tcPr>
+                  <w:tcW w:w="2691" w:type="dxa"/>
+                </w:tcPr>
                 <w:p>
                   <w:pPr>
                     <w:rPr>
@@ -9576,6 +9892,13 @@
                     <w:t>Councillor Schreyer</w:t>
                   </w:r>
                 </w:p>
+              </w:tc>
+            </w:tr>
+            <w:tr>
+              <w:tc>
+                <w:tcPr>
+                  <w:tcW w:w="2691" w:type="dxa"/>
+                </w:tcPr>
                 <w:p>
                   <w:pPr>
                     <w:rPr>
@@ -9598,10 +9921,10 @@
           </w:tbl>
           <w:p>
             <w:pPr>
-              <w:jc w:val="center"/>
-              <w:rPr>
-                <w:rFonts w:ascii="Times New Roman" w:hAnsi="Times New Roman"/>
-                <w:sz w:val="20"/>
+              <w:rPr>
+                <w:rFonts w:ascii="Times New Roman" w:hAnsi="Times New Roman"/>
+                <w:sz w:val="20"/>
+                <w:lang w:val="en-CA"/>
               </w:rPr>
             </w:pPr>
           </w:p>
@@ -9729,15 +10052,12 @@
               <w:tblLook w:val="04A0" w:firstRow="1" w:lastRow="0" w:firstColumn="1" w:lastColumn="0" w:noHBand="0" w:noVBand="1"/>
             </w:tblPr>
             <w:tblGrid>
-              <w:gridCol w:w="2760"/>
+              <w:gridCol w:w="2745"/>
             </w:tblGrid>
             <w:tr>
-              <w:trPr>
-                <w:trHeight w:val="2583"/>
-              </w:trPr>
               <w:tc>
                 <w:tcPr>
-                  <w:tcW w:w="2760" w:type="dxa"/>
+                  <w:tcW w:w="2745" w:type="dxa"/>
                 </w:tcPr>
                 <w:p>
                   <w:pPr>
@@ -9756,6 +10076,13 @@
                     <w:t>His Worship Mayor Bowman</w:t>
                   </w:r>
                 </w:p>
+              </w:tc>
+            </w:tr>
+            <w:tr>
+              <w:tc>
+                <w:tcPr>
+                  <w:tcW w:w="2745" w:type="dxa"/>
+                </w:tcPr>
                 <w:p>
                   <w:pPr>
                     <w:rPr>
@@ -9773,6 +10100,13 @@
                     <w:t>Councillor Allard</w:t>
                   </w:r>
                 </w:p>
+              </w:tc>
+            </w:tr>
+            <w:tr>
+              <w:tc>
+                <w:tcPr>
+                  <w:tcW w:w="2745" w:type="dxa"/>
+                </w:tcPr>
                 <w:p>
                   <w:pPr>
                     <w:rPr>
@@ -9790,6 +10124,13 @@
                     <w:t>Councillor Dobson</w:t>
                   </w:r>
                 </w:p>
+              </w:tc>
+            </w:tr>
+            <w:tr>
+              <w:tc>
+                <w:tcPr>
+                  <w:tcW w:w="2745" w:type="dxa"/>
+                </w:tcPr>
                 <w:p>
                   <w:pPr>
                     <w:rPr>
@@ -9804,9 +10145,26 @@
                       <w:sz w:val="20"/>
                       <w:lang w:val="en-CA"/>
                     </w:rPr>
-                    <w:t>Councillor Gerbasi</w:t>
+                    <w:t xml:space="preserve">Councillor </w:t>
                   </w:r>
+                  <w:proofErr w:type="spellStart"/>
+                  <w:r>
+                    <w:rPr>
+                      <w:rFonts w:ascii="Times New Roman" w:hAnsi="Times New Roman"/>
+                      <w:sz w:val="20"/>
+                      <w:lang w:val="en-CA"/>
+                    </w:rPr>
+                    <w:t>Gerbasi</w:t>
+                  </w:r>
+                  <w:proofErr w:type="spellEnd"/>
                 </w:p>
+              </w:tc>
+            </w:tr>
+            <w:tr>
+              <w:tc>
+                <w:tcPr>
+                  <w:tcW w:w="2745" w:type="dxa"/>
+                </w:tcPr>
                 <w:p>
                   <w:pPr>
                     <w:rPr>
@@ -9824,6 +10182,13 @@
                     <w:t>Councillor Gillingham</w:t>
                   </w:r>
                 </w:p>
+              </w:tc>
+            </w:tr>
+            <w:tr>
+              <w:tc>
+                <w:tcPr>
+                  <w:tcW w:w="2745" w:type="dxa"/>
+                </w:tcPr>
                 <w:p>
                   <w:pPr>
                     <w:rPr>
@@ -9841,6 +10206,13 @@
                     <w:t>Councillor Gilroy</w:t>
                   </w:r>
                 </w:p>
+              </w:tc>
+            </w:tr>
+            <w:tr>
+              <w:tc>
+                <w:tcPr>
+                  <w:tcW w:w="2745" w:type="dxa"/>
+                </w:tcPr>
                 <w:p>
                   <w:pPr>
                     <w:rPr>
@@ -9855,9 +10227,26 @@
                       <w:sz w:val="20"/>
                       <w:lang w:val="en-CA"/>
                     </w:rPr>
-                    <w:t>Councillor Lukes</w:t>
+                    <w:t xml:space="preserve">Councillor </w:t>
                   </w:r>
+                  <w:proofErr w:type="spellStart"/>
+                  <w:r>
+                    <w:rPr>
+                      <w:rFonts w:ascii="Times New Roman" w:hAnsi="Times New Roman"/>
+                      <w:sz w:val="20"/>
+                      <w:lang w:val="en-CA"/>
+                    </w:rPr>
+                    <w:t>Lukes</w:t>
+                  </w:r>
+                  <w:proofErr w:type="spellEnd"/>
                 </w:p>
+              </w:tc>
+            </w:tr>
+            <w:tr>
+              <w:tc>
+                <w:tcPr>
+                  <w:tcW w:w="2745" w:type="dxa"/>
+                </w:tcPr>
                 <w:p>
                   <w:pPr>
                     <w:rPr>
@@ -9875,6 +10264,13 @@
                     <w:t>Councillor Mayes</w:t>
                   </w:r>
                 </w:p>
+              </w:tc>
+            </w:tr>
+            <w:tr>
+              <w:tc>
+                <w:tcPr>
+                  <w:tcW w:w="2745" w:type="dxa"/>
+                </w:tcPr>
                 <w:p>
                   <w:pPr>
                     <w:rPr>
@@ -9889,9 +10285,26 @@
                       <w:sz w:val="20"/>
                       <w:lang w:val="en-CA"/>
                     </w:rPr>
-                    <w:t>Councillor Morantz</w:t>
+                    <w:t xml:space="preserve">Councillor </w:t>
                   </w:r>
+                  <w:proofErr w:type="spellStart"/>
+                  <w:r>
+                    <w:rPr>
+                      <w:rFonts w:ascii="Times New Roman" w:hAnsi="Times New Roman"/>
+                      <w:sz w:val="20"/>
+                      <w:lang w:val="en-CA"/>
+                    </w:rPr>
+                    <w:t>Morantz</w:t>
+                  </w:r>
+                  <w:proofErr w:type="spellEnd"/>
                 </w:p>
+              </w:tc>
+            </w:tr>
+            <w:tr>
+              <w:tc>
+                <w:tcPr>
+                  <w:tcW w:w="2745" w:type="dxa"/>
+                </w:tcPr>
                 <w:p>
                   <w:pPr>
                     <w:rPr>
@@ -9906,9 +10319,26 @@
                       <w:sz w:val="20"/>
                       <w:lang w:val="en-CA"/>
                     </w:rPr>
-                    <w:t>Councillor Orlikow</w:t>
+                    <w:t xml:space="preserve">Councillor </w:t>
                   </w:r>
+                  <w:proofErr w:type="spellStart"/>
+                  <w:r>
+                    <w:rPr>
+                      <w:rFonts w:ascii="Times New Roman" w:hAnsi="Times New Roman"/>
+                      <w:sz w:val="20"/>
+                      <w:lang w:val="en-CA"/>
+                    </w:rPr>
+                    <w:t>Orlikow</w:t>
+                  </w:r>
+                  <w:proofErr w:type="spellEnd"/>
                 </w:p>
+              </w:tc>
+            </w:tr>
+            <w:tr>
+              <w:tc>
+                <w:tcPr>
+                  <w:tcW w:w="2745" w:type="dxa"/>
+                </w:tcPr>
                 <w:p>
                   <w:pPr>
                     <w:rPr>
@@ -9923,9 +10353,26 @@
                       <w:sz w:val="20"/>
                       <w:lang w:val="en-CA"/>
                     </w:rPr>
-                    <w:t>Councillor Pagtakhan</w:t>
+                    <w:t xml:space="preserve">Councillor </w:t>
                   </w:r>
+                  <w:proofErr w:type="spellStart"/>
+                  <w:r>
+                    <w:rPr>
+                      <w:rFonts w:ascii="Times New Roman" w:hAnsi="Times New Roman"/>
+                      <w:sz w:val="20"/>
+                      <w:lang w:val="en-CA"/>
+                    </w:rPr>
+                    <w:t>Pagtakhan</w:t>
+                  </w:r>
+                  <w:proofErr w:type="spellEnd"/>
                 </w:p>
+              </w:tc>
+            </w:tr>
+            <w:tr>
+              <w:tc>
+                <w:tcPr>
+                  <w:tcW w:w="2745" w:type="dxa"/>
+                </w:tcPr>
                 <w:p>
                   <w:pPr>
                     <w:rPr>
@@ -9948,10 +10395,10 @@
           </w:tbl>
           <w:p>
             <w:pPr>
-              <w:jc w:val="center"/>
-              <w:rPr>
-                <w:rFonts w:ascii="Times New Roman" w:hAnsi="Times New Roman"/>
-                <w:sz w:val="20"/>
+              <w:rPr>
+                <w:rFonts w:ascii="Times New Roman" w:hAnsi="Times New Roman"/>
+                <w:sz w:val="20"/>
+                <w:lang w:val="en-CA"/>
               </w:rPr>
             </w:pPr>
           </w:p>
@@ -9984,15 +10431,12 @@
               <w:tblLook w:val="04A0" w:firstRow="1" w:lastRow="0" w:firstColumn="1" w:lastColumn="0" w:noHBand="0" w:noVBand="1"/>
             </w:tblPr>
             <w:tblGrid>
-              <w:gridCol w:w="2706"/>
+              <w:gridCol w:w="2691"/>
             </w:tblGrid>
             <w:tr>
-              <w:trPr>
-                <w:trHeight w:val="2943"/>
-              </w:trPr>
               <w:tc>
                 <w:tcPr>
-                  <w:tcW w:w="2706" w:type="dxa"/>
+                  <w:tcW w:w="2691" w:type="dxa"/>
                 </w:tcPr>
                 <w:p>
                   <w:pPr>
@@ -10008,9 +10452,26 @@
                       <w:sz w:val="20"/>
                       <w:lang w:val="en-CA"/>
                     </w:rPr>
-                    <w:t>Councillor Browaty</w:t>
+                    <w:t xml:space="preserve">Councillor </w:t>
                   </w:r>
+                  <w:proofErr w:type="spellStart"/>
+                  <w:r>
+                    <w:rPr>
+                      <w:rFonts w:ascii="Times New Roman" w:hAnsi="Times New Roman"/>
+                      <w:sz w:val="20"/>
+                      <w:lang w:val="en-CA"/>
+                    </w:rPr>
+                    <w:t>Browaty</w:t>
+                  </w:r>
+                  <w:proofErr w:type="spellEnd"/>
                 </w:p>
+              </w:tc>
+            </w:tr>
+            <w:tr>
+              <w:tc>
+                <w:tcPr>
+                  <w:tcW w:w="2691" w:type="dxa"/>
+                </w:tcPr>
                 <w:p>
                   <w:pPr>
                     <w:rPr>
@@ -10025,9 +10486,26 @@
                       <w:sz w:val="20"/>
                       <w:lang w:val="en-CA"/>
                     </w:rPr>
-                    <w:t>Councillor Eadie</w:t>
+                    <w:t xml:space="preserve">Councillor </w:t>
                   </w:r>
+                  <w:proofErr w:type="spellStart"/>
+                  <w:r>
+                    <w:rPr>
+                      <w:rFonts w:ascii="Times New Roman" w:hAnsi="Times New Roman"/>
+                      <w:sz w:val="20"/>
+                      <w:lang w:val="en-CA"/>
+                    </w:rPr>
+                    <w:t>Eadie</w:t>
+                  </w:r>
+                  <w:proofErr w:type="spellEnd"/>
                 </w:p>
+              </w:tc>
+            </w:tr>
+            <w:tr>
+              <w:tc>
+                <w:tcPr>
+                  <w:tcW w:w="2691" w:type="dxa"/>
+                </w:tcPr>
                 <w:p>
                   <w:pPr>
                     <w:rPr>
@@ -10045,6 +10523,13 @@
                     <w:t>Councillor Schreyer</w:t>
                   </w:r>
                 </w:p>
+              </w:tc>
+            </w:tr>
+            <w:tr>
+              <w:tc>
+                <w:tcPr>
+                  <w:tcW w:w="2691" w:type="dxa"/>
+                </w:tcPr>
                 <w:p>
                   <w:pPr>
                     <w:rPr>
@@ -10061,25 +10546,16 @@
                     </w:rPr>
                     <w:t>Councillor Wyatt</w:t>
                   </w:r>
-                </w:p>
-                <w:p>
-                  <w:pPr>
-                    <w:rPr>
-                      <w:rFonts w:ascii="Times New Roman" w:hAnsi="Times New Roman"/>
-                      <w:sz w:val="20"/>
-                      <w:lang w:val="en-CA"/>
-                    </w:rPr>
-                  </w:pPr>
                 </w:p>
               </w:tc>
             </w:tr>
           </w:tbl>
           <w:p>
             <w:pPr>
-              <w:jc w:val="center"/>
-              <w:rPr>
-                <w:rFonts w:ascii="Times New Roman" w:hAnsi="Times New Roman"/>
-                <w:sz w:val="20"/>
+              <w:rPr>
+                <w:rFonts w:ascii="Times New Roman" w:hAnsi="Times New Roman"/>
+                <w:sz w:val="20"/>
+                <w:lang w:val="en-CA"/>
               </w:rPr>
             </w:pPr>
           </w:p>
@@ -10114,6 +10590,8 @@
             </w:r>
           </w:p>
         </w:tc>
+        <w:bookmarkStart w:id="3" w:name="_GoBack"/>
+        <w:bookmarkEnd w:id="3"/>
       </w:tr>
     </w:tbl>
     <w:p>
@@ -10145,7 +10623,7 @@
       </w:pPr>
     </w:p>
     <w:sectPr>
-      <w:headerReference w:type="default" r:id="rId10"/>
+      <w:headerReference w:type="default" r:id="rId9"/>
       <w:pgSz w:w="12240" w:h="15840" w:code="1"/>
       <w:pgMar w:top="720" w:right="720" w:bottom="720" w:left="720" w:header="720" w:footer="720" w:gutter="0"/>
       <w:cols w:space="720"/>
@@ -10155,7 +10633,7 @@
 </file>
 
 <file path=word/endnotes.xml><?xml version="1.0" encoding="utf-8"?>
-<w:endnotes xmlns:wpc="http://schemas.microsoft.com/office/word/2010/wordprocessingCanvas" xmlns:mc="http://schemas.openxmlformats.org/markup-compatibility/2006" xmlns:o="urn:schemas-microsoft-com:office:office" xmlns:r="http://schemas.openxmlformats.org/officeDocument/2006/relationships" xmlns:m="http://schemas.openxmlformats.org/officeDocument/2006/math" xmlns:v="urn:schemas-microsoft-com:vml" xmlns:wp14="http://schemas.microsoft.com/office/word/2010/wordprocessingDrawing" xmlns:wp="http://schemas.openxmlformats.org/drawingml/2006/wordprocessingDrawing" xmlns:w10="urn:schemas-microsoft-com:office:word" xmlns:w="http://schemas.openxmlformats.org/wordprocessingml/2006/main" xmlns:w14="http://schemas.microsoft.com/office/word/2010/wordml" xmlns:wpg="http://schemas.microsoft.com/office/word/2010/wordprocessingGroup" xmlns:wpi="http://schemas.microsoft.com/office/word/2010/wordprocessingInk" xmlns:wne="http://schemas.microsoft.com/office/word/2006/wordml" xmlns:wps="http://schemas.microsoft.com/office/word/2010/wordprocessingShape" mc:Ignorable="w14 wp14">
+<w:endnotes xmlns:wpc="http://schemas.microsoft.com/office/word/2010/wordprocessingCanvas" xmlns:mo="http://schemas.microsoft.com/office/mac/office/2008/main" xmlns:mc="http://schemas.openxmlformats.org/markup-compatibility/2006" xmlns:mv="urn:schemas-microsoft-com:mac:vml" xmlns:o="urn:schemas-microsoft-com:office:office" xmlns:r="http://schemas.openxmlformats.org/officeDocument/2006/relationships" xmlns:m="http://schemas.openxmlformats.org/officeDocument/2006/math" xmlns:v="urn:schemas-microsoft-com:vml" xmlns:wp14="http://schemas.microsoft.com/office/word/2010/wordprocessingDrawing" xmlns:wp="http://schemas.openxmlformats.org/drawingml/2006/wordprocessingDrawing" xmlns:w10="urn:schemas-microsoft-com:office:word" xmlns:w="http://schemas.openxmlformats.org/wordprocessingml/2006/main" xmlns:w14="http://schemas.microsoft.com/office/word/2010/wordml" xmlns:w15="http://schemas.microsoft.com/office/word/2012/wordml" xmlns:wpg="http://schemas.microsoft.com/office/word/2010/wordprocessingGroup" xmlns:wpi="http://schemas.microsoft.com/office/word/2010/wordprocessingInk" xmlns:wne="http://schemas.microsoft.com/office/word/2006/wordml" xmlns:wps="http://schemas.microsoft.com/office/word/2010/wordprocessingShape" mc:Ignorable="w14 w15 wp14">
   <w:endnote w:type="separator" w:id="-1">
     <w:p>
       <w:r>
@@ -10174,7 +10652,7 @@
 </file>
 
 <file path=word/footnotes.xml><?xml version="1.0" encoding="utf-8"?>
-<w:footnotes xmlns:wpc="http://schemas.microsoft.com/office/word/2010/wordprocessingCanvas" xmlns:mc="http://schemas.openxmlformats.org/markup-compatibility/2006" xmlns:o="urn:schemas-microsoft-com:office:office" xmlns:r="http://schemas.openxmlformats.org/officeDocument/2006/relationships" xmlns:m="http://schemas.openxmlformats.org/officeDocument/2006/math" xmlns:v="urn:schemas-microsoft-com:vml" xmlns:wp14="http://schemas.microsoft.com/office/word/2010/wordprocessingDrawing" xmlns:wp="http://schemas.openxmlformats.org/drawingml/2006/wordprocessingDrawing" xmlns:w10="urn:schemas-microsoft-com:office:word" xmlns:w="http://schemas.openxmlformats.org/wordprocessingml/2006/main" xmlns:w14="http://schemas.microsoft.com/office/word/2010/wordml" xmlns:wpg="http://schemas.microsoft.com/office/word/2010/wordprocessingGroup" xmlns:wpi="http://schemas.microsoft.com/office/word/2010/wordprocessingInk" xmlns:wne="http://schemas.microsoft.com/office/word/2006/wordml" xmlns:wps="http://schemas.microsoft.com/office/word/2010/wordprocessingShape" mc:Ignorable="w14 wp14">
+<w:footnotes xmlns:wpc="http://schemas.microsoft.com/office/word/2010/wordprocessingCanvas" xmlns:mo="http://schemas.microsoft.com/office/mac/office/2008/main" xmlns:mc="http://schemas.openxmlformats.org/markup-compatibility/2006" xmlns:mv="urn:schemas-microsoft-com:mac:vml" xmlns:o="urn:schemas-microsoft-com:office:office" xmlns:r="http://schemas.openxmlformats.org/officeDocument/2006/relationships" xmlns:m="http://schemas.openxmlformats.org/officeDocument/2006/math" xmlns:v="urn:schemas-microsoft-com:vml" xmlns:wp14="http://schemas.microsoft.com/office/word/2010/wordprocessingDrawing" xmlns:wp="http://schemas.openxmlformats.org/drawingml/2006/wordprocessingDrawing" xmlns:w10="urn:schemas-microsoft-com:office:word" xmlns:w="http://schemas.openxmlformats.org/wordprocessingml/2006/main" xmlns:w14="http://schemas.microsoft.com/office/word/2010/wordml" xmlns:w15="http://schemas.microsoft.com/office/word/2012/wordml" xmlns:wpg="http://schemas.microsoft.com/office/word/2010/wordprocessingGroup" xmlns:wpi="http://schemas.microsoft.com/office/word/2010/wordprocessingInk" xmlns:wne="http://schemas.microsoft.com/office/word/2006/wordml" xmlns:wps="http://schemas.microsoft.com/office/word/2010/wordprocessingShape" mc:Ignorable="w14 w15 wp14">
   <w:footnote w:type="separator" w:id="-1">
     <w:p>
       <w:r>
@@ -10193,7 +10671,7 @@
 </file>
 
 <file path=word/header1.xml><?xml version="1.0" encoding="utf-8"?>
-<w:hdr xmlns:wpc="http://schemas.microsoft.com/office/word/2010/wordprocessingCanvas" xmlns:mc="http://schemas.openxmlformats.org/markup-compatibility/2006" xmlns:o="urn:schemas-microsoft-com:office:office" xmlns:r="http://schemas.openxmlformats.org/officeDocument/2006/relationships" xmlns:m="http://schemas.openxmlformats.org/officeDocument/2006/math" xmlns:v="urn:schemas-microsoft-com:vml" xmlns:wp14="http://schemas.microsoft.com/office/word/2010/wordprocessingDrawing" xmlns:wp="http://schemas.openxmlformats.org/drawingml/2006/wordprocessingDrawing" xmlns:w10="urn:schemas-microsoft-com:office:word" xmlns:w="http://schemas.openxmlformats.org/wordprocessingml/2006/main" xmlns:w14="http://schemas.microsoft.com/office/word/2010/wordml" xmlns:wpg="http://schemas.microsoft.com/office/word/2010/wordprocessingGroup" xmlns:wpi="http://schemas.microsoft.com/office/word/2010/wordprocessingInk" xmlns:wne="http://schemas.microsoft.com/office/word/2006/wordml" xmlns:wps="http://schemas.microsoft.com/office/word/2010/wordprocessingShape" mc:Ignorable="w14 wp14">
+<w:hdr xmlns:wpc="http://schemas.microsoft.com/office/word/2010/wordprocessingCanvas" xmlns:mo="http://schemas.microsoft.com/office/mac/office/2008/main" xmlns:mc="http://schemas.openxmlformats.org/markup-compatibility/2006" xmlns:mv="urn:schemas-microsoft-com:mac:vml" xmlns:o="urn:schemas-microsoft-com:office:office" xmlns:r="http://schemas.openxmlformats.org/officeDocument/2006/relationships" xmlns:m="http://schemas.openxmlformats.org/officeDocument/2006/math" xmlns:v="urn:schemas-microsoft-com:vml" xmlns:wp14="http://schemas.microsoft.com/office/word/2010/wordprocessingDrawing" xmlns:wp="http://schemas.openxmlformats.org/drawingml/2006/wordprocessingDrawing" xmlns:w10="urn:schemas-microsoft-com:office:word" xmlns:w="http://schemas.openxmlformats.org/wordprocessingml/2006/main" xmlns:w14="http://schemas.microsoft.com/office/word/2010/wordml" xmlns:w15="http://schemas.microsoft.com/office/word/2012/wordml" xmlns:wpg="http://schemas.microsoft.com/office/word/2010/wordprocessingGroup" xmlns:wpi="http://schemas.microsoft.com/office/word/2010/wordprocessingInk" xmlns:wne="http://schemas.microsoft.com/office/word/2006/wordml" xmlns:wps="http://schemas.microsoft.com/office/word/2010/wordprocessingShape" mc:Ignorable="w14 w15 wp14">
   <w:p>
     <w:pPr>
       <w:pStyle w:val="Header"/>
@@ -10249,7 +10727,7 @@
 </file>
 
 <file path=word/numbering.xml><?xml version="1.0" encoding="utf-8"?>
-<w:numbering xmlns:wpc="http://schemas.microsoft.com/office/word/2010/wordprocessingCanvas" xmlns:mc="http://schemas.openxmlformats.org/markup-compatibility/2006" xmlns:o="urn:schemas-microsoft-com:office:office" xmlns:r="http://schemas.openxmlformats.org/officeDocument/2006/relationships" xmlns:m="http://schemas.openxmlformats.org/officeDocument/2006/math" xmlns:v="urn:schemas-microsoft-com:vml" xmlns:wp14="http://schemas.microsoft.com/office/word/2010/wordprocessingDrawing" xmlns:wp="http://schemas.openxmlformats.org/drawingml/2006/wordprocessingDrawing" xmlns:w10="urn:schemas-microsoft-com:office:word" xmlns:w="http://schemas.openxmlformats.org/wordprocessingml/2006/main" xmlns:w14="http://schemas.microsoft.com/office/word/2010/wordml" xmlns:wpg="http://schemas.microsoft.com/office/word/2010/wordprocessingGroup" xmlns:wpi="http://schemas.microsoft.com/office/word/2010/wordprocessingInk" xmlns:wne="http://schemas.microsoft.com/office/word/2006/wordml" xmlns:wps="http://schemas.microsoft.com/office/word/2010/wordprocessingShape" mc:Ignorable="w14 wp14">
+<w:numbering xmlns:wpc="http://schemas.microsoft.com/office/word/2010/wordprocessingCanvas" xmlns:mo="http://schemas.microsoft.com/office/mac/office/2008/main" xmlns:mc="http://schemas.openxmlformats.org/markup-compatibility/2006" xmlns:mv="urn:schemas-microsoft-com:mac:vml" xmlns:o="urn:schemas-microsoft-com:office:office" xmlns:r="http://schemas.openxmlformats.org/officeDocument/2006/relationships" xmlns:m="http://schemas.openxmlformats.org/officeDocument/2006/math" xmlns:v="urn:schemas-microsoft-com:vml" xmlns:wp14="http://schemas.microsoft.com/office/word/2010/wordprocessingDrawing" xmlns:wp="http://schemas.openxmlformats.org/drawingml/2006/wordprocessingDrawing" xmlns:w10="urn:schemas-microsoft-com:office:word" xmlns:w="http://schemas.openxmlformats.org/wordprocessingml/2006/main" xmlns:w14="http://schemas.microsoft.com/office/word/2010/wordml" xmlns:w15="http://schemas.microsoft.com/office/word/2012/wordml" xmlns:wpg="http://schemas.microsoft.com/office/word/2010/wordprocessingGroup" xmlns:wpi="http://schemas.microsoft.com/office/word/2010/wordprocessingInk" xmlns:wne="http://schemas.microsoft.com/office/word/2006/wordml" xmlns:wps="http://schemas.microsoft.com/office/word/2010/wordprocessingShape" mc:Ignorable="w14 w15 wp14">
   <w:abstractNum w:abstractNumId="0">
     <w:nsid w:val="FFFFFF1D"/>
     <w:multiLevelType w:val="multilevel"/>
@@ -12345,7 +12823,7 @@
 </file>
 
 <file path=word/styles.xml><?xml version="1.0" encoding="utf-8"?>
-<w:styles xmlns:mc="http://schemas.openxmlformats.org/markup-compatibility/2006" xmlns:r="http://schemas.openxmlformats.org/officeDocument/2006/relationships" xmlns:w="http://schemas.openxmlformats.org/wordprocessingml/2006/main" xmlns:w14="http://schemas.microsoft.com/office/word/2010/wordml" mc:Ignorable="w14">
+<w:styles xmlns:mc="http://schemas.openxmlformats.org/markup-compatibility/2006" xmlns:r="http://schemas.openxmlformats.org/officeDocument/2006/relationships" xmlns:w="http://schemas.openxmlformats.org/wordprocessingml/2006/main" xmlns:w14="http://schemas.microsoft.com/office/word/2010/wordml" xmlns:w15="http://schemas.microsoft.com/office/word/2012/wordml" mc:Ignorable="w14 w15">
   <w:docDefaults>
     <w:rPrDefault>
       <w:rPr>
@@ -12355,7 +12833,7 @@
     </w:rPrDefault>
     <w:pPrDefault/>
   </w:docDefaults>
-  <w:latentStyles w:defLockedState="0" w:defUIPriority="0" w:defSemiHidden="0" w:defUnhideWhenUsed="0" w:defQFormat="0" w:count="267">
+  <w:latentStyles w:defLockedState="0" w:defUIPriority="0" w:defSemiHidden="0" w:defUnhideWhenUsed="0" w:defQFormat="0" w:count="381">
     <w:lsdException w:name="Normal" w:qFormat="1"/>
     <w:lsdException w:name="heading 1" w:qFormat="1"/>
     <w:lsdException w:name="heading 2" w:qFormat="1"/>
@@ -12366,12 +12844,91 @@
     <w:lsdException w:name="heading 7" w:semiHidden="1" w:unhideWhenUsed="1" w:qFormat="1"/>
     <w:lsdException w:name="heading 8" w:semiHidden="1" w:unhideWhenUsed="1" w:qFormat="1"/>
     <w:lsdException w:name="heading 9" w:semiHidden="1" w:unhideWhenUsed="1" w:qFormat="1"/>
+    <w:lsdException w:name="index 1" w:semiHidden="1" w:unhideWhenUsed="1"/>
+    <w:lsdException w:name="index 2" w:semiHidden="1" w:unhideWhenUsed="1"/>
+    <w:lsdException w:name="index 3" w:semiHidden="1" w:unhideWhenUsed="1"/>
+    <w:lsdException w:name="index 4" w:semiHidden="1" w:unhideWhenUsed="1"/>
+    <w:lsdException w:name="index 5" w:semiHidden="1" w:unhideWhenUsed="1"/>
+    <w:lsdException w:name="index 6" w:semiHidden="1" w:unhideWhenUsed="1"/>
+    <w:lsdException w:name="index 7" w:semiHidden="1" w:unhideWhenUsed="1"/>
+    <w:lsdException w:name="index 8" w:semiHidden="1" w:unhideWhenUsed="1"/>
+    <w:lsdException w:name="index 9" w:semiHidden="1" w:unhideWhenUsed="1"/>
+    <w:lsdException w:name="toc 1" w:semiHidden="1" w:unhideWhenUsed="1"/>
+    <w:lsdException w:name="toc 2" w:semiHidden="1" w:unhideWhenUsed="1"/>
+    <w:lsdException w:name="toc 3" w:semiHidden="1" w:unhideWhenUsed="1"/>
+    <w:lsdException w:name="toc 4" w:semiHidden="1" w:unhideWhenUsed="1"/>
+    <w:lsdException w:name="toc 5" w:semiHidden="1" w:unhideWhenUsed="1"/>
+    <w:lsdException w:name="toc 6" w:semiHidden="1" w:unhideWhenUsed="1"/>
+    <w:lsdException w:name="toc 7" w:semiHidden="1" w:unhideWhenUsed="1"/>
+    <w:lsdException w:name="toc 8" w:semiHidden="1" w:unhideWhenUsed="1"/>
+    <w:lsdException w:name="toc 9" w:semiHidden="1" w:unhideWhenUsed="1"/>
+    <w:lsdException w:name="Normal Indent" w:semiHidden="1" w:unhideWhenUsed="1"/>
+    <w:lsdException w:name="footnote text" w:semiHidden="1" w:unhideWhenUsed="1"/>
+    <w:lsdException w:name="annotation text" w:semiHidden="1" w:unhideWhenUsed="1"/>
+    <w:lsdException w:name="header" w:semiHidden="1" w:unhideWhenUsed="1"/>
+    <w:lsdException w:name="footer" w:semiHidden="1" w:unhideWhenUsed="1"/>
+    <w:lsdException w:name="index heading" w:semiHidden="1" w:unhideWhenUsed="1"/>
     <w:lsdException w:name="caption" w:semiHidden="1" w:unhideWhenUsed="1" w:qFormat="1"/>
+    <w:lsdException w:name="table of figures" w:semiHidden="1" w:unhideWhenUsed="1"/>
+    <w:lsdException w:name="envelope address" w:semiHidden="1" w:unhideWhenUsed="1"/>
+    <w:lsdException w:name="envelope return" w:semiHidden="1" w:unhideWhenUsed="1"/>
+    <w:lsdException w:name="footnote reference" w:semiHidden="1" w:unhideWhenUsed="1"/>
+    <w:lsdException w:name="annotation reference" w:semiHidden="1" w:unhideWhenUsed="1"/>
+    <w:lsdException w:name="line number" w:semiHidden="1" w:unhideWhenUsed="1"/>
+    <w:lsdException w:name="page number" w:semiHidden="1" w:unhideWhenUsed="1"/>
+    <w:lsdException w:name="endnote reference" w:semiHidden="1" w:unhideWhenUsed="1"/>
+    <w:lsdException w:name="endnote text" w:semiHidden="1" w:unhideWhenUsed="1"/>
+    <w:lsdException w:name="table of authorities" w:semiHidden="1" w:unhideWhenUsed="1"/>
+    <w:lsdException w:name="macro" w:semiHidden="1" w:unhideWhenUsed="1"/>
+    <w:lsdException w:name="toa heading" w:semiHidden="1" w:unhideWhenUsed="1"/>
+    <w:lsdException w:name="List" w:semiHidden="1" w:unhideWhenUsed="1"/>
+    <w:lsdException w:name="List Number" w:semiHidden="1" w:unhideWhenUsed="1"/>
+    <w:lsdException w:name="List 2" w:semiHidden="1" w:unhideWhenUsed="1"/>
     <w:lsdException w:name="Title" w:qFormat="1"/>
+    <w:lsdException w:name="Closing" w:semiHidden="1" w:unhideWhenUsed="1"/>
+    <w:lsdException w:name="Signature" w:semiHidden="1" w:unhideWhenUsed="1"/>
+    <w:lsdException w:name="Default Paragraph Font" w:semiHidden="1" w:unhideWhenUsed="1"/>
+    <w:lsdException w:name="Body Text" w:semiHidden="1" w:unhideWhenUsed="1"/>
+    <w:lsdException w:name="Body Text Indent" w:semiHidden="1" w:unhideWhenUsed="1"/>
+    <w:lsdException w:name="List Continue" w:semiHidden="1" w:unhideWhenUsed="1"/>
+    <w:lsdException w:name="List Continue 2" w:semiHidden="1" w:unhideWhenUsed="1"/>
+    <w:lsdException w:name="List Continue 3" w:semiHidden="1" w:unhideWhenUsed="1"/>
+    <w:lsdException w:name="List Continue 4" w:semiHidden="1" w:unhideWhenUsed="1"/>
+    <w:lsdException w:name="List Continue 5" w:semiHidden="1" w:unhideWhenUsed="1"/>
+    <w:lsdException w:name="Message Header" w:semiHidden="1" w:unhideWhenUsed="1"/>
     <w:lsdException w:name="Subtitle" w:qFormat="1"/>
+    <w:lsdException w:name="Salutation" w:semiHidden="1" w:unhideWhenUsed="1"/>
+    <w:lsdException w:name="Date" w:semiHidden="1" w:unhideWhenUsed="1"/>
+    <w:lsdException w:name="Body Text First Indent" w:semiHidden="1" w:unhideWhenUsed="1"/>
+    <w:lsdException w:name="Body Text First Indent 2" w:semiHidden="1" w:unhideWhenUsed="1"/>
+    <w:lsdException w:name="Note Heading" w:semiHidden="1" w:unhideWhenUsed="1"/>
+    <w:lsdException w:name="Body Text 2" w:semiHidden="1" w:unhideWhenUsed="1"/>
+    <w:lsdException w:name="Body Text 3" w:semiHidden="1" w:unhideWhenUsed="1"/>
+    <w:lsdException w:name="FollowedHyperlink" w:semiHidden="1" w:unhideWhenUsed="1"/>
     <w:lsdException w:name="Strong" w:qFormat="1"/>
     <w:lsdException w:name="Emphasis" w:qFormat="1"/>
+    <w:lsdException w:name="Document Map" w:semiHidden="1" w:unhideWhenUsed="1"/>
+    <w:lsdException w:name="Plain Text" w:semiHidden="1" w:unhideWhenUsed="1"/>
+    <w:lsdException w:name="E-mail Signature" w:semiHidden="1" w:unhideWhenUsed="1"/>
+    <w:lsdException w:name="HTML Top of Form" w:semiHidden="1" w:unhideWhenUsed="1"/>
+    <w:lsdException w:name="HTML Bottom of Form" w:semiHidden="1" w:unhideWhenUsed="1"/>
+    <w:lsdException w:name="Normal (Web)" w:semiHidden="1" w:unhideWhenUsed="1"/>
+    <w:lsdException w:name="HTML Acronym" w:semiHidden="1" w:unhideWhenUsed="1"/>
+    <w:lsdException w:name="HTML Address" w:semiHidden="1" w:unhideWhenUsed="1"/>
+    <w:lsdException w:name="HTML Cite" w:semiHidden="1" w:unhideWhenUsed="1"/>
+    <w:lsdException w:name="HTML Code" w:semiHidden="1" w:unhideWhenUsed="1"/>
+    <w:lsdException w:name="HTML Definition" w:semiHidden="1" w:unhideWhenUsed="1"/>
+    <w:lsdException w:name="HTML Keyboard" w:semiHidden="1" w:unhideWhenUsed="1"/>
+    <w:lsdException w:name="HTML Preformatted" w:semiHidden="1" w:unhideWhenUsed="1"/>
+    <w:lsdException w:name="HTML Sample" w:semiHidden="1" w:unhideWhenUsed="1"/>
+    <w:lsdException w:name="HTML Typewriter" w:semiHidden="1" w:unhideWhenUsed="1"/>
+    <w:lsdException w:name="HTML Variable" w:semiHidden="1" w:unhideWhenUsed="1"/>
     <w:lsdException w:name="Normal Table" w:semiHidden="1" w:unhideWhenUsed="1"/>
+    <w:lsdException w:name="annotation subject" w:semiHidden="1" w:unhideWhenUsed="1"/>
+    <w:lsdException w:name="No List" w:semiHidden="1" w:unhideWhenUsed="1"/>
+    <w:lsdException w:name="Outline List 1" w:semiHidden="1" w:unhideWhenUsed="1"/>
+    <w:lsdException w:name="Outline List 2" w:semiHidden="1" w:unhideWhenUsed="1"/>
+    <w:lsdException w:name="Outline List 3" w:semiHidden="1" w:unhideWhenUsed="1"/>
     <w:lsdException w:name="Table Simple 1" w:semiHidden="1" w:unhideWhenUsed="1"/>
     <w:lsdException w:name="Table Simple 2" w:semiHidden="1" w:unhideWhenUsed="1"/>
     <w:lsdException w:name="Table Simple 3" w:semiHidden="1" w:unhideWhenUsed="1"/>
@@ -12414,7 +12971,16 @@
     <w:lsdException w:name="Table Web 1" w:semiHidden="1" w:unhideWhenUsed="1"/>
     <w:lsdException w:name="Table Web 2" w:semiHidden="1" w:unhideWhenUsed="1"/>
     <w:lsdException w:name="Table Web 3" w:semiHidden="1" w:unhideWhenUsed="1"/>
+    <w:lsdException w:name="Balloon Text" w:semiHidden="1" w:unhideWhenUsed="1"/>
     <w:lsdException w:name="Table Theme" w:semiHidden="1" w:unhideWhenUsed="1"/>
+    <w:lsdException w:name="Note Level 1" w:semiHidden="1" w:unhideWhenUsed="1"/>
+    <w:lsdException w:name="Note Level 2" w:semiHidden="1" w:unhideWhenUsed="1"/>
+    <w:lsdException w:name="Note Level 3" w:semiHidden="1" w:unhideWhenUsed="1"/>
+    <w:lsdException w:name="Note Level 4" w:semiHidden="1" w:unhideWhenUsed="1"/>
+    <w:lsdException w:name="Note Level 5" w:semiHidden="1" w:unhideWhenUsed="1"/>
+    <w:lsdException w:name="Note Level 6" w:semiHidden="1" w:unhideWhenUsed="1"/>
+    <w:lsdException w:name="Note Level 7" w:semiHidden="1" w:unhideWhenUsed="1"/>
+    <w:lsdException w:name="Note Level 8" w:semiHidden="1" w:unhideWhenUsed="1"/>
     <w:lsdException w:name="Placeholder Text" w:uiPriority="67"/>
     <w:lsdException w:name="No Spacing" w:uiPriority="68"/>
     <w:lsdException w:name="Light Shading" w:uiPriority="69"/>
@@ -12437,7 +13003,7 @@
     <w:lsdException w:name="Medium Shading 1 Accent 1" w:uiPriority="68"/>
     <w:lsdException w:name="Medium Shading 2 Accent 1" w:uiPriority="69"/>
     <w:lsdException w:name="Medium List 1 Accent 1" w:uiPriority="70"/>
-    <w:lsdException w:name="Revision" w:uiPriority="71"/>
+    <w:lsdException w:name="Revision" w:semiHidden="1" w:uiPriority="71"/>
     <w:lsdException w:name="List Paragraph" w:uiPriority="72"/>
     <w:lsdException w:name="Quote" w:uiPriority="73"/>
     <w:lsdException w:name="Intense Quote" w:uiPriority="60"/>
@@ -12526,377 +13092,111 @@
     <w:lsdException w:name="Book Title" w:uiPriority="33" w:qFormat="1"/>
     <w:lsdException w:name="Bibliography" w:semiHidden="1" w:uiPriority="37" w:unhideWhenUsed="1"/>
     <w:lsdException w:name="TOC Heading" w:semiHidden="1" w:uiPriority="39" w:unhideWhenUsed="1" w:qFormat="1"/>
-  </w:latentStyles>
-  <w:style w:type="paragraph" w:default="1" w:styleId="Normal">
-    <w:name w:val="Normal"/>
-    <w:qFormat/>
-    <w:rPr>
-      <w:rFonts w:ascii="CG Times" w:hAnsi="CG Times"/>
-      <w:sz w:val="24"/>
-    </w:rPr>
-  </w:style>
-  <w:style w:type="paragraph" w:styleId="Heading1">
-    <w:name w:val="heading 1"/>
-    <w:basedOn w:val="Normal"/>
-    <w:next w:val="Normal"/>
-    <w:qFormat/>
-    <w:pPr>
-      <w:keepNext/>
-      <w:tabs>
-        <w:tab w:val="left" w:pos="3600"/>
-      </w:tabs>
-      <w:ind w:left="270"/>
-      <w:outlineLvl w:val="0"/>
-    </w:pPr>
-    <w:rPr>
-      <w:b/>
-    </w:rPr>
-  </w:style>
-  <w:style w:type="paragraph" w:styleId="Heading2">
-    <w:name w:val="heading 2"/>
-    <w:basedOn w:val="Normal"/>
-    <w:next w:val="Normal"/>
-    <w:qFormat/>
-    <w:pPr>
-      <w:keepNext/>
-      <w:spacing w:before="60" w:after="60"/>
-      <w:ind w:left="-108"/>
-      <w:jc w:val="center"/>
-      <w:outlineLvl w:val="1"/>
-    </w:pPr>
-    <w:rPr>
-      <w:b/>
-      <w:sz w:val="20"/>
-    </w:rPr>
-  </w:style>
-  <w:style w:type="character" w:default="1" w:styleId="DefaultParagraphFont">
-    <w:name w:val="Default Paragraph Font"/>
-    <w:uiPriority w:val="1"/>
-    <w:semiHidden/>
-    <w:unhideWhenUsed/>
-  </w:style>
-  <w:style w:type="table" w:default="1" w:styleId="TableNormal">
-    <w:name w:val="Normal Table"/>
-    <w:uiPriority w:val="99"/>
-    <w:semiHidden/>
-    <w:unhideWhenUsed/>
-    <w:tblPr>
-      <w:tblInd w:w="0" w:type="dxa"/>
-      <w:tblCellMar>
-        <w:top w:w="0" w:type="dxa"/>
-        <w:left w:w="108" w:type="dxa"/>
-        <w:bottom w:w="0" w:type="dxa"/>
-        <w:right w:w="108" w:type="dxa"/>
-      </w:tblCellMar>
-    </w:tblPr>
-  </w:style>
-  <w:style w:type="numbering" w:default="1" w:styleId="NoList">
-    <w:name w:val="No List"/>
-    <w:uiPriority w:val="99"/>
-    <w:semiHidden/>
-    <w:unhideWhenUsed/>
-  </w:style>
-  <w:style w:type="paragraph" w:styleId="Header">
-    <w:name w:val="header"/>
-    <w:basedOn w:val="Normal"/>
-    <w:pPr>
-      <w:tabs>
-        <w:tab w:val="center" w:pos="4320"/>
-        <w:tab w:val="right" w:pos="8640"/>
-      </w:tabs>
-    </w:pPr>
-  </w:style>
-  <w:style w:type="paragraph" w:styleId="Footer">
-    <w:name w:val="footer"/>
-    <w:basedOn w:val="Normal"/>
-    <w:pPr>
-      <w:tabs>
-        <w:tab w:val="center" w:pos="4320"/>
-        <w:tab w:val="right" w:pos="8640"/>
-      </w:tabs>
-    </w:pPr>
-  </w:style>
-  <w:style w:type="paragraph" w:styleId="TOC1">
-    <w:name w:val="toc 1"/>
-    <w:basedOn w:val="Normal"/>
-    <w:next w:val="Normal"/>
-    <w:autoRedefine/>
-    <w:semiHidden/>
-    <w:pPr>
-      <w:tabs>
-        <w:tab w:val="left" w:pos="1440"/>
-        <w:tab w:val="right" w:pos="10080"/>
-      </w:tabs>
-      <w:ind w:left="720" w:hanging="720"/>
-    </w:pPr>
-    <w:rPr>
-      <w:sz w:val="20"/>
-    </w:rPr>
-  </w:style>
-  <w:style w:type="paragraph" w:styleId="TOC2">
-    <w:name w:val="toc 2"/>
-    <w:basedOn w:val="Normal"/>
-    <w:next w:val="Normal"/>
-    <w:autoRedefine/>
-    <w:semiHidden/>
-    <w:pPr>
-      <w:tabs>
-        <w:tab w:val="left" w:pos="1440"/>
-        <w:tab w:val="right" w:leader="dot" w:pos="10800"/>
-      </w:tabs>
-      <w:ind w:left="720" w:hanging="720"/>
-      <w:jc w:val="right"/>
-    </w:pPr>
-    <w:rPr>
-      <w:noProof/>
-      <w:sz w:val="20"/>
-    </w:rPr>
-  </w:style>
-  <w:style w:type="paragraph" w:customStyle="1" w:styleId="By-laws">
-    <w:name w:val="By-laws"/>
-    <w:basedOn w:val="Normal"/>
-    <w:next w:val="Normal"/>
-    <w:rPr>
-      <w:lang w:val="en-CA"/>
-    </w:rPr>
-  </w:style>
-  <w:style w:type="character" w:styleId="Hyperlink">
-    <w:name w:val="Hyperlink"/>
-    <w:rsid w:val="00B92E9B"/>
-    <w:rPr>
-      <w:color w:val="0000FF"/>
-      <w:u w:val="single"/>
-    </w:rPr>
-  </w:style>
-  <w:style w:type="paragraph" w:styleId="BalloonText">
-    <w:name w:val="Balloon Text"/>
-    <w:basedOn w:val="Normal"/>
-    <w:link w:val="BalloonTextChar"/>
-    <w:rsid w:val="009D5CF5"/>
-    <w:rPr>
-      <w:rFonts w:ascii="Tahoma" w:hAnsi="Tahoma" w:cs="Tahoma"/>
-      <w:sz w:val="16"/>
-      <w:szCs w:val="16"/>
-    </w:rPr>
-  </w:style>
-  <w:style w:type="character" w:customStyle="1" w:styleId="BalloonTextChar">
-    <w:name w:val="Balloon Text Char"/>
-    <w:link w:val="BalloonText"/>
-    <w:rsid w:val="009D5CF5"/>
-    <w:rPr>
-      <w:rFonts w:ascii="Tahoma" w:hAnsi="Tahoma" w:cs="Tahoma"/>
-      <w:sz w:val="16"/>
-      <w:szCs w:val="16"/>
-      <w:lang w:val="en-US" w:eastAsia="en-US"/>
-    </w:rPr>
-  </w:style>
-  <w:style w:type="table" w:styleId="TableGrid">
-    <w:name w:val="Table Grid"/>
-    <w:basedOn w:val="TableNormal"/>
-    <w:rsid w:val="00D92187"/>
-    <w:tblPr>
-      <w:tblInd w:w="0" w:type="dxa"/>
-      <w:tblBorders>
-        <w:top w:val="single" w:sz="4" w:space="0" w:color="auto"/>
-        <w:left w:val="single" w:sz="4" w:space="0" w:color="auto"/>
-        <w:bottom w:val="single" w:sz="4" w:space="0" w:color="auto"/>
-        <w:right w:val="single" w:sz="4" w:space="0" w:color="auto"/>
-        <w:insideH w:val="single" w:sz="4" w:space="0" w:color="auto"/>
-        <w:insideV w:val="single" w:sz="4" w:space="0" w:color="auto"/>
-      </w:tblBorders>
-      <w:tblCellMar>
-        <w:top w:w="0" w:type="dxa"/>
-        <w:left w:w="108" w:type="dxa"/>
-        <w:bottom w:w="0" w:type="dxa"/>
-        <w:right w:w="108" w:type="dxa"/>
-      </w:tblCellMar>
-    </w:tblPr>
-  </w:style>
-</w:styles>
-</file>
-
-<file path=word/stylesWithEffects.xml><?xml version="1.0" encoding="utf-8"?>
-<w:styles xmlns:wpc="http://schemas.microsoft.com/office/word/2010/wordprocessingCanvas" xmlns:mc="http://schemas.openxmlformats.org/markup-compatibility/2006" xmlns:o="urn:schemas-microsoft-com:office:office" xmlns:r="http://schemas.openxmlformats.org/officeDocument/2006/relationships" xmlns:m="http://schemas.openxmlformats.org/officeDocument/2006/math" xmlns:v="urn:schemas-microsoft-com:vml" xmlns:wp14="http://schemas.microsoft.com/office/word/2010/wordprocessingDrawing" xmlns:wp="http://schemas.openxmlformats.org/drawingml/2006/wordprocessingDrawing" xmlns:w10="urn:schemas-microsoft-com:office:word" xmlns:w="http://schemas.openxmlformats.org/wordprocessingml/2006/main" xmlns:w14="http://schemas.microsoft.com/office/word/2010/wordml" xmlns:wpg="http://schemas.microsoft.com/office/word/2010/wordprocessingGroup" xmlns:wpi="http://schemas.microsoft.com/office/word/2010/wordprocessingInk" xmlns:wne="http://schemas.microsoft.com/office/word/2006/wordml" xmlns:wps="http://schemas.microsoft.com/office/word/2010/wordprocessingShape" mc:Ignorable="w14 wp14">
-  <w:docDefaults>
-    <w:rPrDefault>
-      <w:rPr>
-        <w:rFonts w:ascii="Times New Roman" w:eastAsia="Times New Roman" w:hAnsi="Times New Roman" w:cs="Times New Roman"/>
-        <w:lang w:val="en-US" w:eastAsia="en-US" w:bidi="ar-SA"/>
-      </w:rPr>
-    </w:rPrDefault>
-    <w:pPrDefault/>
-  </w:docDefaults>
-  <w:latentStyles w:defLockedState="0" w:defUIPriority="0" w:defSemiHidden="0" w:defUnhideWhenUsed="0" w:defQFormat="0" w:count="267">
-    <w:lsdException w:name="Normal" w:qFormat="1"/>
-    <w:lsdException w:name="heading 1" w:qFormat="1"/>
-    <w:lsdException w:name="heading 2" w:qFormat="1"/>
-    <w:lsdException w:name="heading 3" w:semiHidden="1" w:unhideWhenUsed="1" w:qFormat="1"/>
-    <w:lsdException w:name="heading 4" w:semiHidden="1" w:unhideWhenUsed="1" w:qFormat="1"/>
-    <w:lsdException w:name="heading 5" w:semiHidden="1" w:unhideWhenUsed="1" w:qFormat="1"/>
-    <w:lsdException w:name="heading 6" w:semiHidden="1" w:unhideWhenUsed="1" w:qFormat="1"/>
-    <w:lsdException w:name="heading 7" w:semiHidden="1" w:unhideWhenUsed="1" w:qFormat="1"/>
-    <w:lsdException w:name="heading 8" w:semiHidden="1" w:unhideWhenUsed="1" w:qFormat="1"/>
-    <w:lsdException w:name="heading 9" w:semiHidden="1" w:unhideWhenUsed="1" w:qFormat="1"/>
-    <w:lsdException w:name="caption" w:semiHidden="1" w:unhideWhenUsed="1" w:qFormat="1"/>
-    <w:lsdException w:name="Title" w:qFormat="1"/>
-    <w:lsdException w:name="Subtitle" w:qFormat="1"/>
-    <w:lsdException w:name="Strong" w:qFormat="1"/>
-    <w:lsdException w:name="Emphasis" w:qFormat="1"/>
-    <w:lsdException w:name="Normal Table" w:semiHidden="1" w:unhideWhenUsed="1"/>
-    <w:lsdException w:name="Table Simple 1" w:semiHidden="1" w:unhideWhenUsed="1"/>
-    <w:lsdException w:name="Table Simple 2" w:semiHidden="1" w:unhideWhenUsed="1"/>
-    <w:lsdException w:name="Table Simple 3" w:semiHidden="1" w:unhideWhenUsed="1"/>
-    <w:lsdException w:name="Table Classic 1" w:semiHidden="1" w:unhideWhenUsed="1"/>
-    <w:lsdException w:name="Table Classic 2" w:semiHidden="1" w:unhideWhenUsed="1"/>
-    <w:lsdException w:name="Table Classic 3" w:semiHidden="1" w:unhideWhenUsed="1"/>
-    <w:lsdException w:name="Table Classic 4" w:semiHidden="1" w:unhideWhenUsed="1"/>
-    <w:lsdException w:name="Table Colorful 1" w:semiHidden="1" w:unhideWhenUsed="1"/>
-    <w:lsdException w:name="Table Colorful 2" w:semiHidden="1" w:unhideWhenUsed="1"/>
-    <w:lsdException w:name="Table Colorful 3" w:semiHidden="1" w:unhideWhenUsed="1"/>
-    <w:lsdException w:name="Table Columns 1" w:semiHidden="1" w:unhideWhenUsed="1"/>
-    <w:lsdException w:name="Table Columns 2" w:semiHidden="1" w:unhideWhenUsed="1"/>
-    <w:lsdException w:name="Table Columns 3" w:semiHidden="1" w:unhideWhenUsed="1"/>
-    <w:lsdException w:name="Table Columns 4" w:semiHidden="1" w:unhideWhenUsed="1"/>
-    <w:lsdException w:name="Table Columns 5" w:semiHidden="1" w:unhideWhenUsed="1"/>
-    <w:lsdException w:name="Table Grid 1" w:semiHidden="1" w:unhideWhenUsed="1"/>
-    <w:lsdException w:name="Table Grid 2" w:semiHidden="1" w:unhideWhenUsed="1"/>
-    <w:lsdException w:name="Table Grid 3" w:semiHidden="1" w:unhideWhenUsed="1"/>
-    <w:lsdException w:name="Table Grid 4" w:semiHidden="1" w:unhideWhenUsed="1"/>
-    <w:lsdException w:name="Table Grid 5" w:semiHidden="1" w:unhideWhenUsed="1"/>
-    <w:lsdException w:name="Table Grid 6" w:semiHidden="1" w:unhideWhenUsed="1"/>
-    <w:lsdException w:name="Table Grid 7" w:semiHidden="1" w:unhideWhenUsed="1"/>
-    <w:lsdException w:name="Table Grid 8" w:semiHidden="1" w:unhideWhenUsed="1"/>
-    <w:lsdException w:name="Table List 1" w:semiHidden="1" w:unhideWhenUsed="1"/>
-    <w:lsdException w:name="Table List 2" w:semiHidden="1" w:unhideWhenUsed="1"/>
-    <w:lsdException w:name="Table List 3" w:semiHidden="1" w:unhideWhenUsed="1"/>
-    <w:lsdException w:name="Table List 4" w:semiHidden="1" w:unhideWhenUsed="1"/>
-    <w:lsdException w:name="Table List 5" w:semiHidden="1" w:unhideWhenUsed="1"/>
-    <w:lsdException w:name="Table List 6" w:semiHidden="1" w:unhideWhenUsed="1"/>
-    <w:lsdException w:name="Table List 7" w:semiHidden="1" w:unhideWhenUsed="1"/>
-    <w:lsdException w:name="Table List 8" w:semiHidden="1" w:unhideWhenUsed="1"/>
-    <w:lsdException w:name="Table 3D effects 1" w:semiHidden="1" w:unhideWhenUsed="1"/>
-    <w:lsdException w:name="Table 3D effects 2" w:semiHidden="1" w:unhideWhenUsed="1"/>
-    <w:lsdException w:name="Table 3D effects 3" w:semiHidden="1" w:unhideWhenUsed="1"/>
-    <w:lsdException w:name="Table Contemporary" w:semiHidden="1" w:unhideWhenUsed="1"/>
-    <w:lsdException w:name="Table Elegant" w:semiHidden="1" w:unhideWhenUsed="1"/>
-    <w:lsdException w:name="Table Professional" w:semiHidden="1" w:unhideWhenUsed="1"/>
-    <w:lsdException w:name="Table Subtle 1" w:semiHidden="1" w:unhideWhenUsed="1"/>
-    <w:lsdException w:name="Table Subtle 2" w:semiHidden="1" w:unhideWhenUsed="1"/>
-    <w:lsdException w:name="Table Web 1" w:semiHidden="1" w:unhideWhenUsed="1"/>
-    <w:lsdException w:name="Table Web 2" w:semiHidden="1" w:unhideWhenUsed="1"/>
-    <w:lsdException w:name="Table Web 3" w:semiHidden="1" w:unhideWhenUsed="1"/>
-    <w:lsdException w:name="Table Theme" w:semiHidden="1" w:unhideWhenUsed="1"/>
-    <w:lsdException w:name="Placeholder Text" w:uiPriority="67"/>
-    <w:lsdException w:name="No Spacing" w:uiPriority="68"/>
-    <w:lsdException w:name="Light Shading" w:uiPriority="69"/>
-    <w:lsdException w:name="Light List" w:uiPriority="70"/>
-    <w:lsdException w:name="Light Grid" w:uiPriority="71"/>
-    <w:lsdException w:name="Medium Shading 1" w:uiPriority="72"/>
-    <w:lsdException w:name="Medium Shading 2" w:uiPriority="73"/>
-    <w:lsdException w:name="Medium List 1" w:uiPriority="60"/>
-    <w:lsdException w:name="Medium List 2" w:uiPriority="61"/>
-    <w:lsdException w:name="Medium Grid 1" w:uiPriority="62"/>
-    <w:lsdException w:name="Medium Grid 2" w:uiPriority="63"/>
-    <w:lsdException w:name="Medium Grid 3" w:uiPriority="64"/>
-    <w:lsdException w:name="Dark List" w:uiPriority="65"/>
-    <w:lsdException w:name="Colorful Shading" w:uiPriority="99"/>
-    <w:lsdException w:name="Colorful List" w:uiPriority="34" w:qFormat="1"/>
-    <w:lsdException w:name="Colorful Grid" w:uiPriority="29" w:qFormat="1"/>
-    <w:lsdException w:name="Light Shading Accent 1" w:uiPriority="30" w:qFormat="1"/>
-    <w:lsdException w:name="Light List Accent 1" w:uiPriority="66"/>
-    <w:lsdException w:name="Light Grid Accent 1" w:uiPriority="67"/>
-    <w:lsdException w:name="Medium Shading 1 Accent 1" w:uiPriority="68"/>
-    <w:lsdException w:name="Medium Shading 2 Accent 1" w:uiPriority="69"/>
-    <w:lsdException w:name="Medium List 1 Accent 1" w:uiPriority="70"/>
-    <w:lsdException w:name="Revision" w:uiPriority="71"/>
-    <w:lsdException w:name="List Paragraph" w:uiPriority="72"/>
-    <w:lsdException w:name="Quote" w:uiPriority="73"/>
-    <w:lsdException w:name="Intense Quote" w:uiPriority="60"/>
-    <w:lsdException w:name="Medium List 2 Accent 1" w:uiPriority="61"/>
-    <w:lsdException w:name="Medium Grid 1 Accent 1" w:uiPriority="62"/>
-    <w:lsdException w:name="Medium Grid 2 Accent 1" w:uiPriority="63"/>
-    <w:lsdException w:name="Medium Grid 3 Accent 1" w:uiPriority="64"/>
-    <w:lsdException w:name="Dark List Accent 1" w:uiPriority="65"/>
-    <w:lsdException w:name="Colorful Shading Accent 1" w:uiPriority="66"/>
-    <w:lsdException w:name="Colorful List Accent 1" w:uiPriority="67"/>
-    <w:lsdException w:name="Colorful Grid Accent 1" w:uiPriority="68"/>
-    <w:lsdException w:name="Light Shading Accent 2" w:uiPriority="69"/>
-    <w:lsdException w:name="Light List Accent 2" w:uiPriority="70"/>
-    <w:lsdException w:name="Light Grid Accent 2" w:uiPriority="71"/>
-    <w:lsdException w:name="Medium Shading 1 Accent 2" w:uiPriority="72"/>
-    <w:lsdException w:name="Medium Shading 2 Accent 2" w:uiPriority="73"/>
-    <w:lsdException w:name="Medium List 1 Accent 2" w:uiPriority="60"/>
-    <w:lsdException w:name="Medium List 2 Accent 2" w:uiPriority="61"/>
-    <w:lsdException w:name="Medium Grid 1 Accent 2" w:uiPriority="62"/>
-    <w:lsdException w:name="Medium Grid 2 Accent 2" w:uiPriority="63"/>
-    <w:lsdException w:name="Medium Grid 3 Accent 2" w:uiPriority="64"/>
-    <w:lsdException w:name="Dark List Accent 2" w:uiPriority="65"/>
-    <w:lsdException w:name="Colorful Shading Accent 2" w:uiPriority="66"/>
-    <w:lsdException w:name="Colorful List Accent 2" w:uiPriority="67"/>
-    <w:lsdException w:name="Colorful Grid Accent 2" w:uiPriority="68"/>
-    <w:lsdException w:name="Light Shading Accent 3" w:uiPriority="69"/>
-    <w:lsdException w:name="Light List Accent 3" w:uiPriority="70"/>
-    <w:lsdException w:name="Light Grid Accent 3" w:uiPriority="71"/>
-    <w:lsdException w:name="Medium Shading 1 Accent 3" w:uiPriority="72"/>
-    <w:lsdException w:name="Medium Shading 2 Accent 3" w:uiPriority="73"/>
-    <w:lsdException w:name="Medium List 1 Accent 3" w:uiPriority="60"/>
-    <w:lsdException w:name="Medium List 2 Accent 3" w:uiPriority="61"/>
-    <w:lsdException w:name="Medium Grid 1 Accent 3" w:uiPriority="62"/>
-    <w:lsdException w:name="Medium Grid 2 Accent 3" w:uiPriority="63"/>
-    <w:lsdException w:name="Medium Grid 3 Accent 3" w:uiPriority="64"/>
-    <w:lsdException w:name="Dark List Accent 3" w:uiPriority="65"/>
-    <w:lsdException w:name="Colorful Shading Accent 3" w:uiPriority="66"/>
-    <w:lsdException w:name="Colorful List Accent 3" w:uiPriority="67"/>
-    <w:lsdException w:name="Colorful Grid Accent 3" w:uiPriority="68"/>
-    <w:lsdException w:name="Light Shading Accent 4" w:uiPriority="69"/>
-    <w:lsdException w:name="Light List Accent 4" w:uiPriority="70"/>
-    <w:lsdException w:name="Light Grid Accent 4" w:uiPriority="71"/>
-    <w:lsdException w:name="Medium Shading 1 Accent 4" w:uiPriority="72"/>
-    <w:lsdException w:name="Medium Shading 2 Accent 4" w:uiPriority="73"/>
-    <w:lsdException w:name="Medium List 1 Accent 4" w:uiPriority="60"/>
-    <w:lsdException w:name="Medium List 2 Accent 4" w:uiPriority="61"/>
-    <w:lsdException w:name="Medium Grid 1 Accent 4" w:uiPriority="62"/>
-    <w:lsdException w:name="Medium Grid 2 Accent 4" w:uiPriority="63"/>
-    <w:lsdException w:name="Medium Grid 3 Accent 4" w:uiPriority="64"/>
-    <w:lsdException w:name="Dark List Accent 4" w:uiPriority="65"/>
-    <w:lsdException w:name="Colorful Shading Accent 4" w:uiPriority="66"/>
-    <w:lsdException w:name="Colorful List Accent 4" w:uiPriority="67"/>
-    <w:lsdException w:name="Colorful Grid Accent 4" w:uiPriority="68"/>
-    <w:lsdException w:name="Light Shading Accent 5" w:uiPriority="69"/>
-    <w:lsdException w:name="Light List Accent 5" w:uiPriority="70"/>
-    <w:lsdException w:name="Light Grid Accent 5" w:uiPriority="71"/>
-    <w:lsdException w:name="Medium Shading 1 Accent 5" w:uiPriority="72"/>
-    <w:lsdException w:name="Medium Shading 2 Accent 5" w:uiPriority="73"/>
-    <w:lsdException w:name="Medium List 1 Accent 5" w:uiPriority="60"/>
-    <w:lsdException w:name="Medium List 2 Accent 5" w:uiPriority="61"/>
-    <w:lsdException w:name="Medium Grid 1 Accent 5" w:uiPriority="62"/>
-    <w:lsdException w:name="Medium Grid 2 Accent 5" w:uiPriority="63"/>
-    <w:lsdException w:name="Medium Grid 3 Accent 5" w:uiPriority="64"/>
-    <w:lsdException w:name="Dark List Accent 5" w:uiPriority="65"/>
-    <w:lsdException w:name="Colorful Shading Accent 5" w:uiPriority="66"/>
-    <w:lsdException w:name="Colorful List Accent 5" w:uiPriority="67"/>
-    <w:lsdException w:name="Colorful Grid Accent 5" w:uiPriority="68"/>
-    <w:lsdException w:name="Light Shading Accent 6" w:uiPriority="69"/>
-    <w:lsdException w:name="Light List Accent 6" w:uiPriority="70"/>
-    <w:lsdException w:name="Light Grid Accent 6" w:uiPriority="71"/>
-    <w:lsdException w:name="Medium Shading 1 Accent 6" w:uiPriority="72"/>
-    <w:lsdException w:name="Medium Shading 2 Accent 6" w:uiPriority="73"/>
-    <w:lsdException w:name="Medium List 1 Accent 6" w:uiPriority="19" w:qFormat="1"/>
-    <w:lsdException w:name="Medium List 2 Accent 6" w:uiPriority="21" w:qFormat="1"/>
-    <w:lsdException w:name="Medium Grid 1 Accent 6" w:uiPriority="31" w:qFormat="1"/>
-    <w:lsdException w:name="Medium Grid 2 Accent 6" w:uiPriority="32" w:qFormat="1"/>
-    <w:lsdException w:name="Medium Grid 3 Accent 6" w:uiPriority="33" w:qFormat="1"/>
-    <w:lsdException w:name="Dark List Accent 6" w:uiPriority="37"/>
-    <w:lsdException w:name="Colorful Shading Accent 6" w:uiPriority="39" w:qFormat="1"/>
-    <w:lsdException w:name="Colorful List Accent 6" w:uiPriority="72"/>
-    <w:lsdException w:name="Colorful Grid Accent 6" w:uiPriority="73"/>
-    <w:lsdException w:name="Subtle Emphasis" w:uiPriority="19" w:qFormat="1"/>
-    <w:lsdException w:name="Intense Emphasis" w:uiPriority="21" w:qFormat="1"/>
-    <w:lsdException w:name="Subtle Reference" w:uiPriority="31" w:qFormat="1"/>
-    <w:lsdException w:name="Intense Reference" w:uiPriority="32" w:qFormat="1"/>
-    <w:lsdException w:name="Book Title" w:uiPriority="33" w:qFormat="1"/>
-    <w:lsdException w:name="Bibliography" w:semiHidden="1" w:uiPriority="37" w:unhideWhenUsed="1"/>
-    <w:lsdException w:name="TOC Heading" w:semiHidden="1" w:uiPriority="39" w:unhideWhenUsed="1" w:qFormat="1"/>
+    <w:lsdException w:name="Plain Table 1" w:uiPriority="41"/>
+    <w:lsdException w:name="Plain Table 2" w:uiPriority="42"/>
+    <w:lsdException w:name="Plain Table 3" w:uiPriority="43"/>
+    <w:lsdException w:name="Plain Table 4" w:uiPriority="44"/>
+    <w:lsdException w:name="Plain Table 5" w:uiPriority="45"/>
+    <w:lsdException w:name="Grid Table Light" w:uiPriority="40"/>
+    <w:lsdException w:name="Grid Table 1 Light" w:uiPriority="46"/>
+    <w:lsdException w:name="Grid Table 2" w:uiPriority="47"/>
+    <w:lsdException w:name="Grid Table 3" w:uiPriority="48"/>
+    <w:lsdException w:name="Grid Table 4" w:uiPriority="49"/>
+    <w:lsdException w:name="Grid Table 5 Dark" w:uiPriority="50"/>
+    <w:lsdException w:name="Grid Table 6 Colorful" w:uiPriority="51"/>
+    <w:lsdException w:name="Grid Table 7 Colorful" w:uiPriority="52"/>
+    <w:lsdException w:name="Grid Table 1 Light Accent 1" w:uiPriority="46"/>
+    <w:lsdException w:name="Grid Table 2 Accent 1" w:uiPriority="47"/>
+    <w:lsdException w:name="Grid Table 3 Accent 1" w:uiPriority="48"/>
+    <w:lsdException w:name="Grid Table 4 Accent 1" w:uiPriority="49"/>
+    <w:lsdException w:name="Grid Table 5 Dark Accent 1" w:uiPriority="50"/>
+    <w:lsdException w:name="Grid Table 6 Colorful Accent 1" w:uiPriority="51"/>
+    <w:lsdException w:name="Grid Table 7 Colorful Accent 1" w:uiPriority="52"/>
+    <w:lsdException w:name="Grid Table 1 Light Accent 2" w:uiPriority="46"/>
+    <w:lsdException w:name="Grid Table 2 Accent 2" w:uiPriority="47"/>
+    <w:lsdException w:name="Grid Table 3 Accent 2" w:uiPriority="48"/>
+    <w:lsdException w:name="Grid Table 4 Accent 2" w:uiPriority="49"/>
+    <w:lsdException w:name="Grid Table 5 Dark Accent 2" w:uiPriority="50"/>
+    <w:lsdException w:name="Grid Table 6 Colorful Accent 2" w:uiPriority="51"/>
+    <w:lsdException w:name="Grid Table 7 Colorful Accent 2" w:uiPriority="52"/>
+    <w:lsdException w:name="Grid Table 1 Light Accent 3" w:uiPriority="46"/>
+    <w:lsdException w:name="Grid Table 2 Accent 3" w:uiPriority="47"/>
+    <w:lsdException w:name="Grid Table 3 Accent 3" w:uiPriority="48"/>
+    <w:lsdException w:name="Grid Table 4 Accent 3" w:uiPriority="49"/>
+    <w:lsdException w:name="Grid Table 5 Dark Accent 3" w:uiPriority="50"/>
+    <w:lsdException w:name="Grid Table 6 Colorful Accent 3" w:uiPriority="51"/>
+    <w:lsdException w:name="Grid Table 7 Colorful Accent 3" w:uiPriority="52"/>
+    <w:lsdException w:name="Grid Table 1 Light Accent 4" w:uiPriority="46"/>
+    <w:lsdException w:name="Grid Table 2 Accent 4" w:uiPriority="47"/>
+    <w:lsdException w:name="Grid Table 3 Accent 4" w:uiPriority="48"/>
+    <w:lsdException w:name="Grid Table 4 Accent 4" w:uiPriority="49"/>
+    <w:lsdException w:name="Grid Table 5 Dark Accent 4" w:uiPriority="50"/>
+    <w:lsdException w:name="Grid Table 6 Colorful Accent 4" w:uiPriority="51"/>
+    <w:lsdException w:name="Grid Table 7 Colorful Accent 4" w:uiPriority="52"/>
+    <w:lsdException w:name="Grid Table 1 Light Accent 5" w:uiPriority="46"/>
+    <w:lsdException w:name="Grid Table 2 Accent 5" w:uiPriority="47"/>
+    <w:lsdException w:name="Grid Table 3 Accent 5" w:uiPriority="48"/>
+    <w:lsdException w:name="Grid Table 4 Accent 5" w:uiPriority="49"/>
+    <w:lsdException w:name="Grid Table 5 Dark Accent 5" w:uiPriority="50"/>
+    <w:lsdException w:name="Grid Table 6 Colorful Accent 5" w:uiPriority="51"/>
+    <w:lsdException w:name="Grid Table 7 Colorful Accent 5" w:uiPriority="52"/>
+    <w:lsdException w:name="Grid Table 1 Light Accent 6" w:uiPriority="46"/>
+    <w:lsdException w:name="Grid Table 2 Accent 6" w:uiPriority="47"/>
+    <w:lsdException w:name="Grid Table 3 Accent 6" w:uiPriority="48"/>
+    <w:lsdException w:name="Grid Table 4 Accent 6" w:uiPriority="49"/>
+    <w:lsdException w:name="Grid Table 5 Dark Accent 6" w:uiPriority="50"/>
+    <w:lsdException w:name="Grid Table 6 Colorful Accent 6" w:uiPriority="51"/>
+    <w:lsdException w:name="Grid Table 7 Colorful Accent 6" w:uiPriority="52"/>
+    <w:lsdException w:name="List Table 1 Light" w:uiPriority="46"/>
+    <w:lsdException w:name="List Table 2" w:uiPriority="47"/>
+    <w:lsdException w:name="List Table 3" w:uiPriority="48"/>
+    <w:lsdException w:name="List Table 4" w:uiPriority="49"/>
+    <w:lsdException w:name="List Table 5 Dark" w:uiPriority="50"/>
+    <w:lsdException w:name="List Table 6 Colorful" w:uiPriority="51"/>
+    <w:lsdException w:name="List Table 7 Colorful" w:uiPriority="52"/>
+    <w:lsdException w:name="List Table 1 Light Accent 1" w:uiPriority="46"/>
+    <w:lsdException w:name="List Table 2 Accent 1" w:uiPriority="47"/>
+    <w:lsdException w:name="List Table 3 Accent 1" w:uiPriority="48"/>
+    <w:lsdException w:name="List Table 4 Accent 1" w:uiPriority="49"/>
+    <w:lsdException w:name="List Table 5 Dark Accent 1" w:uiPriority="50"/>
+    <w:lsdException w:name="List Table 6 Colorful Accent 1" w:uiPriority="51"/>
+    <w:lsdException w:name="List Table 7 Colorful Accent 1" w:uiPriority="52"/>
+    <w:lsdException w:name="List Table 1 Light Accent 2" w:uiPriority="46"/>
+    <w:lsdException w:name="List Table 2 Accent 2" w:uiPriority="47"/>
+    <w:lsdException w:name="List Table 3 Accent 2" w:uiPriority="48"/>
+    <w:lsdException w:name="List Table 4 Accent 2" w:uiPriority="49"/>
+    <w:lsdException w:name="List Table 5 Dark Accent 2" w:uiPriority="50"/>
+    <w:lsdException w:name="List Table 6 Colorful Accent 2" w:uiPriority="51"/>
+    <w:lsdException w:name="List Table 7 Colorful Accent 2" w:uiPriority="52"/>
+    <w:lsdException w:name="List Table 1 Light Accent 3" w:uiPriority="46"/>
+    <w:lsdException w:name="List Table 2 Accent 3" w:uiPriority="47"/>
+    <w:lsdException w:name="List Table 3 Accent 3" w:uiPriority="48"/>
+    <w:lsdException w:name="List Table 4 Accent 3" w:uiPriority="49"/>
+    <w:lsdException w:name="List Table 5 Dark Accent 3" w:uiPriority="50"/>
+    <w:lsdException w:name="List Table 6 Colorful Accent 3" w:uiPriority="51"/>
+    <w:lsdException w:name="List Table 7 Colorful Accent 3" w:uiPriority="52"/>
+    <w:lsdException w:name="List Table 1 Light Accent 4" w:uiPriority="46"/>
+    <w:lsdException w:name="List Table 2 Accent 4" w:uiPriority="47"/>
+    <w:lsdException w:name="List Table 3 Accent 4" w:uiPriority="48"/>
+    <w:lsdException w:name="List Table 4 Accent 4" w:uiPriority="49"/>
+    <w:lsdException w:name="List Table 5 Dark Accent 4" w:uiPriority="50"/>
+    <w:lsdException w:name="List Table 6 Colorful Accent 4" w:uiPriority="51"/>
+    <w:lsdException w:name="List Table 7 Colorful Accent 4" w:uiPriority="52"/>
+    <w:lsdException w:name="List Table 1 Light Accent 5" w:uiPriority="46"/>
+    <w:lsdException w:name="List Table 2 Accent 5" w:uiPriority="47"/>
+    <w:lsdException w:name="List Table 3 Accent 5" w:uiPriority="48"/>
+    <w:lsdException w:name="List Table 4 Accent 5" w:uiPriority="49"/>
+    <w:lsdException w:name="List Table 5 Dark Accent 5" w:uiPriority="50"/>
+    <w:lsdException w:name="List Table 6 Colorful Accent 5" w:uiPriority="51"/>
+    <w:lsdException w:name="List Table 7 Colorful Accent 5" w:uiPriority="52"/>
+    <w:lsdException w:name="List Table 1 Light Accent 6" w:uiPriority="46"/>
+    <w:lsdException w:name="List Table 2 Accent 6" w:uiPriority="47"/>
+    <w:lsdException w:name="List Table 3 Accent 6" w:uiPriority="48"/>
+    <w:lsdException w:name="List Table 4 Accent 6" w:uiPriority="49"/>
+    <w:lsdException w:name="List Table 5 Dark Accent 6" w:uiPriority="50"/>
+    <w:lsdException w:name="List Table 6 Colorful Accent 6" w:uiPriority="51"/>
+    <w:lsdException w:name="List Table 7 Colorful Accent 6" w:uiPriority="52"/>
+    <w:lsdException w:name="Mention" w:semiHidden="1" w:uiPriority="99" w:unhideWhenUsed="1"/>
   </w:latentStyles>
   <w:style w:type="paragraph" w:default="1" w:styleId="Normal">
     <w:name w:val="Normal"/>
@@ -13341,7 +13641,7 @@
   <a:extraClrSchemeLst/>
   <a:extLst>
     <a:ext uri="{05A4C25C-085E-4340-85A3-A5531E510DB2}">
-      <thm15:themeFamily xmlns="" xmlns:thm15="http://schemas.microsoft.com/office/thememl/2012/main" name="Office Theme" id="{62F939B6-93AF-4DB8-9C6B-D6C7DFDC589F}" vid="{4A3C46E8-61CC-4603-A589-7422A47A8E4A}"/>
+      <thm15:themeFamily xmlns:thm15="http://schemas.microsoft.com/office/thememl/2012/main" name="Office Theme" id="{62F939B6-93AF-4DB8-9C6B-D6C7DFDC589F}" vid="{4A3C46E8-61CC-4603-A589-7422A47A8E4A}"/>
     </a:ext>
   </a:extLst>
 </a:theme>
@@ -13352,7 +13652,7 @@
 </file>
 
 <file path=customXml/itemProps1.xml><?xml version="1.0" encoding="utf-8"?>
-<ds:datastoreItem xmlns:ds="http://schemas.openxmlformats.org/officeDocument/2006/customXml" ds:itemID="{A7B67B67-142A-49A1-9947-6B303614D27B}">
+<ds:datastoreItem xmlns:ds="http://schemas.openxmlformats.org/officeDocument/2006/customXml" ds:itemID="{0B9A2741-BA2F-5F42-B46E-634A2944EF0B}">
   <ds:schemaRefs>
     <ds:schemaRef ds:uri="http://schemas.openxmlformats.org/officeDocument/2006/bibliography"/>
   </ds:schemaRefs>

</xml_diff>

<commit_message>
Recorded voting lists converted from tables to paragraphs.
</commit_message>
<xml_diff>
--- a/spec/fixtures/DISPOSITION-2016-04-27.docx
+++ b/spec/fixtures/DISPOSITION-2016-04-27.docx
@@ -7599,154 +7599,101 @@
               </w:rPr>
             </w:pPr>
           </w:p>
-          <w:tbl>
-            <w:tblPr>
-              <w:tblStyle w:val="TableGrid"/>
-              <w:tblW w:w="0" w:type="auto"/>
-              <w:tblBorders>
-                <w:top w:val="none" w:sz="0" w:space="0" w:color="auto"/>
-                <w:left w:val="none" w:sz="0" w:space="0" w:color="auto"/>
-                <w:bottom w:val="none" w:sz="0" w:space="0" w:color="auto"/>
-                <w:right w:val="none" w:sz="0" w:space="0" w:color="auto"/>
-                <w:insideH w:val="none" w:sz="0" w:space="0" w:color="auto"/>
-                <w:insideV w:val="none" w:sz="0" w:space="0" w:color="auto"/>
-              </w:tblBorders>
-              <w:tblLook w:val="04A0" w:firstRow="1" w:lastRow="0" w:firstColumn="1" w:lastColumn="0" w:noHBand="0" w:noVBand="1"/>
-            </w:tblPr>
-            <w:tblGrid>
-              <w:gridCol w:w="2745"/>
-            </w:tblGrid>
-            <w:tr>
-              <w:tc>
-                <w:tcPr>
-                  <w:tcW w:w="2745" w:type="dxa"/>
-                </w:tcPr>
-                <w:p>
-                  <w:pPr>
-                    <w:rPr>
-                      <w:rFonts w:ascii="Times New Roman" w:hAnsi="Times New Roman"/>
-                      <w:sz w:val="20"/>
-                      <w:lang w:val="en-CA"/>
-                    </w:rPr>
-                  </w:pPr>
-                  <w:r>
-                    <w:rPr>
-                      <w:rFonts w:ascii="Times New Roman" w:hAnsi="Times New Roman"/>
-                      <w:sz w:val="20"/>
-                      <w:lang w:val="en-CA"/>
-                    </w:rPr>
-                    <w:t>Councillor Allard</w:t>
-                  </w:r>
-                </w:p>
-              </w:tc>
-            </w:tr>
-            <w:tr>
-              <w:tc>
-                <w:tcPr>
-                  <w:tcW w:w="2745" w:type="dxa"/>
-                </w:tcPr>
-                <w:p>
-                  <w:pPr>
-                    <w:rPr>
-                      <w:rFonts w:ascii="Times New Roman" w:hAnsi="Times New Roman"/>
-                      <w:sz w:val="20"/>
-                      <w:lang w:val="en-CA"/>
-                    </w:rPr>
-                  </w:pPr>
-                  <w:r>
-                    <w:rPr>
-                      <w:rFonts w:ascii="Times New Roman" w:hAnsi="Times New Roman"/>
-                      <w:sz w:val="20"/>
-                      <w:lang w:val="en-CA"/>
-                    </w:rPr>
-                    <w:t>Councillor Dobson</w:t>
-                  </w:r>
-                </w:p>
-              </w:tc>
-            </w:tr>
-            <w:tr>
-              <w:tc>
-                <w:tcPr>
-                  <w:tcW w:w="2745" w:type="dxa"/>
-                </w:tcPr>
-                <w:p>
-                  <w:pPr>
-                    <w:rPr>
-                      <w:rFonts w:ascii="Times New Roman" w:hAnsi="Times New Roman"/>
-                      <w:sz w:val="20"/>
-                      <w:lang w:val="en-CA"/>
-                    </w:rPr>
-                  </w:pPr>
-                  <w:r>
-                    <w:rPr>
-                      <w:rFonts w:ascii="Times New Roman" w:hAnsi="Times New Roman"/>
-                      <w:sz w:val="20"/>
-                      <w:lang w:val="en-CA"/>
-                    </w:rPr>
-                    <w:t xml:space="preserve">Councillor </w:t>
-                  </w:r>
-                  <w:proofErr w:type="spellStart"/>
-                  <w:r>
-                    <w:rPr>
-                      <w:rFonts w:ascii="Times New Roman" w:hAnsi="Times New Roman"/>
-                      <w:sz w:val="20"/>
-                      <w:lang w:val="en-CA"/>
-                    </w:rPr>
-                    <w:t>Eadie</w:t>
-                  </w:r>
-                  <w:proofErr w:type="spellEnd"/>
-                </w:p>
-              </w:tc>
-            </w:tr>
-            <w:tr>
-              <w:tc>
-                <w:tcPr>
-                  <w:tcW w:w="2745" w:type="dxa"/>
-                </w:tcPr>
-                <w:p>
-                  <w:pPr>
-                    <w:rPr>
-                      <w:rFonts w:ascii="Times New Roman" w:hAnsi="Times New Roman"/>
-                      <w:sz w:val="20"/>
-                      <w:lang w:val="en-CA"/>
-                    </w:rPr>
-                  </w:pPr>
-                  <w:r>
-                    <w:rPr>
-                      <w:rFonts w:ascii="Times New Roman" w:hAnsi="Times New Roman"/>
-                      <w:sz w:val="20"/>
-                      <w:lang w:val="en-CA"/>
-                    </w:rPr>
-                    <w:t>Councillor Schreyer</w:t>
-                  </w:r>
-                </w:p>
-              </w:tc>
-            </w:tr>
-            <w:tr>
-              <w:tc>
-                <w:tcPr>
-                  <w:tcW w:w="2745" w:type="dxa"/>
-                </w:tcPr>
-                <w:p>
-                  <w:pPr>
-                    <w:rPr>
-                      <w:rFonts w:ascii="Times New Roman" w:hAnsi="Times New Roman"/>
-                      <w:sz w:val="20"/>
-                      <w:lang w:val="en-CA"/>
-                    </w:rPr>
-                  </w:pPr>
-                  <w:r>
-                    <w:rPr>
-                      <w:rFonts w:ascii="Times New Roman" w:hAnsi="Times New Roman"/>
-                      <w:sz w:val="20"/>
-                      <w:lang w:val="en-CA"/>
-                    </w:rPr>
-                    <w:t>Councillor Wyatt</w:t>
-                  </w:r>
-                </w:p>
-              </w:tc>
-            </w:tr>
-          </w:tbl>
+          <w:p>
+            <w:pPr>
+              <w:rPr>
+                <w:rFonts w:ascii="Times New Roman" w:hAnsi="Times New Roman"/>
+                <w:sz w:val="20"/>
+                <w:lang w:val="en-CA"/>
+              </w:rPr>
+            </w:pPr>
+            <w:r>
+              <w:rPr>
+                <w:rFonts w:ascii="Times New Roman" w:hAnsi="Times New Roman"/>
+                <w:sz w:val="20"/>
+                <w:lang w:val="en-CA"/>
+              </w:rPr>
+              <w:t>Councillor Allard</w:t>
+            </w:r>
+          </w:p>
+          <w:p>
+            <w:pPr>
+              <w:rPr>
+                <w:rFonts w:ascii="Times New Roman" w:hAnsi="Times New Roman"/>
+                <w:sz w:val="20"/>
+                <w:lang w:val="en-CA"/>
+              </w:rPr>
+            </w:pPr>
+            <w:r>
+              <w:rPr>
+                <w:rFonts w:ascii="Times New Roman" w:hAnsi="Times New Roman"/>
+                <w:sz w:val="20"/>
+                <w:lang w:val="en-CA"/>
+              </w:rPr>
+              <w:t>Councillor Dobson</w:t>
+            </w:r>
+          </w:p>
+          <w:p>
+            <w:pPr>
+              <w:rPr>
+                <w:rFonts w:ascii="Times New Roman" w:hAnsi="Times New Roman"/>
+                <w:sz w:val="20"/>
+                <w:lang w:val="en-CA"/>
+              </w:rPr>
+            </w:pPr>
+            <w:r>
+              <w:rPr>
+                <w:rFonts w:ascii="Times New Roman" w:hAnsi="Times New Roman"/>
+                <w:sz w:val="20"/>
+                <w:lang w:val="en-CA"/>
+              </w:rPr>
+              <w:t xml:space="preserve">Councillor </w:t>
+            </w:r>
+            <w:proofErr w:type="spellStart"/>
+            <w:r>
+              <w:rPr>
+                <w:rFonts w:ascii="Times New Roman" w:hAnsi="Times New Roman"/>
+                <w:sz w:val="20"/>
+                <w:lang w:val="en-CA"/>
+              </w:rPr>
+              <w:t>Eadie</w:t>
+            </w:r>
+            <w:proofErr w:type="spellEnd"/>
+          </w:p>
+          <w:p>
+            <w:pPr>
+              <w:rPr>
+                <w:rFonts w:ascii="Times New Roman" w:hAnsi="Times New Roman"/>
+                <w:sz w:val="20"/>
+                <w:lang w:val="en-CA"/>
+              </w:rPr>
+            </w:pPr>
+            <w:r>
+              <w:rPr>
+                <w:rFonts w:ascii="Times New Roman" w:hAnsi="Times New Roman"/>
+                <w:sz w:val="20"/>
+                <w:lang w:val="en-CA"/>
+              </w:rPr>
+              <w:t>Councillor Schreyer</w:t>
+            </w:r>
+          </w:p>
+          <w:p>
+            <w:pPr>
+              <w:rPr>
+                <w:rFonts w:ascii="Times New Roman" w:hAnsi="Times New Roman"/>
+                <w:sz w:val="20"/>
+                <w:lang w:val="en-CA"/>
+              </w:rPr>
+            </w:pPr>
+            <w:r>
+              <w:rPr>
+                <w:rFonts w:ascii="Times New Roman" w:hAnsi="Times New Roman"/>
+                <w:sz w:val="20"/>
+                <w:lang w:val="en-CA"/>
+              </w:rPr>
+              <w:t>Councillor Wyatt</w:t>
+            </w:r>
+          </w:p>
           <w:p>
             <w:pPr>
               <w:jc w:val="center"/>
@@ -7770,356 +7717,252 @@
               </w:rPr>
             </w:pPr>
           </w:p>
-          <w:tbl>
-            <w:tblPr>
-              <w:tblStyle w:val="TableGrid"/>
-              <w:tblW w:w="0" w:type="auto"/>
-              <w:tblBorders>
-                <w:top w:val="none" w:sz="0" w:space="0" w:color="auto"/>
-                <w:left w:val="none" w:sz="0" w:space="0" w:color="auto"/>
-                <w:bottom w:val="none" w:sz="0" w:space="0" w:color="auto"/>
-                <w:right w:val="none" w:sz="0" w:space="0" w:color="auto"/>
-                <w:insideH w:val="none" w:sz="0" w:space="0" w:color="auto"/>
-                <w:insideV w:val="none" w:sz="0" w:space="0" w:color="auto"/>
-              </w:tblBorders>
-              <w:tblLook w:val="04A0" w:firstRow="1" w:lastRow="0" w:firstColumn="1" w:lastColumn="0" w:noHBand="0" w:noVBand="1"/>
-            </w:tblPr>
-            <w:tblGrid>
-              <w:gridCol w:w="2691"/>
-            </w:tblGrid>
-            <w:tr>
-              <w:tc>
-                <w:tcPr>
-                  <w:tcW w:w="2691" w:type="dxa"/>
-                </w:tcPr>
-                <w:p>
-                  <w:pPr>
-                    <w:rPr>
-                      <w:rFonts w:ascii="Times New Roman" w:hAnsi="Times New Roman"/>
-                      <w:sz w:val="20"/>
-                      <w:lang w:val="en-CA"/>
-                    </w:rPr>
-                  </w:pPr>
-                  <w:r>
-                    <w:rPr>
-                      <w:rFonts w:ascii="Times New Roman" w:hAnsi="Times New Roman"/>
-                      <w:sz w:val="20"/>
-                      <w:lang w:val="en-CA"/>
-                    </w:rPr>
-                    <w:t>His Worship Mayor Bowman</w:t>
-                  </w:r>
-                </w:p>
-              </w:tc>
-            </w:tr>
-            <w:tr>
-              <w:tc>
-                <w:tcPr>
-                  <w:tcW w:w="2691" w:type="dxa"/>
-                </w:tcPr>
-                <w:p>
-                  <w:pPr>
-                    <w:rPr>
-                      <w:rFonts w:ascii="Times New Roman" w:hAnsi="Times New Roman"/>
-                      <w:sz w:val="20"/>
-                      <w:lang w:val="en-CA"/>
-                    </w:rPr>
-                  </w:pPr>
-                  <w:r>
-                    <w:rPr>
-                      <w:rFonts w:ascii="Times New Roman" w:hAnsi="Times New Roman"/>
-                      <w:sz w:val="20"/>
-                      <w:lang w:val="en-CA"/>
-                    </w:rPr>
-                    <w:t xml:space="preserve">Councillor </w:t>
-                  </w:r>
-                  <w:proofErr w:type="spellStart"/>
-                  <w:r>
-                    <w:rPr>
-                      <w:rFonts w:ascii="Times New Roman" w:hAnsi="Times New Roman"/>
-                      <w:sz w:val="20"/>
-                      <w:lang w:val="en-CA"/>
-                    </w:rPr>
-                    <w:t>Browaty</w:t>
-                  </w:r>
-                  <w:proofErr w:type="spellEnd"/>
-                </w:p>
-              </w:tc>
-            </w:tr>
-            <w:tr>
-              <w:tc>
-                <w:tcPr>
-                  <w:tcW w:w="2691" w:type="dxa"/>
-                </w:tcPr>
-                <w:p>
-                  <w:pPr>
-                    <w:rPr>
-                      <w:rFonts w:ascii="Times New Roman" w:hAnsi="Times New Roman"/>
-                      <w:sz w:val="20"/>
-                      <w:lang w:val="en-CA"/>
-                    </w:rPr>
-                  </w:pPr>
-                  <w:r>
-                    <w:rPr>
-                      <w:rFonts w:ascii="Times New Roman" w:hAnsi="Times New Roman"/>
-                      <w:sz w:val="20"/>
-                      <w:lang w:val="en-CA"/>
-                    </w:rPr>
-                    <w:t xml:space="preserve">Councillor </w:t>
-                  </w:r>
-                  <w:proofErr w:type="spellStart"/>
-                  <w:r>
-                    <w:rPr>
-                      <w:rFonts w:ascii="Times New Roman" w:hAnsi="Times New Roman"/>
-                      <w:sz w:val="20"/>
-                      <w:lang w:val="en-CA"/>
-                    </w:rPr>
-                    <w:t>Gerbasi</w:t>
-                  </w:r>
-                  <w:proofErr w:type="spellEnd"/>
-                </w:p>
-              </w:tc>
-            </w:tr>
-            <w:tr>
-              <w:tc>
-                <w:tcPr>
-                  <w:tcW w:w="2691" w:type="dxa"/>
-                </w:tcPr>
-                <w:p>
-                  <w:pPr>
-                    <w:rPr>
-                      <w:rFonts w:ascii="Times New Roman" w:hAnsi="Times New Roman"/>
-                      <w:sz w:val="20"/>
-                      <w:lang w:val="en-CA"/>
-                    </w:rPr>
-                  </w:pPr>
-                  <w:r>
-                    <w:rPr>
-                      <w:rFonts w:ascii="Times New Roman" w:hAnsi="Times New Roman"/>
-                      <w:sz w:val="20"/>
-                      <w:lang w:val="en-CA"/>
-                    </w:rPr>
-                    <w:t>Councillor Gillingham</w:t>
-                  </w:r>
-                </w:p>
-              </w:tc>
-            </w:tr>
-            <w:tr>
-              <w:tc>
-                <w:tcPr>
-                  <w:tcW w:w="2691" w:type="dxa"/>
-                </w:tcPr>
-                <w:p>
-                  <w:pPr>
-                    <w:rPr>
-                      <w:rFonts w:ascii="Times New Roman" w:hAnsi="Times New Roman"/>
-                      <w:sz w:val="20"/>
-                      <w:lang w:val="en-CA"/>
-                    </w:rPr>
-                  </w:pPr>
-                  <w:r>
-                    <w:rPr>
-                      <w:rFonts w:ascii="Times New Roman" w:hAnsi="Times New Roman"/>
-                      <w:sz w:val="20"/>
-                      <w:lang w:val="en-CA"/>
-                    </w:rPr>
-                    <w:t>Councillor Gilroy</w:t>
-                  </w:r>
-                </w:p>
-              </w:tc>
-            </w:tr>
-            <w:tr>
-              <w:tc>
-                <w:tcPr>
-                  <w:tcW w:w="2691" w:type="dxa"/>
-                </w:tcPr>
-                <w:p>
-                  <w:pPr>
-                    <w:rPr>
-                      <w:rFonts w:ascii="Times New Roman" w:hAnsi="Times New Roman"/>
-                      <w:sz w:val="20"/>
-                      <w:lang w:val="en-CA"/>
-                    </w:rPr>
-                  </w:pPr>
-                  <w:r>
-                    <w:rPr>
-                      <w:rFonts w:ascii="Times New Roman" w:hAnsi="Times New Roman"/>
-                      <w:sz w:val="20"/>
-                      <w:lang w:val="en-CA"/>
-                    </w:rPr>
-                    <w:t xml:space="preserve">Councillor </w:t>
-                  </w:r>
-                  <w:proofErr w:type="spellStart"/>
-                  <w:r>
-                    <w:rPr>
-                      <w:rFonts w:ascii="Times New Roman" w:hAnsi="Times New Roman"/>
-                      <w:sz w:val="20"/>
-                      <w:lang w:val="en-CA"/>
-                    </w:rPr>
-                    <w:t>Lukes</w:t>
-                  </w:r>
-                  <w:proofErr w:type="spellEnd"/>
-                </w:p>
-              </w:tc>
-            </w:tr>
-            <w:tr>
-              <w:tc>
-                <w:tcPr>
-                  <w:tcW w:w="2691" w:type="dxa"/>
-                </w:tcPr>
-                <w:p>
-                  <w:pPr>
-                    <w:rPr>
-                      <w:rFonts w:ascii="Times New Roman" w:hAnsi="Times New Roman"/>
-                      <w:sz w:val="20"/>
-                      <w:lang w:val="en-CA"/>
-                    </w:rPr>
-                  </w:pPr>
-                  <w:r>
-                    <w:rPr>
-                      <w:rFonts w:ascii="Times New Roman" w:hAnsi="Times New Roman"/>
-                      <w:sz w:val="20"/>
-                      <w:lang w:val="en-CA"/>
-                    </w:rPr>
-                    <w:t>Councillor Mayes</w:t>
-                  </w:r>
-                </w:p>
-              </w:tc>
-            </w:tr>
-            <w:tr>
-              <w:tc>
-                <w:tcPr>
-                  <w:tcW w:w="2691" w:type="dxa"/>
-                </w:tcPr>
-                <w:p>
-                  <w:pPr>
-                    <w:rPr>
-                      <w:rFonts w:ascii="Times New Roman" w:hAnsi="Times New Roman"/>
-                      <w:sz w:val="20"/>
-                      <w:lang w:val="en-CA"/>
-                    </w:rPr>
-                  </w:pPr>
-                  <w:r>
-                    <w:rPr>
-                      <w:rFonts w:ascii="Times New Roman" w:hAnsi="Times New Roman"/>
-                      <w:sz w:val="20"/>
-                      <w:lang w:val="en-CA"/>
-                    </w:rPr>
-                    <w:t xml:space="preserve">Councillor </w:t>
-                  </w:r>
-                  <w:proofErr w:type="spellStart"/>
-                  <w:r>
-                    <w:rPr>
-                      <w:rFonts w:ascii="Times New Roman" w:hAnsi="Times New Roman"/>
-                      <w:sz w:val="20"/>
-                      <w:lang w:val="en-CA"/>
-                    </w:rPr>
-                    <w:t>Morantz</w:t>
-                  </w:r>
-                  <w:proofErr w:type="spellEnd"/>
-                </w:p>
-              </w:tc>
-            </w:tr>
-            <w:tr>
-              <w:tc>
-                <w:tcPr>
-                  <w:tcW w:w="2691" w:type="dxa"/>
-                </w:tcPr>
-                <w:p>
-                  <w:pPr>
-                    <w:rPr>
-                      <w:rFonts w:ascii="Times New Roman" w:hAnsi="Times New Roman"/>
-                      <w:sz w:val="20"/>
-                      <w:lang w:val="en-CA"/>
-                    </w:rPr>
-                  </w:pPr>
-                  <w:r>
-                    <w:rPr>
-                      <w:rFonts w:ascii="Times New Roman" w:hAnsi="Times New Roman"/>
-                      <w:sz w:val="20"/>
-                      <w:lang w:val="en-CA"/>
-                    </w:rPr>
-                    <w:t xml:space="preserve">Councillor </w:t>
-                  </w:r>
-                  <w:proofErr w:type="spellStart"/>
-                  <w:r>
-                    <w:rPr>
-                      <w:rFonts w:ascii="Times New Roman" w:hAnsi="Times New Roman"/>
-                      <w:sz w:val="20"/>
-                      <w:lang w:val="en-CA"/>
-                    </w:rPr>
-                    <w:t>Orlikow</w:t>
-                  </w:r>
-                  <w:proofErr w:type="spellEnd"/>
-                </w:p>
-              </w:tc>
-            </w:tr>
-            <w:tr>
-              <w:tc>
-                <w:tcPr>
-                  <w:tcW w:w="2691" w:type="dxa"/>
-                </w:tcPr>
-                <w:p>
-                  <w:pPr>
-                    <w:rPr>
-                      <w:rFonts w:ascii="Times New Roman" w:hAnsi="Times New Roman"/>
-                      <w:sz w:val="20"/>
-                      <w:lang w:val="en-CA"/>
-                    </w:rPr>
-                  </w:pPr>
-                  <w:r>
-                    <w:rPr>
-                      <w:rFonts w:ascii="Times New Roman" w:hAnsi="Times New Roman"/>
-                      <w:sz w:val="20"/>
-                      <w:lang w:val="en-CA"/>
-                    </w:rPr>
-                    <w:t xml:space="preserve">Councillor </w:t>
-                  </w:r>
-                  <w:proofErr w:type="spellStart"/>
-                  <w:r>
-                    <w:rPr>
-                      <w:rFonts w:ascii="Times New Roman" w:hAnsi="Times New Roman"/>
-                      <w:sz w:val="20"/>
-                      <w:lang w:val="en-CA"/>
-                    </w:rPr>
-                    <w:t>Pagtakhan</w:t>
-                  </w:r>
-                  <w:proofErr w:type="spellEnd"/>
-                </w:p>
-              </w:tc>
-            </w:tr>
-            <w:tr>
-              <w:tc>
-                <w:tcPr>
-                  <w:tcW w:w="2691" w:type="dxa"/>
-                </w:tcPr>
-                <w:p>
-                  <w:pPr>
-                    <w:rPr>
-                      <w:rFonts w:ascii="Times New Roman" w:hAnsi="Times New Roman"/>
-                      <w:sz w:val="20"/>
-                      <w:lang w:val="en-CA"/>
-                    </w:rPr>
-                  </w:pPr>
-                  <w:r>
-                    <w:rPr>
-                      <w:rFonts w:ascii="Times New Roman" w:hAnsi="Times New Roman"/>
-                      <w:sz w:val="20"/>
-                      <w:lang w:val="en-CA"/>
-                    </w:rPr>
-                    <w:t>Councillor Sharma</w:t>
-                  </w:r>
-                </w:p>
-              </w:tc>
-            </w:tr>
-          </w:tbl>
-          <w:p>
-            <w:pPr>
-              <w:jc w:val="center"/>
-              <w:rPr>
-                <w:rFonts w:ascii="Times New Roman" w:hAnsi="Times New Roman"/>
-                <w:sz w:val="20"/>
-              </w:rPr>
-            </w:pPr>
+          <w:p>
+            <w:pPr>
+              <w:rPr>
+                <w:rFonts w:ascii="Times New Roman" w:hAnsi="Times New Roman"/>
+                <w:sz w:val="20"/>
+                <w:lang w:val="en-CA"/>
+              </w:rPr>
+            </w:pPr>
+            <w:r>
+              <w:rPr>
+                <w:rFonts w:ascii="Times New Roman" w:hAnsi="Times New Roman"/>
+                <w:sz w:val="20"/>
+                <w:lang w:val="en-CA"/>
+              </w:rPr>
+              <w:t>His Worship Mayor Bowman</w:t>
+            </w:r>
+          </w:p>
+          <w:p>
+            <w:pPr>
+              <w:rPr>
+                <w:rFonts w:ascii="Times New Roman" w:hAnsi="Times New Roman"/>
+                <w:sz w:val="20"/>
+                <w:lang w:val="en-CA"/>
+              </w:rPr>
+            </w:pPr>
+            <w:r>
+              <w:rPr>
+                <w:rFonts w:ascii="Times New Roman" w:hAnsi="Times New Roman"/>
+                <w:sz w:val="20"/>
+                <w:lang w:val="en-CA"/>
+              </w:rPr>
+              <w:t xml:space="preserve">Councillor </w:t>
+            </w:r>
+            <w:proofErr w:type="spellStart"/>
+            <w:r>
+              <w:rPr>
+                <w:rFonts w:ascii="Times New Roman" w:hAnsi="Times New Roman"/>
+                <w:sz w:val="20"/>
+                <w:lang w:val="en-CA"/>
+              </w:rPr>
+              <w:t>Browaty</w:t>
+            </w:r>
+            <w:proofErr w:type="spellEnd"/>
+          </w:p>
+          <w:p>
+            <w:pPr>
+              <w:rPr>
+                <w:rFonts w:ascii="Times New Roman" w:hAnsi="Times New Roman"/>
+                <w:sz w:val="20"/>
+                <w:lang w:val="en-CA"/>
+              </w:rPr>
+            </w:pPr>
+            <w:r>
+              <w:rPr>
+                <w:rFonts w:ascii="Times New Roman" w:hAnsi="Times New Roman"/>
+                <w:sz w:val="20"/>
+                <w:lang w:val="en-CA"/>
+              </w:rPr>
+              <w:t xml:space="preserve">Councillor </w:t>
+            </w:r>
+            <w:proofErr w:type="spellStart"/>
+            <w:r>
+              <w:rPr>
+                <w:rFonts w:ascii="Times New Roman" w:hAnsi="Times New Roman"/>
+                <w:sz w:val="20"/>
+                <w:lang w:val="en-CA"/>
+              </w:rPr>
+              <w:t>Gerbasi</w:t>
+            </w:r>
+            <w:proofErr w:type="spellEnd"/>
+          </w:p>
+          <w:p>
+            <w:pPr>
+              <w:rPr>
+                <w:rFonts w:ascii="Times New Roman" w:hAnsi="Times New Roman"/>
+                <w:sz w:val="20"/>
+                <w:lang w:val="en-CA"/>
+              </w:rPr>
+            </w:pPr>
+            <w:r>
+              <w:rPr>
+                <w:rFonts w:ascii="Times New Roman" w:hAnsi="Times New Roman"/>
+                <w:sz w:val="20"/>
+                <w:lang w:val="en-CA"/>
+              </w:rPr>
+              <w:t>Councillor Gillingham</w:t>
+            </w:r>
+          </w:p>
+          <w:p>
+            <w:pPr>
+              <w:rPr>
+                <w:rFonts w:ascii="Times New Roman" w:hAnsi="Times New Roman"/>
+                <w:sz w:val="20"/>
+                <w:lang w:val="en-CA"/>
+              </w:rPr>
+            </w:pPr>
+            <w:r>
+              <w:rPr>
+                <w:rFonts w:ascii="Times New Roman" w:hAnsi="Times New Roman"/>
+                <w:sz w:val="20"/>
+                <w:lang w:val="en-CA"/>
+              </w:rPr>
+              <w:t>Councillor Gilroy</w:t>
+            </w:r>
+          </w:p>
+          <w:p>
+            <w:pPr>
+              <w:rPr>
+                <w:rFonts w:ascii="Times New Roman" w:hAnsi="Times New Roman"/>
+                <w:sz w:val="20"/>
+                <w:lang w:val="en-CA"/>
+              </w:rPr>
+            </w:pPr>
+            <w:r>
+              <w:rPr>
+                <w:rFonts w:ascii="Times New Roman" w:hAnsi="Times New Roman"/>
+                <w:sz w:val="20"/>
+                <w:lang w:val="en-CA"/>
+              </w:rPr>
+              <w:t xml:space="preserve">Councillor </w:t>
+            </w:r>
+            <w:proofErr w:type="spellStart"/>
+            <w:r>
+              <w:rPr>
+                <w:rFonts w:ascii="Times New Roman" w:hAnsi="Times New Roman"/>
+                <w:sz w:val="20"/>
+                <w:lang w:val="en-CA"/>
+              </w:rPr>
+              <w:t>Lukes</w:t>
+            </w:r>
+            <w:proofErr w:type="spellEnd"/>
+          </w:p>
+          <w:p>
+            <w:pPr>
+              <w:rPr>
+                <w:rFonts w:ascii="Times New Roman" w:hAnsi="Times New Roman"/>
+                <w:sz w:val="20"/>
+                <w:lang w:val="en-CA"/>
+              </w:rPr>
+            </w:pPr>
+            <w:r>
+              <w:rPr>
+                <w:rFonts w:ascii="Times New Roman" w:hAnsi="Times New Roman"/>
+                <w:sz w:val="20"/>
+                <w:lang w:val="en-CA"/>
+              </w:rPr>
+              <w:t>Councillor Mayes</w:t>
+            </w:r>
+          </w:p>
+          <w:p>
+            <w:pPr>
+              <w:rPr>
+                <w:rFonts w:ascii="Times New Roman" w:hAnsi="Times New Roman"/>
+                <w:sz w:val="20"/>
+                <w:lang w:val="en-CA"/>
+              </w:rPr>
+            </w:pPr>
+            <w:r>
+              <w:rPr>
+                <w:rFonts w:ascii="Times New Roman" w:hAnsi="Times New Roman"/>
+                <w:sz w:val="20"/>
+                <w:lang w:val="en-CA"/>
+              </w:rPr>
+              <w:t xml:space="preserve">Councillor </w:t>
+            </w:r>
+            <w:proofErr w:type="spellStart"/>
+            <w:r>
+              <w:rPr>
+                <w:rFonts w:ascii="Times New Roman" w:hAnsi="Times New Roman"/>
+                <w:sz w:val="20"/>
+                <w:lang w:val="en-CA"/>
+              </w:rPr>
+              <w:t>Morantz</w:t>
+            </w:r>
+            <w:proofErr w:type="spellEnd"/>
+          </w:p>
+          <w:p>
+            <w:pPr>
+              <w:rPr>
+                <w:rFonts w:ascii="Times New Roman" w:hAnsi="Times New Roman"/>
+                <w:sz w:val="20"/>
+                <w:lang w:val="en-CA"/>
+              </w:rPr>
+            </w:pPr>
+            <w:r>
+              <w:rPr>
+                <w:rFonts w:ascii="Times New Roman" w:hAnsi="Times New Roman"/>
+                <w:sz w:val="20"/>
+                <w:lang w:val="en-CA"/>
+              </w:rPr>
+              <w:t xml:space="preserve">Councillor </w:t>
+            </w:r>
+            <w:proofErr w:type="spellStart"/>
+            <w:r>
+              <w:rPr>
+                <w:rFonts w:ascii="Times New Roman" w:hAnsi="Times New Roman"/>
+                <w:sz w:val="20"/>
+                <w:lang w:val="en-CA"/>
+              </w:rPr>
+              <w:t>Orlikow</w:t>
+            </w:r>
+            <w:proofErr w:type="spellEnd"/>
+          </w:p>
+          <w:p>
+            <w:pPr>
+              <w:rPr>
+                <w:rFonts w:ascii="Times New Roman" w:hAnsi="Times New Roman"/>
+                <w:sz w:val="20"/>
+                <w:lang w:val="en-CA"/>
+              </w:rPr>
+            </w:pPr>
+            <w:r>
+              <w:rPr>
+                <w:rFonts w:ascii="Times New Roman" w:hAnsi="Times New Roman"/>
+                <w:sz w:val="20"/>
+                <w:lang w:val="en-CA"/>
+              </w:rPr>
+              <w:t xml:space="preserve">Councillor </w:t>
+            </w:r>
+            <w:proofErr w:type="spellStart"/>
+            <w:r>
+              <w:rPr>
+                <w:rFonts w:ascii="Times New Roman" w:hAnsi="Times New Roman"/>
+                <w:sz w:val="20"/>
+                <w:lang w:val="en-CA"/>
+              </w:rPr>
+              <w:t>Pagtakhan</w:t>
+            </w:r>
+            <w:proofErr w:type="spellEnd"/>
+          </w:p>
+          <w:p>
+            <w:pPr>
+              <w:rPr>
+                <w:rFonts w:ascii="Times New Roman" w:hAnsi="Times New Roman"/>
+                <w:sz w:val="20"/>
+                <w:lang w:val="en-CA"/>
+              </w:rPr>
+            </w:pPr>
+            <w:r>
+              <w:rPr>
+                <w:rFonts w:ascii="Times New Roman" w:hAnsi="Times New Roman"/>
+                <w:sz w:val="20"/>
+                <w:lang w:val="en-CA"/>
+              </w:rPr>
+              <w:t>Councillor Sharma</w:t>
+            </w:r>
           </w:p>
         </w:tc>
         <w:tc>
@@ -8213,82 +8056,49 @@
             <w:tcW w:w="2976" w:type="dxa"/>
           </w:tcPr>
           <w:p/>
-          <w:tbl>
-            <w:tblPr>
-              <w:tblStyle w:val="TableGrid"/>
-              <w:tblW w:w="0" w:type="auto"/>
-              <w:tblBorders>
-                <w:top w:val="none" w:sz="0" w:space="0" w:color="auto"/>
-                <w:left w:val="none" w:sz="0" w:space="0" w:color="auto"/>
-                <w:bottom w:val="none" w:sz="0" w:space="0" w:color="auto"/>
-                <w:right w:val="none" w:sz="0" w:space="0" w:color="auto"/>
-                <w:insideH w:val="none" w:sz="0" w:space="0" w:color="auto"/>
-                <w:insideV w:val="none" w:sz="0" w:space="0" w:color="auto"/>
-              </w:tblBorders>
-              <w:tblLook w:val="04A0" w:firstRow="1" w:lastRow="0" w:firstColumn="1" w:lastColumn="0" w:noHBand="0" w:noVBand="1"/>
-            </w:tblPr>
-            <w:tblGrid>
-              <w:gridCol w:w="2760"/>
-            </w:tblGrid>
-            <w:tr>
-              <w:tc>
-                <w:tcPr>
-                  <w:tcW w:w="2760" w:type="dxa"/>
-                </w:tcPr>
-                <w:p>
-                  <w:pPr>
-                    <w:rPr>
-                      <w:rFonts w:ascii="Times New Roman" w:hAnsi="Times New Roman"/>
-                      <w:sz w:val="20"/>
-                      <w:lang w:val="en-CA"/>
-                    </w:rPr>
-                  </w:pPr>
-                  <w:r>
-                    <w:rPr>
-                      <w:rFonts w:ascii="Times New Roman" w:hAnsi="Times New Roman"/>
-                      <w:sz w:val="20"/>
-                      <w:lang w:val="en-CA"/>
-                    </w:rPr>
-                    <w:t>Councillor Schreyer</w:t>
-                  </w:r>
-                </w:p>
-              </w:tc>
-            </w:tr>
-            <w:tr>
-              <w:trPr>
-                <w:trHeight w:val="80"/>
-              </w:trPr>
-              <w:tc>
-                <w:tcPr>
-                  <w:tcW w:w="2760" w:type="dxa"/>
-                </w:tcPr>
-                <w:p>
-                  <w:pPr>
-                    <w:rPr>
-                      <w:rFonts w:ascii="Times New Roman" w:hAnsi="Times New Roman"/>
-                      <w:sz w:val="20"/>
-                      <w:lang w:val="en-CA"/>
-                    </w:rPr>
-                  </w:pPr>
-                  <w:r>
-                    <w:rPr>
-                      <w:rFonts w:ascii="Times New Roman" w:hAnsi="Times New Roman"/>
-                      <w:sz w:val="20"/>
-                      <w:lang w:val="en-CA"/>
-                    </w:rPr>
-                    <w:t>Councillor Wyatt</w:t>
-                  </w:r>
-                </w:p>
-              </w:tc>
-            </w:tr>
-          </w:tbl>
-          <w:p>
-            <w:pPr>
-              <w:rPr>
-                <w:rFonts w:ascii="Times New Roman" w:hAnsi="Times New Roman"/>
-                <w:sz w:val="20"/>
-              </w:rPr>
-            </w:pPr>
+          <w:p>
+            <w:pPr>
+              <w:rPr>
+                <w:rFonts w:ascii="Times New Roman" w:hAnsi="Times New Roman"/>
+                <w:sz w:val="20"/>
+                <w:lang w:val="en-CA"/>
+              </w:rPr>
+            </w:pPr>
+            <w:r>
+              <w:rPr>
+                <w:rFonts w:ascii="Times New Roman" w:hAnsi="Times New Roman"/>
+                <w:sz w:val="20"/>
+                <w:lang w:val="en-CA"/>
+              </w:rPr>
+              <w:t>Councillor Schreyer</w:t>
+            </w:r>
+          </w:p>
+          <w:p>
+            <w:pPr>
+              <w:rPr>
+                <w:rFonts w:ascii="Times New Roman" w:hAnsi="Times New Roman"/>
+                <w:sz w:val="20"/>
+                <w:lang w:val="en-CA"/>
+              </w:rPr>
+            </w:pPr>
+            <w:r>
+              <w:rPr>
+                <w:rFonts w:ascii="Times New Roman" w:hAnsi="Times New Roman"/>
+                <w:sz w:val="20"/>
+                <w:lang w:val="en-CA"/>
+              </w:rPr>
+              <w:t>Councillor Wyatt</w:t>
+            </w:r>
+          </w:p>
+          <w:p>
+            <w:pPr>
+              <w:rPr>
+                <w:rFonts w:ascii="Times New Roman" w:hAnsi="Times New Roman"/>
+                <w:sz w:val="20"/>
+              </w:rPr>
+            </w:pPr>
+            <w:bookmarkStart w:id="3" w:name="_GoBack"/>
+            <w:bookmarkEnd w:id="3"/>
           </w:p>
         </w:tc>
         <w:tc>
@@ -8296,368 +8106,313 @@
             <w:tcW w:w="2922" w:type="dxa"/>
           </w:tcPr>
           <w:p/>
-          <w:tbl>
-            <w:tblPr>
-              <w:tblStyle w:val="TableGrid"/>
-              <w:tblW w:w="0" w:type="auto"/>
-              <w:tblBorders>
-                <w:top w:val="none" w:sz="0" w:space="0" w:color="auto"/>
-                <w:left w:val="none" w:sz="0" w:space="0" w:color="auto"/>
-                <w:bottom w:val="none" w:sz="0" w:space="0" w:color="auto"/>
-                <w:right w:val="none" w:sz="0" w:space="0" w:color="auto"/>
-                <w:insideH w:val="none" w:sz="0" w:space="0" w:color="auto"/>
-                <w:insideV w:val="none" w:sz="0" w:space="0" w:color="auto"/>
-              </w:tblBorders>
-              <w:tblLook w:val="04A0" w:firstRow="1" w:lastRow="0" w:firstColumn="1" w:lastColumn="0" w:noHBand="0" w:noVBand="1"/>
-            </w:tblPr>
-            <w:tblGrid>
-              <w:gridCol w:w="2706"/>
-            </w:tblGrid>
-            <w:tr>
-              <w:tc>
-                <w:tcPr>
-                  <w:tcW w:w="2706" w:type="dxa"/>
-                </w:tcPr>
-                <w:p>
-                  <w:pPr>
-                    <w:rPr>
-                      <w:rFonts w:ascii="Times New Roman" w:hAnsi="Times New Roman"/>
-                      <w:sz w:val="20"/>
-                      <w:lang w:val="en-CA"/>
-                    </w:rPr>
-                  </w:pPr>
-                  <w:r>
-                    <w:rPr>
-                      <w:rFonts w:ascii="Times New Roman" w:hAnsi="Times New Roman"/>
-                      <w:sz w:val="20"/>
-                      <w:lang w:val="en-CA"/>
-                    </w:rPr>
-                    <w:t>His Worship Mayor Bowman</w:t>
-                  </w:r>
-                </w:p>
-              </w:tc>
-            </w:tr>
-            <w:tr>
-              <w:tc>
-                <w:tcPr>
-                  <w:tcW w:w="2706" w:type="dxa"/>
-                </w:tcPr>
-                <w:p>
-                  <w:pPr>
-                    <w:rPr>
-                      <w:rFonts w:ascii="Times New Roman" w:hAnsi="Times New Roman"/>
-                      <w:sz w:val="20"/>
-                      <w:lang w:val="en-CA"/>
-                    </w:rPr>
-                  </w:pPr>
-                  <w:r>
-                    <w:rPr>
-                      <w:rFonts w:ascii="Times New Roman" w:hAnsi="Times New Roman"/>
-                      <w:sz w:val="20"/>
-                      <w:lang w:val="en-CA"/>
-                    </w:rPr>
-                    <w:t>Councillor Allard</w:t>
-                  </w:r>
-                </w:p>
-              </w:tc>
-            </w:tr>
-            <w:tr>
-              <w:tc>
-                <w:tcPr>
-                  <w:tcW w:w="2706" w:type="dxa"/>
-                </w:tcPr>
-                <w:p>
-                  <w:pPr>
-                    <w:rPr>
-                      <w:rFonts w:ascii="Times New Roman" w:hAnsi="Times New Roman"/>
-                      <w:sz w:val="20"/>
-                      <w:lang w:val="en-CA"/>
-                    </w:rPr>
-                  </w:pPr>
-                  <w:r>
-                    <w:rPr>
-                      <w:rFonts w:ascii="Times New Roman" w:hAnsi="Times New Roman"/>
-                      <w:sz w:val="20"/>
-                      <w:lang w:val="en-CA"/>
-                    </w:rPr>
-                    <w:t>Councillor Browaty</w:t>
-                  </w:r>
-                </w:p>
-              </w:tc>
-            </w:tr>
-            <w:tr>
-              <w:tc>
-                <w:tcPr>
-                  <w:tcW w:w="2706" w:type="dxa"/>
-                </w:tcPr>
-                <w:p>
-                  <w:pPr>
-                    <w:rPr>
-                      <w:rFonts w:ascii="Times New Roman" w:hAnsi="Times New Roman"/>
-                      <w:sz w:val="20"/>
-                      <w:lang w:val="en-CA"/>
-                    </w:rPr>
-                  </w:pPr>
-                  <w:r>
-                    <w:rPr>
-                      <w:rFonts w:ascii="Times New Roman" w:hAnsi="Times New Roman"/>
-                      <w:sz w:val="20"/>
-                      <w:lang w:val="en-CA"/>
-                    </w:rPr>
-                    <w:t>Councillor Dobson</w:t>
-                  </w:r>
-                </w:p>
-              </w:tc>
-            </w:tr>
-            <w:tr>
-              <w:tc>
-                <w:tcPr>
-                  <w:tcW w:w="2706" w:type="dxa"/>
-                </w:tcPr>
-                <w:p>
-                  <w:pPr>
-                    <w:rPr>
-                      <w:rFonts w:ascii="Times New Roman" w:hAnsi="Times New Roman"/>
-                      <w:sz w:val="20"/>
-                      <w:lang w:val="en-CA"/>
-                    </w:rPr>
-                  </w:pPr>
-                  <w:r>
-                    <w:rPr>
-                      <w:rFonts w:ascii="Times New Roman" w:hAnsi="Times New Roman"/>
-                      <w:sz w:val="20"/>
-                      <w:lang w:val="en-CA"/>
-                    </w:rPr>
-                    <w:t>Councillor Eadie</w:t>
-                  </w:r>
-                </w:p>
-              </w:tc>
-            </w:tr>
-            <w:tr>
-              <w:tc>
-                <w:tcPr>
-                  <w:tcW w:w="2706" w:type="dxa"/>
-                </w:tcPr>
-                <w:p>
-                  <w:pPr>
-                    <w:rPr>
-                      <w:rFonts w:ascii="Times New Roman" w:hAnsi="Times New Roman"/>
-                      <w:sz w:val="20"/>
-                      <w:lang w:val="en-CA"/>
-                    </w:rPr>
-                  </w:pPr>
-                  <w:r>
-                    <w:rPr>
-                      <w:rFonts w:ascii="Times New Roman" w:hAnsi="Times New Roman"/>
-                      <w:sz w:val="20"/>
-                      <w:lang w:val="en-CA"/>
-                    </w:rPr>
-                    <w:t>Councillor Gerbasi</w:t>
-                  </w:r>
-                </w:p>
-              </w:tc>
-            </w:tr>
-            <w:tr>
-              <w:tc>
-                <w:tcPr>
-                  <w:tcW w:w="2706" w:type="dxa"/>
-                </w:tcPr>
-                <w:p>
-                  <w:pPr>
-                    <w:rPr>
-                      <w:rFonts w:ascii="Times New Roman" w:hAnsi="Times New Roman"/>
-                      <w:sz w:val="20"/>
-                      <w:lang w:val="en-CA"/>
-                    </w:rPr>
-                  </w:pPr>
-                  <w:r>
-                    <w:rPr>
-                      <w:rFonts w:ascii="Times New Roman" w:hAnsi="Times New Roman"/>
-                      <w:sz w:val="20"/>
-                      <w:lang w:val="en-CA"/>
-                    </w:rPr>
-                    <w:t>Councillor Gillingham</w:t>
-                  </w:r>
-                </w:p>
-              </w:tc>
-            </w:tr>
-            <w:tr>
-              <w:tc>
-                <w:tcPr>
-                  <w:tcW w:w="2706" w:type="dxa"/>
-                </w:tcPr>
-                <w:p>
-                  <w:pPr>
-                    <w:rPr>
-                      <w:rFonts w:ascii="Times New Roman" w:hAnsi="Times New Roman"/>
-                      <w:sz w:val="20"/>
-                      <w:lang w:val="en-CA"/>
-                    </w:rPr>
-                  </w:pPr>
-                  <w:r>
-                    <w:rPr>
-                      <w:rFonts w:ascii="Times New Roman" w:hAnsi="Times New Roman"/>
-                      <w:sz w:val="20"/>
-                      <w:lang w:val="en-CA"/>
-                    </w:rPr>
-                    <w:t>Councillor Gilroy</w:t>
-                  </w:r>
-                </w:p>
-              </w:tc>
-            </w:tr>
-            <w:tr>
-              <w:tc>
-                <w:tcPr>
-                  <w:tcW w:w="2706" w:type="dxa"/>
-                </w:tcPr>
-                <w:p>
-                  <w:pPr>
-                    <w:rPr>
-                      <w:rFonts w:ascii="Times New Roman" w:hAnsi="Times New Roman"/>
-                      <w:sz w:val="20"/>
-                      <w:lang w:val="en-CA"/>
-                    </w:rPr>
-                  </w:pPr>
-                  <w:r>
-                    <w:rPr>
-                      <w:rFonts w:ascii="Times New Roman" w:hAnsi="Times New Roman"/>
-                      <w:sz w:val="20"/>
-                      <w:lang w:val="en-CA"/>
-                    </w:rPr>
-                    <w:t>Councillor Lukes</w:t>
-                  </w:r>
-                </w:p>
-              </w:tc>
-            </w:tr>
-            <w:tr>
-              <w:tc>
-                <w:tcPr>
-                  <w:tcW w:w="2706" w:type="dxa"/>
-                </w:tcPr>
-                <w:p>
-                  <w:pPr>
-                    <w:rPr>
-                      <w:rFonts w:ascii="Times New Roman" w:hAnsi="Times New Roman"/>
-                      <w:sz w:val="20"/>
-                      <w:lang w:val="en-CA"/>
-                    </w:rPr>
-                  </w:pPr>
-                  <w:r>
-                    <w:rPr>
-                      <w:rFonts w:ascii="Times New Roman" w:hAnsi="Times New Roman"/>
-                      <w:sz w:val="20"/>
-                      <w:lang w:val="en-CA"/>
-                    </w:rPr>
-                    <w:t>Councillor Mayes</w:t>
-                  </w:r>
-                </w:p>
-              </w:tc>
-            </w:tr>
-            <w:tr>
-              <w:tc>
-                <w:tcPr>
-                  <w:tcW w:w="2706" w:type="dxa"/>
-                </w:tcPr>
-                <w:p>
-                  <w:pPr>
-                    <w:rPr>
-                      <w:rFonts w:ascii="Times New Roman" w:hAnsi="Times New Roman"/>
-                      <w:sz w:val="20"/>
-                      <w:lang w:val="en-CA"/>
-                    </w:rPr>
-                  </w:pPr>
-                  <w:r>
-                    <w:rPr>
-                      <w:rFonts w:ascii="Times New Roman" w:hAnsi="Times New Roman"/>
-                      <w:sz w:val="20"/>
-                      <w:lang w:val="en-CA"/>
-                    </w:rPr>
-                    <w:t>Councillor Morantz</w:t>
-                  </w:r>
-                </w:p>
-              </w:tc>
-            </w:tr>
-            <w:tr>
-              <w:tc>
-                <w:tcPr>
-                  <w:tcW w:w="2706" w:type="dxa"/>
-                </w:tcPr>
-                <w:p>
-                  <w:pPr>
-                    <w:rPr>
-                      <w:rFonts w:ascii="Times New Roman" w:hAnsi="Times New Roman"/>
-                      <w:sz w:val="20"/>
-                      <w:lang w:val="en-CA"/>
-                    </w:rPr>
-                  </w:pPr>
-                  <w:r>
-                    <w:rPr>
-                      <w:rFonts w:ascii="Times New Roman" w:hAnsi="Times New Roman"/>
-                      <w:sz w:val="20"/>
-                      <w:lang w:val="en-CA"/>
-                    </w:rPr>
-                    <w:t>Councillor Orlikow</w:t>
-                  </w:r>
-                </w:p>
-              </w:tc>
-            </w:tr>
-            <w:tr>
-              <w:tc>
-                <w:tcPr>
-                  <w:tcW w:w="2706" w:type="dxa"/>
-                </w:tcPr>
-                <w:p>
-                  <w:pPr>
-                    <w:rPr>
-                      <w:rFonts w:ascii="Times New Roman" w:hAnsi="Times New Roman"/>
-                      <w:sz w:val="20"/>
-                      <w:lang w:val="en-CA"/>
-                    </w:rPr>
-                  </w:pPr>
-                  <w:r>
-                    <w:rPr>
-                      <w:rFonts w:ascii="Times New Roman" w:hAnsi="Times New Roman"/>
-                      <w:sz w:val="20"/>
-                      <w:lang w:val="en-CA"/>
-                    </w:rPr>
-                    <w:t>Councillor Pagtakhan</w:t>
-                  </w:r>
-                </w:p>
-              </w:tc>
-            </w:tr>
-            <w:tr>
-              <w:tc>
-                <w:tcPr>
-                  <w:tcW w:w="2706" w:type="dxa"/>
-                </w:tcPr>
-                <w:p>
-                  <w:pPr>
-                    <w:rPr>
-                      <w:rFonts w:ascii="Times New Roman" w:hAnsi="Times New Roman"/>
-                      <w:sz w:val="20"/>
-                      <w:lang w:val="en-CA"/>
-                    </w:rPr>
-                  </w:pPr>
-                  <w:r>
-                    <w:rPr>
-                      <w:rFonts w:ascii="Times New Roman" w:hAnsi="Times New Roman"/>
-                      <w:sz w:val="20"/>
-                      <w:lang w:val="en-CA"/>
-                    </w:rPr>
-                    <w:t>Councillor Sharma</w:t>
-                  </w:r>
-                </w:p>
-              </w:tc>
-            </w:tr>
-          </w:tbl>
-          <w:p>
-            <w:pPr>
-              <w:jc w:val="center"/>
-              <w:rPr>
-                <w:rFonts w:ascii="Times New Roman" w:hAnsi="Times New Roman"/>
-                <w:sz w:val="20"/>
-              </w:rPr>
-            </w:pPr>
+          <w:p>
+            <w:pPr>
+              <w:rPr>
+                <w:rFonts w:ascii="Times New Roman" w:hAnsi="Times New Roman"/>
+                <w:sz w:val="20"/>
+                <w:lang w:val="en-CA"/>
+              </w:rPr>
+            </w:pPr>
+            <w:r>
+              <w:rPr>
+                <w:rFonts w:ascii="Times New Roman" w:hAnsi="Times New Roman"/>
+                <w:sz w:val="20"/>
+                <w:lang w:val="en-CA"/>
+              </w:rPr>
+              <w:t>His Worship Mayor Bowman</w:t>
+            </w:r>
+          </w:p>
+          <w:p>
+            <w:pPr>
+              <w:rPr>
+                <w:rFonts w:ascii="Times New Roman" w:hAnsi="Times New Roman"/>
+                <w:sz w:val="20"/>
+                <w:lang w:val="en-CA"/>
+              </w:rPr>
+            </w:pPr>
+            <w:r>
+              <w:rPr>
+                <w:rFonts w:ascii="Times New Roman" w:hAnsi="Times New Roman"/>
+                <w:sz w:val="20"/>
+                <w:lang w:val="en-CA"/>
+              </w:rPr>
+              <w:t>Councillor Allard</w:t>
+            </w:r>
+          </w:p>
+          <w:p>
+            <w:pPr>
+              <w:rPr>
+                <w:rFonts w:ascii="Times New Roman" w:hAnsi="Times New Roman"/>
+                <w:sz w:val="20"/>
+                <w:lang w:val="en-CA"/>
+              </w:rPr>
+            </w:pPr>
+            <w:r>
+              <w:rPr>
+                <w:rFonts w:ascii="Times New Roman" w:hAnsi="Times New Roman"/>
+                <w:sz w:val="20"/>
+                <w:lang w:val="en-CA"/>
+              </w:rPr>
+              <w:t xml:space="preserve">Councillor </w:t>
+            </w:r>
+            <w:proofErr w:type="spellStart"/>
+            <w:r>
+              <w:rPr>
+                <w:rFonts w:ascii="Times New Roman" w:hAnsi="Times New Roman"/>
+                <w:sz w:val="20"/>
+                <w:lang w:val="en-CA"/>
+              </w:rPr>
+              <w:t>Browaty</w:t>
+            </w:r>
+            <w:proofErr w:type="spellEnd"/>
+          </w:p>
+          <w:p>
+            <w:pPr>
+              <w:rPr>
+                <w:rFonts w:ascii="Times New Roman" w:hAnsi="Times New Roman"/>
+                <w:sz w:val="20"/>
+                <w:lang w:val="en-CA"/>
+              </w:rPr>
+            </w:pPr>
+            <w:r>
+              <w:rPr>
+                <w:rFonts w:ascii="Times New Roman" w:hAnsi="Times New Roman"/>
+                <w:sz w:val="20"/>
+                <w:lang w:val="en-CA"/>
+              </w:rPr>
+              <w:t>Councillor Dobson</w:t>
+            </w:r>
+          </w:p>
+          <w:p>
+            <w:pPr>
+              <w:rPr>
+                <w:rFonts w:ascii="Times New Roman" w:hAnsi="Times New Roman"/>
+                <w:sz w:val="20"/>
+                <w:lang w:val="en-CA"/>
+              </w:rPr>
+            </w:pPr>
+            <w:r>
+              <w:rPr>
+                <w:rFonts w:ascii="Times New Roman" w:hAnsi="Times New Roman"/>
+                <w:sz w:val="20"/>
+                <w:lang w:val="en-CA"/>
+              </w:rPr>
+              <w:t xml:space="preserve">Councillor </w:t>
+            </w:r>
+            <w:proofErr w:type="spellStart"/>
+            <w:r>
+              <w:rPr>
+                <w:rFonts w:ascii="Times New Roman" w:hAnsi="Times New Roman"/>
+                <w:sz w:val="20"/>
+                <w:lang w:val="en-CA"/>
+              </w:rPr>
+              <w:t>Eadie</w:t>
+            </w:r>
+            <w:proofErr w:type="spellEnd"/>
+          </w:p>
+          <w:p>
+            <w:pPr>
+              <w:rPr>
+                <w:rFonts w:ascii="Times New Roman" w:hAnsi="Times New Roman"/>
+                <w:sz w:val="20"/>
+                <w:lang w:val="en-CA"/>
+              </w:rPr>
+            </w:pPr>
+            <w:r>
+              <w:rPr>
+                <w:rFonts w:ascii="Times New Roman" w:hAnsi="Times New Roman"/>
+                <w:sz w:val="20"/>
+                <w:lang w:val="en-CA"/>
+              </w:rPr>
+              <w:t xml:space="preserve">Councillor </w:t>
+            </w:r>
+            <w:proofErr w:type="spellStart"/>
+            <w:r>
+              <w:rPr>
+                <w:rFonts w:ascii="Times New Roman" w:hAnsi="Times New Roman"/>
+                <w:sz w:val="20"/>
+                <w:lang w:val="en-CA"/>
+              </w:rPr>
+              <w:t>Gerbasi</w:t>
+            </w:r>
+            <w:proofErr w:type="spellEnd"/>
+          </w:p>
+          <w:p>
+            <w:pPr>
+              <w:rPr>
+                <w:rFonts w:ascii="Times New Roman" w:hAnsi="Times New Roman"/>
+                <w:sz w:val="20"/>
+                <w:lang w:val="en-CA"/>
+              </w:rPr>
+            </w:pPr>
+            <w:r>
+              <w:rPr>
+                <w:rFonts w:ascii="Times New Roman" w:hAnsi="Times New Roman"/>
+                <w:sz w:val="20"/>
+                <w:lang w:val="en-CA"/>
+              </w:rPr>
+              <w:t>Councillor Gillingham</w:t>
+            </w:r>
+          </w:p>
+          <w:p>
+            <w:pPr>
+              <w:rPr>
+                <w:rFonts w:ascii="Times New Roman" w:hAnsi="Times New Roman"/>
+                <w:sz w:val="20"/>
+                <w:lang w:val="en-CA"/>
+              </w:rPr>
+            </w:pPr>
+            <w:r>
+              <w:rPr>
+                <w:rFonts w:ascii="Times New Roman" w:hAnsi="Times New Roman"/>
+                <w:sz w:val="20"/>
+                <w:lang w:val="en-CA"/>
+              </w:rPr>
+              <w:t>Councillor Gilroy</w:t>
+            </w:r>
+          </w:p>
+          <w:p>
+            <w:pPr>
+              <w:rPr>
+                <w:rFonts w:ascii="Times New Roman" w:hAnsi="Times New Roman"/>
+                <w:sz w:val="20"/>
+                <w:lang w:val="en-CA"/>
+              </w:rPr>
+            </w:pPr>
+            <w:r>
+              <w:rPr>
+                <w:rFonts w:ascii="Times New Roman" w:hAnsi="Times New Roman"/>
+                <w:sz w:val="20"/>
+                <w:lang w:val="en-CA"/>
+              </w:rPr>
+              <w:t xml:space="preserve">Councillor </w:t>
+            </w:r>
+            <w:proofErr w:type="spellStart"/>
+            <w:r>
+              <w:rPr>
+                <w:rFonts w:ascii="Times New Roman" w:hAnsi="Times New Roman"/>
+                <w:sz w:val="20"/>
+                <w:lang w:val="en-CA"/>
+              </w:rPr>
+              <w:t>Lukes</w:t>
+            </w:r>
+            <w:proofErr w:type="spellEnd"/>
+          </w:p>
+          <w:p>
+            <w:pPr>
+              <w:rPr>
+                <w:rFonts w:ascii="Times New Roman" w:hAnsi="Times New Roman"/>
+                <w:sz w:val="20"/>
+                <w:lang w:val="en-CA"/>
+              </w:rPr>
+            </w:pPr>
+            <w:r>
+              <w:rPr>
+                <w:rFonts w:ascii="Times New Roman" w:hAnsi="Times New Roman"/>
+                <w:sz w:val="20"/>
+                <w:lang w:val="en-CA"/>
+              </w:rPr>
+              <w:t>Councillor Mayes</w:t>
+            </w:r>
+          </w:p>
+          <w:p>
+            <w:pPr>
+              <w:rPr>
+                <w:rFonts w:ascii="Times New Roman" w:hAnsi="Times New Roman"/>
+                <w:sz w:val="20"/>
+                <w:lang w:val="en-CA"/>
+              </w:rPr>
+            </w:pPr>
+            <w:r>
+              <w:rPr>
+                <w:rFonts w:ascii="Times New Roman" w:hAnsi="Times New Roman"/>
+                <w:sz w:val="20"/>
+                <w:lang w:val="en-CA"/>
+              </w:rPr>
+              <w:t xml:space="preserve">Councillor </w:t>
+            </w:r>
+            <w:proofErr w:type="spellStart"/>
+            <w:r>
+              <w:rPr>
+                <w:rFonts w:ascii="Times New Roman" w:hAnsi="Times New Roman"/>
+                <w:sz w:val="20"/>
+                <w:lang w:val="en-CA"/>
+              </w:rPr>
+              <w:t>Morantz</w:t>
+            </w:r>
+            <w:proofErr w:type="spellEnd"/>
+          </w:p>
+          <w:p>
+            <w:pPr>
+              <w:rPr>
+                <w:rFonts w:ascii="Times New Roman" w:hAnsi="Times New Roman"/>
+                <w:sz w:val="20"/>
+                <w:lang w:val="en-CA"/>
+              </w:rPr>
+            </w:pPr>
+            <w:r>
+              <w:rPr>
+                <w:rFonts w:ascii="Times New Roman" w:hAnsi="Times New Roman"/>
+                <w:sz w:val="20"/>
+                <w:lang w:val="en-CA"/>
+              </w:rPr>
+              <w:t xml:space="preserve">Councillor </w:t>
+            </w:r>
+            <w:proofErr w:type="spellStart"/>
+            <w:r>
+              <w:rPr>
+                <w:rFonts w:ascii="Times New Roman" w:hAnsi="Times New Roman"/>
+                <w:sz w:val="20"/>
+                <w:lang w:val="en-CA"/>
+              </w:rPr>
+              <w:t>Orlikow</w:t>
+            </w:r>
+            <w:proofErr w:type="spellEnd"/>
+          </w:p>
+          <w:p>
+            <w:pPr>
+              <w:rPr>
+                <w:rFonts w:ascii="Times New Roman" w:hAnsi="Times New Roman"/>
+                <w:sz w:val="20"/>
+                <w:lang w:val="en-CA"/>
+              </w:rPr>
+            </w:pPr>
+            <w:r>
+              <w:rPr>
+                <w:rFonts w:ascii="Times New Roman" w:hAnsi="Times New Roman"/>
+                <w:sz w:val="20"/>
+                <w:lang w:val="en-CA"/>
+              </w:rPr>
+              <w:t xml:space="preserve">Councillor </w:t>
+            </w:r>
+            <w:proofErr w:type="spellStart"/>
+            <w:r>
+              <w:rPr>
+                <w:rFonts w:ascii="Times New Roman" w:hAnsi="Times New Roman"/>
+                <w:sz w:val="20"/>
+                <w:lang w:val="en-CA"/>
+              </w:rPr>
+              <w:t>Pagtakhan</w:t>
+            </w:r>
+            <w:proofErr w:type="spellEnd"/>
+          </w:p>
+          <w:p>
+            <w:pPr>
+              <w:rPr>
+                <w:rFonts w:ascii="Times New Roman" w:hAnsi="Times New Roman"/>
+                <w:sz w:val="20"/>
+                <w:lang w:val="en-CA"/>
+              </w:rPr>
+            </w:pPr>
+            <w:r>
+              <w:rPr>
+                <w:rFonts w:ascii="Times New Roman" w:hAnsi="Times New Roman"/>
+                <w:sz w:val="20"/>
+                <w:lang w:val="en-CA"/>
+              </w:rPr>
+              <w:t>Councillor Sharma</w:t>
+            </w:r>
           </w:p>
         </w:tc>
         <w:tc>
@@ -8789,356 +8544,252 @@
               </w:rPr>
             </w:pPr>
           </w:p>
-          <w:tbl>
-            <w:tblPr>
-              <w:tblStyle w:val="TableGrid"/>
-              <w:tblW w:w="0" w:type="auto"/>
-              <w:tblBorders>
-                <w:top w:val="none" w:sz="0" w:space="0" w:color="auto"/>
-                <w:left w:val="none" w:sz="0" w:space="0" w:color="auto"/>
-                <w:bottom w:val="none" w:sz="0" w:space="0" w:color="auto"/>
-                <w:right w:val="none" w:sz="0" w:space="0" w:color="auto"/>
-                <w:insideH w:val="none" w:sz="0" w:space="0" w:color="auto"/>
-                <w:insideV w:val="none" w:sz="0" w:space="0" w:color="auto"/>
-              </w:tblBorders>
-              <w:tblLook w:val="04A0" w:firstRow="1" w:lastRow="0" w:firstColumn="1" w:lastColumn="0" w:noHBand="0" w:noVBand="1"/>
-            </w:tblPr>
-            <w:tblGrid>
-              <w:gridCol w:w="2745"/>
-            </w:tblGrid>
-            <w:tr>
-              <w:tc>
-                <w:tcPr>
-                  <w:tcW w:w="2745" w:type="dxa"/>
-                </w:tcPr>
-                <w:p>
-                  <w:pPr>
-                    <w:rPr>
-                      <w:rFonts w:ascii="Times New Roman" w:hAnsi="Times New Roman"/>
-                      <w:sz w:val="20"/>
-                      <w:lang w:val="en-CA"/>
-                    </w:rPr>
-                  </w:pPr>
-                  <w:r>
-                    <w:rPr>
-                      <w:rFonts w:ascii="Times New Roman" w:hAnsi="Times New Roman"/>
-                      <w:sz w:val="20"/>
-                      <w:lang w:val="en-CA"/>
-                    </w:rPr>
-                    <w:t>His Worship Mayor Bowman</w:t>
-                  </w:r>
-                </w:p>
-              </w:tc>
-            </w:tr>
-            <w:tr>
-              <w:tc>
-                <w:tcPr>
-                  <w:tcW w:w="2745" w:type="dxa"/>
-                </w:tcPr>
-                <w:p>
-                  <w:pPr>
-                    <w:rPr>
-                      <w:rFonts w:ascii="Times New Roman" w:hAnsi="Times New Roman"/>
-                      <w:sz w:val="20"/>
-                      <w:lang w:val="en-CA"/>
-                    </w:rPr>
-                  </w:pPr>
-                  <w:r>
-                    <w:rPr>
-                      <w:rFonts w:ascii="Times New Roman" w:hAnsi="Times New Roman"/>
-                      <w:sz w:val="20"/>
-                      <w:lang w:val="en-CA"/>
-                    </w:rPr>
-                    <w:t xml:space="preserve">Councillor </w:t>
-                  </w:r>
-                  <w:proofErr w:type="spellStart"/>
-                  <w:r>
-                    <w:rPr>
-                      <w:rFonts w:ascii="Times New Roman" w:hAnsi="Times New Roman"/>
-                      <w:sz w:val="20"/>
-                      <w:lang w:val="en-CA"/>
-                    </w:rPr>
-                    <w:t>Browaty</w:t>
-                  </w:r>
-                  <w:proofErr w:type="spellEnd"/>
-                </w:p>
-              </w:tc>
-            </w:tr>
-            <w:tr>
-              <w:tc>
-                <w:tcPr>
-                  <w:tcW w:w="2745" w:type="dxa"/>
-                </w:tcPr>
-                <w:p>
-                  <w:pPr>
-                    <w:rPr>
-                      <w:rFonts w:ascii="Times New Roman" w:hAnsi="Times New Roman"/>
-                      <w:sz w:val="20"/>
-                      <w:lang w:val="en-CA"/>
-                    </w:rPr>
-                  </w:pPr>
-                  <w:r>
-                    <w:rPr>
-                      <w:rFonts w:ascii="Times New Roman" w:hAnsi="Times New Roman"/>
-                      <w:sz w:val="20"/>
-                      <w:lang w:val="en-CA"/>
-                    </w:rPr>
-                    <w:t xml:space="preserve">Councillor </w:t>
-                  </w:r>
-                  <w:proofErr w:type="spellStart"/>
-                  <w:r>
-                    <w:rPr>
-                      <w:rFonts w:ascii="Times New Roman" w:hAnsi="Times New Roman"/>
-                      <w:sz w:val="20"/>
-                      <w:lang w:val="en-CA"/>
-                    </w:rPr>
-                    <w:t>Gerbasi</w:t>
-                  </w:r>
-                  <w:proofErr w:type="spellEnd"/>
-                </w:p>
-              </w:tc>
-            </w:tr>
-            <w:tr>
-              <w:tc>
-                <w:tcPr>
-                  <w:tcW w:w="2745" w:type="dxa"/>
-                </w:tcPr>
-                <w:p>
-                  <w:pPr>
-                    <w:rPr>
-                      <w:rFonts w:ascii="Times New Roman" w:hAnsi="Times New Roman"/>
-                      <w:sz w:val="20"/>
-                      <w:lang w:val="en-CA"/>
-                    </w:rPr>
-                  </w:pPr>
-                  <w:r>
-                    <w:rPr>
-                      <w:rFonts w:ascii="Times New Roman" w:hAnsi="Times New Roman"/>
-                      <w:sz w:val="20"/>
-                      <w:lang w:val="en-CA"/>
-                    </w:rPr>
-                    <w:t>Councillor Gillingham</w:t>
-                  </w:r>
-                </w:p>
-              </w:tc>
-            </w:tr>
-            <w:tr>
-              <w:tc>
-                <w:tcPr>
-                  <w:tcW w:w="2745" w:type="dxa"/>
-                </w:tcPr>
-                <w:p>
-                  <w:pPr>
-                    <w:rPr>
-                      <w:rFonts w:ascii="Times New Roman" w:hAnsi="Times New Roman"/>
-                      <w:sz w:val="20"/>
-                      <w:lang w:val="en-CA"/>
-                    </w:rPr>
-                  </w:pPr>
-                  <w:r>
-                    <w:rPr>
-                      <w:rFonts w:ascii="Times New Roman" w:hAnsi="Times New Roman"/>
-                      <w:sz w:val="20"/>
-                      <w:lang w:val="en-CA"/>
-                    </w:rPr>
-                    <w:t>Councillor Gilroy</w:t>
-                  </w:r>
-                </w:p>
-              </w:tc>
-            </w:tr>
-            <w:tr>
-              <w:tc>
-                <w:tcPr>
-                  <w:tcW w:w="2745" w:type="dxa"/>
-                </w:tcPr>
-                <w:p>
-                  <w:pPr>
-                    <w:rPr>
-                      <w:rFonts w:ascii="Times New Roman" w:hAnsi="Times New Roman"/>
-                      <w:sz w:val="20"/>
-                      <w:lang w:val="en-CA"/>
-                    </w:rPr>
-                  </w:pPr>
-                  <w:r>
-                    <w:rPr>
-                      <w:rFonts w:ascii="Times New Roman" w:hAnsi="Times New Roman"/>
-                      <w:sz w:val="20"/>
-                      <w:lang w:val="en-CA"/>
-                    </w:rPr>
-                    <w:t xml:space="preserve">Councillor </w:t>
-                  </w:r>
-                  <w:proofErr w:type="spellStart"/>
-                  <w:r>
-                    <w:rPr>
-                      <w:rFonts w:ascii="Times New Roman" w:hAnsi="Times New Roman"/>
-                      <w:sz w:val="20"/>
-                      <w:lang w:val="en-CA"/>
-                    </w:rPr>
-                    <w:t>Lukes</w:t>
-                  </w:r>
-                  <w:proofErr w:type="spellEnd"/>
-                </w:p>
-              </w:tc>
-            </w:tr>
-            <w:tr>
-              <w:tc>
-                <w:tcPr>
-                  <w:tcW w:w="2745" w:type="dxa"/>
-                </w:tcPr>
-                <w:p>
-                  <w:pPr>
-                    <w:rPr>
-                      <w:rFonts w:ascii="Times New Roman" w:hAnsi="Times New Roman"/>
-                      <w:sz w:val="20"/>
-                      <w:lang w:val="en-CA"/>
-                    </w:rPr>
-                  </w:pPr>
-                  <w:r>
-                    <w:rPr>
-                      <w:rFonts w:ascii="Times New Roman" w:hAnsi="Times New Roman"/>
-                      <w:sz w:val="20"/>
-                      <w:lang w:val="en-CA"/>
-                    </w:rPr>
-                    <w:t>Councillor Mayes</w:t>
-                  </w:r>
-                </w:p>
-              </w:tc>
-            </w:tr>
-            <w:tr>
-              <w:tc>
-                <w:tcPr>
-                  <w:tcW w:w="2745" w:type="dxa"/>
-                </w:tcPr>
-                <w:p>
-                  <w:pPr>
-                    <w:rPr>
-                      <w:rFonts w:ascii="Times New Roman" w:hAnsi="Times New Roman"/>
-                      <w:sz w:val="20"/>
-                      <w:lang w:val="en-CA"/>
-                    </w:rPr>
-                  </w:pPr>
-                  <w:r>
-                    <w:rPr>
-                      <w:rFonts w:ascii="Times New Roman" w:hAnsi="Times New Roman"/>
-                      <w:sz w:val="20"/>
-                      <w:lang w:val="en-CA"/>
-                    </w:rPr>
-                    <w:t xml:space="preserve">Councillor </w:t>
-                  </w:r>
-                  <w:proofErr w:type="spellStart"/>
-                  <w:r>
-                    <w:rPr>
-                      <w:rFonts w:ascii="Times New Roman" w:hAnsi="Times New Roman"/>
-                      <w:sz w:val="20"/>
-                      <w:lang w:val="en-CA"/>
-                    </w:rPr>
-                    <w:t>Morantz</w:t>
-                  </w:r>
-                  <w:proofErr w:type="spellEnd"/>
-                </w:p>
-              </w:tc>
-            </w:tr>
-            <w:tr>
-              <w:tc>
-                <w:tcPr>
-                  <w:tcW w:w="2745" w:type="dxa"/>
-                </w:tcPr>
-                <w:p>
-                  <w:pPr>
-                    <w:rPr>
-                      <w:rFonts w:ascii="Times New Roman" w:hAnsi="Times New Roman"/>
-                      <w:sz w:val="20"/>
-                      <w:lang w:val="en-CA"/>
-                    </w:rPr>
-                  </w:pPr>
-                  <w:r>
-                    <w:rPr>
-                      <w:rFonts w:ascii="Times New Roman" w:hAnsi="Times New Roman"/>
-                      <w:sz w:val="20"/>
-                      <w:lang w:val="en-CA"/>
-                    </w:rPr>
-                    <w:t xml:space="preserve">Councillor </w:t>
-                  </w:r>
-                  <w:proofErr w:type="spellStart"/>
-                  <w:r>
-                    <w:rPr>
-                      <w:rFonts w:ascii="Times New Roman" w:hAnsi="Times New Roman"/>
-                      <w:sz w:val="20"/>
-                      <w:lang w:val="en-CA"/>
-                    </w:rPr>
-                    <w:t>Orlikow</w:t>
-                  </w:r>
-                  <w:proofErr w:type="spellEnd"/>
-                </w:p>
-              </w:tc>
-            </w:tr>
-            <w:tr>
-              <w:tc>
-                <w:tcPr>
-                  <w:tcW w:w="2745" w:type="dxa"/>
-                </w:tcPr>
-                <w:p>
-                  <w:pPr>
-                    <w:rPr>
-                      <w:rFonts w:ascii="Times New Roman" w:hAnsi="Times New Roman"/>
-                      <w:sz w:val="20"/>
-                      <w:lang w:val="en-CA"/>
-                    </w:rPr>
-                  </w:pPr>
-                  <w:r>
-                    <w:rPr>
-                      <w:rFonts w:ascii="Times New Roman" w:hAnsi="Times New Roman"/>
-                      <w:sz w:val="20"/>
-                      <w:lang w:val="en-CA"/>
-                    </w:rPr>
-                    <w:t xml:space="preserve">Councillor </w:t>
-                  </w:r>
-                  <w:proofErr w:type="spellStart"/>
-                  <w:r>
-                    <w:rPr>
-                      <w:rFonts w:ascii="Times New Roman" w:hAnsi="Times New Roman"/>
-                      <w:sz w:val="20"/>
-                      <w:lang w:val="en-CA"/>
-                    </w:rPr>
-                    <w:t>Pagtakhan</w:t>
-                  </w:r>
-                  <w:proofErr w:type="spellEnd"/>
-                </w:p>
-              </w:tc>
-            </w:tr>
-            <w:tr>
-              <w:tc>
-                <w:tcPr>
-                  <w:tcW w:w="2745" w:type="dxa"/>
-                </w:tcPr>
-                <w:p>
-                  <w:pPr>
-                    <w:rPr>
-                      <w:rFonts w:ascii="Times New Roman" w:hAnsi="Times New Roman"/>
-                      <w:sz w:val="20"/>
-                      <w:lang w:val="en-CA"/>
-                    </w:rPr>
-                  </w:pPr>
-                  <w:r>
-                    <w:rPr>
-                      <w:rFonts w:ascii="Times New Roman" w:hAnsi="Times New Roman"/>
-                      <w:sz w:val="20"/>
-                      <w:lang w:val="en-CA"/>
-                    </w:rPr>
-                    <w:t>Councillor Sharma</w:t>
-                  </w:r>
-                </w:p>
-              </w:tc>
-            </w:tr>
-          </w:tbl>
-          <w:p>
-            <w:pPr>
-              <w:jc w:val="center"/>
-              <w:rPr>
-                <w:rFonts w:ascii="Times New Roman" w:hAnsi="Times New Roman"/>
-                <w:sz w:val="20"/>
-              </w:rPr>
-            </w:pPr>
+          <w:p>
+            <w:pPr>
+              <w:rPr>
+                <w:rFonts w:ascii="Times New Roman" w:hAnsi="Times New Roman"/>
+                <w:sz w:val="20"/>
+                <w:lang w:val="en-CA"/>
+              </w:rPr>
+            </w:pPr>
+            <w:r>
+              <w:rPr>
+                <w:rFonts w:ascii="Times New Roman" w:hAnsi="Times New Roman"/>
+                <w:sz w:val="20"/>
+                <w:lang w:val="en-CA"/>
+              </w:rPr>
+              <w:t>His Worship Mayor Bowman</w:t>
+            </w:r>
+          </w:p>
+          <w:p>
+            <w:pPr>
+              <w:rPr>
+                <w:rFonts w:ascii="Times New Roman" w:hAnsi="Times New Roman"/>
+                <w:sz w:val="20"/>
+                <w:lang w:val="en-CA"/>
+              </w:rPr>
+            </w:pPr>
+            <w:r>
+              <w:rPr>
+                <w:rFonts w:ascii="Times New Roman" w:hAnsi="Times New Roman"/>
+                <w:sz w:val="20"/>
+                <w:lang w:val="en-CA"/>
+              </w:rPr>
+              <w:t xml:space="preserve">Councillor </w:t>
+            </w:r>
+            <w:proofErr w:type="spellStart"/>
+            <w:r>
+              <w:rPr>
+                <w:rFonts w:ascii="Times New Roman" w:hAnsi="Times New Roman"/>
+                <w:sz w:val="20"/>
+                <w:lang w:val="en-CA"/>
+              </w:rPr>
+              <w:t>Browaty</w:t>
+            </w:r>
+            <w:proofErr w:type="spellEnd"/>
+          </w:p>
+          <w:p>
+            <w:pPr>
+              <w:rPr>
+                <w:rFonts w:ascii="Times New Roman" w:hAnsi="Times New Roman"/>
+                <w:sz w:val="20"/>
+                <w:lang w:val="en-CA"/>
+              </w:rPr>
+            </w:pPr>
+            <w:r>
+              <w:rPr>
+                <w:rFonts w:ascii="Times New Roman" w:hAnsi="Times New Roman"/>
+                <w:sz w:val="20"/>
+                <w:lang w:val="en-CA"/>
+              </w:rPr>
+              <w:t xml:space="preserve">Councillor </w:t>
+            </w:r>
+            <w:proofErr w:type="spellStart"/>
+            <w:r>
+              <w:rPr>
+                <w:rFonts w:ascii="Times New Roman" w:hAnsi="Times New Roman"/>
+                <w:sz w:val="20"/>
+                <w:lang w:val="en-CA"/>
+              </w:rPr>
+              <w:t>Gerbasi</w:t>
+            </w:r>
+            <w:proofErr w:type="spellEnd"/>
+          </w:p>
+          <w:p>
+            <w:pPr>
+              <w:rPr>
+                <w:rFonts w:ascii="Times New Roman" w:hAnsi="Times New Roman"/>
+                <w:sz w:val="20"/>
+                <w:lang w:val="en-CA"/>
+              </w:rPr>
+            </w:pPr>
+            <w:r>
+              <w:rPr>
+                <w:rFonts w:ascii="Times New Roman" w:hAnsi="Times New Roman"/>
+                <w:sz w:val="20"/>
+                <w:lang w:val="en-CA"/>
+              </w:rPr>
+              <w:t>Councillor Gillingham</w:t>
+            </w:r>
+          </w:p>
+          <w:p>
+            <w:pPr>
+              <w:rPr>
+                <w:rFonts w:ascii="Times New Roman" w:hAnsi="Times New Roman"/>
+                <w:sz w:val="20"/>
+                <w:lang w:val="en-CA"/>
+              </w:rPr>
+            </w:pPr>
+            <w:r>
+              <w:rPr>
+                <w:rFonts w:ascii="Times New Roman" w:hAnsi="Times New Roman"/>
+                <w:sz w:val="20"/>
+                <w:lang w:val="en-CA"/>
+              </w:rPr>
+              <w:t>Councillor Gilroy</w:t>
+            </w:r>
+          </w:p>
+          <w:p>
+            <w:pPr>
+              <w:rPr>
+                <w:rFonts w:ascii="Times New Roman" w:hAnsi="Times New Roman"/>
+                <w:sz w:val="20"/>
+                <w:lang w:val="en-CA"/>
+              </w:rPr>
+            </w:pPr>
+            <w:r>
+              <w:rPr>
+                <w:rFonts w:ascii="Times New Roman" w:hAnsi="Times New Roman"/>
+                <w:sz w:val="20"/>
+                <w:lang w:val="en-CA"/>
+              </w:rPr>
+              <w:t xml:space="preserve">Councillor </w:t>
+            </w:r>
+            <w:proofErr w:type="spellStart"/>
+            <w:r>
+              <w:rPr>
+                <w:rFonts w:ascii="Times New Roman" w:hAnsi="Times New Roman"/>
+                <w:sz w:val="20"/>
+                <w:lang w:val="en-CA"/>
+              </w:rPr>
+              <w:t>Lukes</w:t>
+            </w:r>
+            <w:proofErr w:type="spellEnd"/>
+          </w:p>
+          <w:p>
+            <w:pPr>
+              <w:rPr>
+                <w:rFonts w:ascii="Times New Roman" w:hAnsi="Times New Roman"/>
+                <w:sz w:val="20"/>
+                <w:lang w:val="en-CA"/>
+              </w:rPr>
+            </w:pPr>
+            <w:r>
+              <w:rPr>
+                <w:rFonts w:ascii="Times New Roman" w:hAnsi="Times New Roman"/>
+                <w:sz w:val="20"/>
+                <w:lang w:val="en-CA"/>
+              </w:rPr>
+              <w:t>Councillor Mayes</w:t>
+            </w:r>
+          </w:p>
+          <w:p>
+            <w:pPr>
+              <w:rPr>
+                <w:rFonts w:ascii="Times New Roman" w:hAnsi="Times New Roman"/>
+                <w:sz w:val="20"/>
+                <w:lang w:val="en-CA"/>
+              </w:rPr>
+            </w:pPr>
+            <w:r>
+              <w:rPr>
+                <w:rFonts w:ascii="Times New Roman" w:hAnsi="Times New Roman"/>
+                <w:sz w:val="20"/>
+                <w:lang w:val="en-CA"/>
+              </w:rPr>
+              <w:t xml:space="preserve">Councillor </w:t>
+            </w:r>
+            <w:proofErr w:type="spellStart"/>
+            <w:r>
+              <w:rPr>
+                <w:rFonts w:ascii="Times New Roman" w:hAnsi="Times New Roman"/>
+                <w:sz w:val="20"/>
+                <w:lang w:val="en-CA"/>
+              </w:rPr>
+              <w:t>Morantz</w:t>
+            </w:r>
+            <w:proofErr w:type="spellEnd"/>
+          </w:p>
+          <w:p>
+            <w:pPr>
+              <w:rPr>
+                <w:rFonts w:ascii="Times New Roman" w:hAnsi="Times New Roman"/>
+                <w:sz w:val="20"/>
+                <w:lang w:val="en-CA"/>
+              </w:rPr>
+            </w:pPr>
+            <w:r>
+              <w:rPr>
+                <w:rFonts w:ascii="Times New Roman" w:hAnsi="Times New Roman"/>
+                <w:sz w:val="20"/>
+                <w:lang w:val="en-CA"/>
+              </w:rPr>
+              <w:t xml:space="preserve">Councillor </w:t>
+            </w:r>
+            <w:proofErr w:type="spellStart"/>
+            <w:r>
+              <w:rPr>
+                <w:rFonts w:ascii="Times New Roman" w:hAnsi="Times New Roman"/>
+                <w:sz w:val="20"/>
+                <w:lang w:val="en-CA"/>
+              </w:rPr>
+              <w:t>Orlikow</w:t>
+            </w:r>
+            <w:proofErr w:type="spellEnd"/>
+          </w:p>
+          <w:p>
+            <w:pPr>
+              <w:rPr>
+                <w:rFonts w:ascii="Times New Roman" w:hAnsi="Times New Roman"/>
+                <w:sz w:val="20"/>
+                <w:lang w:val="en-CA"/>
+              </w:rPr>
+            </w:pPr>
+            <w:r>
+              <w:rPr>
+                <w:rFonts w:ascii="Times New Roman" w:hAnsi="Times New Roman"/>
+                <w:sz w:val="20"/>
+                <w:lang w:val="en-CA"/>
+              </w:rPr>
+              <w:t xml:space="preserve">Councillor </w:t>
+            </w:r>
+            <w:proofErr w:type="spellStart"/>
+            <w:r>
+              <w:rPr>
+                <w:rFonts w:ascii="Times New Roman" w:hAnsi="Times New Roman"/>
+                <w:sz w:val="20"/>
+                <w:lang w:val="en-CA"/>
+              </w:rPr>
+              <w:t>Pagtakhan</w:t>
+            </w:r>
+            <w:proofErr w:type="spellEnd"/>
+          </w:p>
+          <w:p>
+            <w:pPr>
+              <w:rPr>
+                <w:rFonts w:ascii="Times New Roman" w:hAnsi="Times New Roman"/>
+                <w:sz w:val="20"/>
+                <w:lang w:val="en-CA"/>
+              </w:rPr>
+            </w:pPr>
+            <w:r>
+              <w:rPr>
+                <w:rFonts w:ascii="Times New Roman" w:hAnsi="Times New Roman"/>
+                <w:sz w:val="20"/>
+                <w:lang w:val="en-CA"/>
+              </w:rPr>
+              <w:t>Councillor Sharma</w:t>
+            </w:r>
           </w:p>
         </w:tc>
         <w:tc>
@@ -9154,162 +8805,100 @@
               </w:rPr>
             </w:pPr>
           </w:p>
-          <w:tbl>
-            <w:tblPr>
-              <w:tblStyle w:val="TableGrid"/>
-              <w:tblW w:w="0" w:type="auto"/>
-              <w:tblBorders>
-                <w:top w:val="none" w:sz="0" w:space="0" w:color="auto"/>
-                <w:left w:val="none" w:sz="0" w:space="0" w:color="auto"/>
-                <w:bottom w:val="none" w:sz="0" w:space="0" w:color="auto"/>
-                <w:right w:val="none" w:sz="0" w:space="0" w:color="auto"/>
-                <w:insideH w:val="none" w:sz="0" w:space="0" w:color="auto"/>
-                <w:insideV w:val="none" w:sz="0" w:space="0" w:color="auto"/>
-              </w:tblBorders>
-              <w:tblLook w:val="04A0" w:firstRow="1" w:lastRow="0" w:firstColumn="1" w:lastColumn="0" w:noHBand="0" w:noVBand="1"/>
-            </w:tblPr>
-            <w:tblGrid>
-              <w:gridCol w:w="2691"/>
-            </w:tblGrid>
-            <w:tr>
-              <w:tc>
-                <w:tcPr>
-                  <w:tcW w:w="2691" w:type="dxa"/>
-                </w:tcPr>
-                <w:p>
-                  <w:pPr>
-                    <w:rPr>
-                      <w:rFonts w:ascii="Times New Roman" w:hAnsi="Times New Roman"/>
-                      <w:sz w:val="20"/>
-                      <w:lang w:val="en-CA"/>
-                    </w:rPr>
-                  </w:pPr>
-                  <w:r>
-                    <w:rPr>
-                      <w:rFonts w:ascii="Times New Roman" w:hAnsi="Times New Roman"/>
-                      <w:sz w:val="20"/>
-                      <w:lang w:val="en-CA"/>
-                    </w:rPr>
-                    <w:t>Councillor Allard</w:t>
-                  </w:r>
-                </w:p>
-              </w:tc>
-            </w:tr>
-            <w:tr>
-              <w:tc>
-                <w:tcPr>
-                  <w:tcW w:w="2691" w:type="dxa"/>
-                </w:tcPr>
-                <w:p>
-                  <w:pPr>
-                    <w:rPr>
-                      <w:rFonts w:ascii="Times New Roman" w:hAnsi="Times New Roman"/>
-                      <w:sz w:val="20"/>
-                      <w:lang w:val="en-CA"/>
-                    </w:rPr>
-                  </w:pPr>
-                  <w:r>
-                    <w:rPr>
-                      <w:rFonts w:ascii="Times New Roman" w:hAnsi="Times New Roman"/>
-                      <w:sz w:val="20"/>
-                      <w:lang w:val="en-CA"/>
-                    </w:rPr>
-                    <w:t>Councillor Dobson</w:t>
-                  </w:r>
-                </w:p>
-              </w:tc>
-            </w:tr>
-            <w:tr>
-              <w:tc>
-                <w:tcPr>
-                  <w:tcW w:w="2691" w:type="dxa"/>
-                </w:tcPr>
-                <w:p>
-                  <w:pPr>
-                    <w:rPr>
-                      <w:rFonts w:ascii="Times New Roman" w:hAnsi="Times New Roman"/>
-                      <w:sz w:val="20"/>
-                      <w:lang w:val="en-CA"/>
-                    </w:rPr>
-                  </w:pPr>
-                  <w:r>
-                    <w:rPr>
-                      <w:rFonts w:ascii="Times New Roman" w:hAnsi="Times New Roman"/>
-                      <w:sz w:val="20"/>
-                      <w:lang w:val="en-CA"/>
-                    </w:rPr>
-                    <w:t xml:space="preserve">Councillor </w:t>
-                  </w:r>
-                  <w:proofErr w:type="spellStart"/>
-                  <w:r>
-                    <w:rPr>
-                      <w:rFonts w:ascii="Times New Roman" w:hAnsi="Times New Roman"/>
-                      <w:sz w:val="20"/>
-                      <w:lang w:val="en-CA"/>
-                    </w:rPr>
-                    <w:t>Eadie</w:t>
-                  </w:r>
-                  <w:proofErr w:type="spellEnd"/>
-                </w:p>
-              </w:tc>
-            </w:tr>
-            <w:tr>
-              <w:tc>
-                <w:tcPr>
-                  <w:tcW w:w="2691" w:type="dxa"/>
-                </w:tcPr>
-                <w:p>
-                  <w:pPr>
-                    <w:rPr>
-                      <w:rFonts w:ascii="Times New Roman" w:hAnsi="Times New Roman"/>
-                      <w:sz w:val="20"/>
-                      <w:lang w:val="en-CA"/>
-                    </w:rPr>
-                  </w:pPr>
-                  <w:r>
-                    <w:rPr>
-                      <w:rFonts w:ascii="Times New Roman" w:hAnsi="Times New Roman"/>
-                      <w:sz w:val="20"/>
-                      <w:lang w:val="en-CA"/>
-                    </w:rPr>
-                    <w:t>Councillor Schreyer</w:t>
-                  </w:r>
-                </w:p>
-              </w:tc>
-            </w:tr>
-            <w:tr>
-              <w:tc>
-                <w:tcPr>
-                  <w:tcW w:w="2691" w:type="dxa"/>
-                </w:tcPr>
-                <w:p>
-                  <w:pPr>
-                    <w:rPr>
-                      <w:rFonts w:ascii="Times New Roman" w:hAnsi="Times New Roman"/>
-                      <w:sz w:val="20"/>
-                      <w:lang w:val="en-CA"/>
-                    </w:rPr>
-                  </w:pPr>
-                  <w:r>
-                    <w:rPr>
-                      <w:rFonts w:ascii="Times New Roman" w:hAnsi="Times New Roman"/>
-                      <w:sz w:val="20"/>
-                      <w:lang w:val="en-CA"/>
-                    </w:rPr>
-                    <w:t>Councillor Wyatt</w:t>
-                  </w:r>
-                </w:p>
-              </w:tc>
-            </w:tr>
-          </w:tbl>
-          <w:p>
-            <w:pPr>
-              <w:jc w:val="center"/>
-              <w:rPr>
-                <w:rFonts w:ascii="Times New Roman" w:hAnsi="Times New Roman"/>
-                <w:sz w:val="20"/>
-              </w:rPr>
-            </w:pPr>
+          <w:p>
+            <w:pPr>
+              <w:rPr>
+                <w:rFonts w:ascii="Times New Roman" w:hAnsi="Times New Roman"/>
+                <w:sz w:val="20"/>
+                <w:lang w:val="en-CA"/>
+              </w:rPr>
+            </w:pPr>
+            <w:r>
+              <w:rPr>
+                <w:rFonts w:ascii="Times New Roman" w:hAnsi="Times New Roman"/>
+                <w:sz w:val="20"/>
+                <w:lang w:val="en-CA"/>
+              </w:rPr>
+              <w:t>Councillor Allard</w:t>
+            </w:r>
+          </w:p>
+          <w:p>
+            <w:pPr>
+              <w:rPr>
+                <w:rFonts w:ascii="Times New Roman" w:hAnsi="Times New Roman"/>
+                <w:sz w:val="20"/>
+                <w:lang w:val="en-CA"/>
+              </w:rPr>
+            </w:pPr>
+            <w:r>
+              <w:rPr>
+                <w:rFonts w:ascii="Times New Roman" w:hAnsi="Times New Roman"/>
+                <w:sz w:val="20"/>
+                <w:lang w:val="en-CA"/>
+              </w:rPr>
+              <w:t>Councillor Dobson</w:t>
+            </w:r>
+          </w:p>
+          <w:p>
+            <w:pPr>
+              <w:rPr>
+                <w:rFonts w:ascii="Times New Roman" w:hAnsi="Times New Roman"/>
+                <w:sz w:val="20"/>
+                <w:lang w:val="en-CA"/>
+              </w:rPr>
+            </w:pPr>
+            <w:r>
+              <w:rPr>
+                <w:rFonts w:ascii="Times New Roman" w:hAnsi="Times New Roman"/>
+                <w:sz w:val="20"/>
+                <w:lang w:val="en-CA"/>
+              </w:rPr>
+              <w:t xml:space="preserve">Councillor </w:t>
+            </w:r>
+            <w:proofErr w:type="spellStart"/>
+            <w:r>
+              <w:rPr>
+                <w:rFonts w:ascii="Times New Roman" w:hAnsi="Times New Roman"/>
+                <w:sz w:val="20"/>
+                <w:lang w:val="en-CA"/>
+              </w:rPr>
+              <w:t>Eadie</w:t>
+            </w:r>
+            <w:proofErr w:type="spellEnd"/>
+          </w:p>
+          <w:p>
+            <w:pPr>
+              <w:rPr>
+                <w:rFonts w:ascii="Times New Roman" w:hAnsi="Times New Roman"/>
+                <w:sz w:val="20"/>
+                <w:lang w:val="en-CA"/>
+              </w:rPr>
+            </w:pPr>
+            <w:r>
+              <w:rPr>
+                <w:rFonts w:ascii="Times New Roman" w:hAnsi="Times New Roman"/>
+                <w:sz w:val="20"/>
+                <w:lang w:val="en-CA"/>
+              </w:rPr>
+              <w:t>Councillor Schreyer</w:t>
+            </w:r>
+          </w:p>
+          <w:p>
+            <w:pPr>
+              <w:rPr>
+                <w:rFonts w:ascii="Times New Roman" w:hAnsi="Times New Roman"/>
+                <w:sz w:val="20"/>
+                <w:lang w:val="en-CA"/>
+              </w:rPr>
+            </w:pPr>
+            <w:r>
+              <w:rPr>
+                <w:rFonts w:ascii="Times New Roman" w:hAnsi="Times New Roman"/>
+                <w:sz w:val="20"/>
+                <w:lang w:val="en-CA"/>
+              </w:rPr>
+              <w:t>Councillor Wyatt</w:t>
+            </w:r>
           </w:p>
         </w:tc>
         <w:tc>
@@ -9406,90 +8995,49 @@
               </w:rPr>
             </w:pPr>
           </w:p>
-          <w:tbl>
-            <w:tblPr>
-              <w:tblStyle w:val="TableGrid"/>
-              <w:tblW w:w="0" w:type="auto"/>
-              <w:tblBorders>
-                <w:top w:val="none" w:sz="0" w:space="0" w:color="auto"/>
-                <w:left w:val="none" w:sz="0" w:space="0" w:color="auto"/>
-                <w:bottom w:val="none" w:sz="0" w:space="0" w:color="auto"/>
-                <w:right w:val="none" w:sz="0" w:space="0" w:color="auto"/>
-                <w:insideH w:val="none" w:sz="0" w:space="0" w:color="auto"/>
-                <w:insideV w:val="none" w:sz="0" w:space="0" w:color="auto"/>
-              </w:tblBorders>
-              <w:tblLook w:val="04A0" w:firstRow="1" w:lastRow="0" w:firstColumn="1" w:lastColumn="0" w:noHBand="0" w:noVBand="1"/>
-            </w:tblPr>
-            <w:tblGrid>
-              <w:gridCol w:w="2745"/>
-            </w:tblGrid>
-            <w:tr>
-              <w:tc>
-                <w:tcPr>
-                  <w:tcW w:w="2745" w:type="dxa"/>
-                </w:tcPr>
-                <w:p>
-                  <w:pPr>
-                    <w:rPr>
-                      <w:rFonts w:ascii="Times New Roman" w:hAnsi="Times New Roman"/>
-                      <w:sz w:val="20"/>
-                      <w:lang w:val="en-CA"/>
-                    </w:rPr>
-                  </w:pPr>
-                  <w:r>
-                    <w:rPr>
-                      <w:rFonts w:ascii="Times New Roman" w:hAnsi="Times New Roman"/>
-                      <w:sz w:val="20"/>
-                      <w:lang w:val="en-CA"/>
-                    </w:rPr>
-                    <w:t xml:space="preserve">Councillor </w:t>
-                  </w:r>
-                  <w:proofErr w:type="spellStart"/>
-                  <w:r>
-                    <w:rPr>
-                      <w:rFonts w:ascii="Times New Roman" w:hAnsi="Times New Roman"/>
-                      <w:sz w:val="20"/>
-                      <w:lang w:val="en-CA"/>
-                    </w:rPr>
-                    <w:t>Eadie</w:t>
-                  </w:r>
-                  <w:proofErr w:type="spellEnd"/>
-                </w:p>
-              </w:tc>
-            </w:tr>
-            <w:tr>
-              <w:tc>
-                <w:tcPr>
-                  <w:tcW w:w="2745" w:type="dxa"/>
-                </w:tcPr>
-                <w:p>
-                  <w:pPr>
-                    <w:rPr>
-                      <w:rFonts w:ascii="Times New Roman" w:hAnsi="Times New Roman"/>
-                      <w:sz w:val="20"/>
-                      <w:lang w:val="en-CA"/>
-                    </w:rPr>
-                  </w:pPr>
-                  <w:r>
-                    <w:rPr>
-                      <w:rFonts w:ascii="Times New Roman" w:hAnsi="Times New Roman"/>
-                      <w:sz w:val="20"/>
-                      <w:lang w:val="en-CA"/>
-                    </w:rPr>
-                    <w:t>Councillor Wyatt</w:t>
-                  </w:r>
-                </w:p>
-              </w:tc>
-            </w:tr>
-          </w:tbl>
-          <w:p>
-            <w:pPr>
-              <w:jc w:val="center"/>
-              <w:rPr>
-                <w:rFonts w:ascii="Times New Roman" w:hAnsi="Times New Roman"/>
-                <w:sz w:val="20"/>
-              </w:rPr>
-            </w:pPr>
+          <w:p>
+            <w:pPr>
+              <w:rPr>
+                <w:rFonts w:ascii="Times New Roman" w:hAnsi="Times New Roman"/>
+                <w:sz w:val="20"/>
+                <w:lang w:val="en-CA"/>
+              </w:rPr>
+            </w:pPr>
+            <w:r>
+              <w:rPr>
+                <w:rFonts w:ascii="Times New Roman" w:hAnsi="Times New Roman"/>
+                <w:sz w:val="20"/>
+                <w:lang w:val="en-CA"/>
+              </w:rPr>
+              <w:t xml:space="preserve">Councillor </w:t>
+            </w:r>
+            <w:proofErr w:type="spellStart"/>
+            <w:r>
+              <w:rPr>
+                <w:rFonts w:ascii="Times New Roman" w:hAnsi="Times New Roman"/>
+                <w:sz w:val="20"/>
+                <w:lang w:val="en-CA"/>
+              </w:rPr>
+              <w:t>Eadie</w:t>
+            </w:r>
+            <w:proofErr w:type="spellEnd"/>
+          </w:p>
+          <w:p>
+            <w:pPr>
+              <w:rPr>
+                <w:rFonts w:ascii="Times New Roman" w:hAnsi="Times New Roman"/>
+                <w:sz w:val="20"/>
+                <w:lang w:val="en-CA"/>
+              </w:rPr>
+            </w:pPr>
+            <w:r>
+              <w:rPr>
+                <w:rFonts w:ascii="Times New Roman" w:hAnsi="Times New Roman"/>
+                <w:sz w:val="20"/>
+                <w:lang w:val="en-CA"/>
+              </w:rPr>
+              <w:t>Councillor Wyatt</w:t>
+            </w:r>
           </w:p>
         </w:tc>
         <w:tc>
@@ -9505,428 +9053,303 @@
               </w:rPr>
             </w:pPr>
           </w:p>
-          <w:tbl>
-            <w:tblPr>
-              <w:tblStyle w:val="TableGrid"/>
-              <w:tblW w:w="0" w:type="auto"/>
-              <w:tblBorders>
-                <w:top w:val="none" w:sz="0" w:space="0" w:color="auto"/>
-                <w:left w:val="none" w:sz="0" w:space="0" w:color="auto"/>
-                <w:bottom w:val="none" w:sz="0" w:space="0" w:color="auto"/>
-                <w:right w:val="none" w:sz="0" w:space="0" w:color="auto"/>
-                <w:insideH w:val="none" w:sz="0" w:space="0" w:color="auto"/>
-                <w:insideV w:val="none" w:sz="0" w:space="0" w:color="auto"/>
-              </w:tblBorders>
-              <w:tblLook w:val="04A0" w:firstRow="1" w:lastRow="0" w:firstColumn="1" w:lastColumn="0" w:noHBand="0" w:noVBand="1"/>
-            </w:tblPr>
-            <w:tblGrid>
-              <w:gridCol w:w="2691"/>
-            </w:tblGrid>
-            <w:tr>
-              <w:tc>
-                <w:tcPr>
-                  <w:tcW w:w="2691" w:type="dxa"/>
-                </w:tcPr>
-                <w:p>
-                  <w:pPr>
-                    <w:rPr>
-                      <w:rFonts w:ascii="Times New Roman" w:hAnsi="Times New Roman"/>
-                      <w:sz w:val="20"/>
-                      <w:lang w:val="en-CA"/>
-                    </w:rPr>
-                  </w:pPr>
-                  <w:r>
-                    <w:rPr>
-                      <w:rFonts w:ascii="Times New Roman" w:hAnsi="Times New Roman"/>
-                      <w:sz w:val="20"/>
-                      <w:lang w:val="en-CA"/>
-                    </w:rPr>
-                    <w:t>His Worship Mayor Bowman</w:t>
-                  </w:r>
-                </w:p>
-              </w:tc>
-            </w:tr>
-            <w:tr>
-              <w:tc>
-                <w:tcPr>
-                  <w:tcW w:w="2691" w:type="dxa"/>
-                </w:tcPr>
-                <w:p>
-                  <w:pPr>
-                    <w:rPr>
-                      <w:rFonts w:ascii="Times New Roman" w:hAnsi="Times New Roman"/>
-                      <w:sz w:val="20"/>
-                      <w:lang w:val="en-CA"/>
-                    </w:rPr>
-                  </w:pPr>
-                  <w:r>
-                    <w:rPr>
-                      <w:rFonts w:ascii="Times New Roman" w:hAnsi="Times New Roman"/>
-                      <w:sz w:val="20"/>
-                      <w:lang w:val="en-CA"/>
-                    </w:rPr>
-                    <w:t>Councillor Allard</w:t>
-                  </w:r>
-                </w:p>
-              </w:tc>
-            </w:tr>
-            <w:tr>
-              <w:tc>
-                <w:tcPr>
-                  <w:tcW w:w="2691" w:type="dxa"/>
-                </w:tcPr>
-                <w:p>
-                  <w:pPr>
-                    <w:rPr>
-                      <w:rFonts w:ascii="Times New Roman" w:hAnsi="Times New Roman"/>
-                      <w:sz w:val="20"/>
-                      <w:lang w:val="en-CA"/>
-                    </w:rPr>
-                  </w:pPr>
-                  <w:r>
-                    <w:rPr>
-                      <w:rFonts w:ascii="Times New Roman" w:hAnsi="Times New Roman"/>
-                      <w:sz w:val="20"/>
-                      <w:lang w:val="en-CA"/>
-                    </w:rPr>
-                    <w:t xml:space="preserve">Councillor </w:t>
-                  </w:r>
-                  <w:proofErr w:type="spellStart"/>
-                  <w:r>
-                    <w:rPr>
-                      <w:rFonts w:ascii="Times New Roman" w:hAnsi="Times New Roman"/>
-                      <w:sz w:val="20"/>
-                      <w:lang w:val="en-CA"/>
-                    </w:rPr>
-                    <w:t>Browaty</w:t>
-                  </w:r>
-                  <w:proofErr w:type="spellEnd"/>
-                </w:p>
-              </w:tc>
-            </w:tr>
-            <w:tr>
-              <w:tc>
-                <w:tcPr>
-                  <w:tcW w:w="2691" w:type="dxa"/>
-                </w:tcPr>
-                <w:p>
-                  <w:pPr>
-                    <w:rPr>
-                      <w:rFonts w:ascii="Times New Roman" w:hAnsi="Times New Roman"/>
-                      <w:sz w:val="20"/>
-                      <w:lang w:val="en-CA"/>
-                    </w:rPr>
-                  </w:pPr>
-                  <w:r>
-                    <w:rPr>
-                      <w:rFonts w:ascii="Times New Roman" w:hAnsi="Times New Roman"/>
-                      <w:sz w:val="20"/>
-                      <w:lang w:val="en-CA"/>
-                    </w:rPr>
-                    <w:t>Councillor Dobson</w:t>
-                  </w:r>
-                </w:p>
-              </w:tc>
-            </w:tr>
-            <w:tr>
-              <w:tc>
-                <w:tcPr>
-                  <w:tcW w:w="2691" w:type="dxa"/>
-                </w:tcPr>
-                <w:p>
-                  <w:pPr>
-                    <w:rPr>
-                      <w:rFonts w:ascii="Times New Roman" w:hAnsi="Times New Roman"/>
-                      <w:sz w:val="20"/>
-                      <w:lang w:val="en-CA"/>
-                    </w:rPr>
-                  </w:pPr>
-                  <w:r>
-                    <w:rPr>
-                      <w:rFonts w:ascii="Times New Roman" w:hAnsi="Times New Roman"/>
-                      <w:sz w:val="20"/>
-                      <w:lang w:val="en-CA"/>
-                    </w:rPr>
-                    <w:t xml:space="preserve">Councillor </w:t>
-                  </w:r>
-                  <w:proofErr w:type="spellStart"/>
-                  <w:r>
-                    <w:rPr>
-                      <w:rFonts w:ascii="Times New Roman" w:hAnsi="Times New Roman"/>
-                      <w:sz w:val="20"/>
-                      <w:lang w:val="en-CA"/>
-                    </w:rPr>
-                    <w:t>Gerbasi</w:t>
-                  </w:r>
-                  <w:proofErr w:type="spellEnd"/>
-                </w:p>
-              </w:tc>
-            </w:tr>
-            <w:tr>
-              <w:tc>
-                <w:tcPr>
-                  <w:tcW w:w="2691" w:type="dxa"/>
-                </w:tcPr>
-                <w:p>
-                  <w:pPr>
-                    <w:rPr>
-                      <w:rFonts w:ascii="Times New Roman" w:hAnsi="Times New Roman"/>
-                      <w:sz w:val="20"/>
-                      <w:lang w:val="en-CA"/>
-                    </w:rPr>
-                  </w:pPr>
-                  <w:r>
-                    <w:rPr>
-                      <w:rFonts w:ascii="Times New Roman" w:hAnsi="Times New Roman"/>
-                      <w:sz w:val="20"/>
-                      <w:lang w:val="en-CA"/>
-                    </w:rPr>
-                    <w:t>Councillor Gillingham</w:t>
-                  </w:r>
-                </w:p>
-              </w:tc>
-            </w:tr>
-            <w:tr>
-              <w:tc>
-                <w:tcPr>
-                  <w:tcW w:w="2691" w:type="dxa"/>
-                </w:tcPr>
-                <w:p>
-                  <w:pPr>
-                    <w:rPr>
-                      <w:rFonts w:ascii="Times New Roman" w:hAnsi="Times New Roman"/>
-                      <w:sz w:val="20"/>
-                      <w:lang w:val="en-CA"/>
-                    </w:rPr>
-                  </w:pPr>
-                  <w:r>
-                    <w:rPr>
-                      <w:rFonts w:ascii="Times New Roman" w:hAnsi="Times New Roman"/>
-                      <w:sz w:val="20"/>
-                      <w:lang w:val="en-CA"/>
-                    </w:rPr>
-                    <w:t>Councillor Gilroy</w:t>
-                  </w:r>
-                </w:p>
-              </w:tc>
-            </w:tr>
-            <w:tr>
-              <w:tc>
-                <w:tcPr>
-                  <w:tcW w:w="2691" w:type="dxa"/>
-                </w:tcPr>
-                <w:p>
-                  <w:pPr>
-                    <w:rPr>
-                      <w:rFonts w:ascii="Times New Roman" w:hAnsi="Times New Roman"/>
-                      <w:sz w:val="20"/>
-                      <w:lang w:val="en-CA"/>
-                    </w:rPr>
-                  </w:pPr>
-                  <w:r>
-                    <w:rPr>
-                      <w:rFonts w:ascii="Times New Roman" w:hAnsi="Times New Roman"/>
-                      <w:sz w:val="20"/>
-                      <w:lang w:val="en-CA"/>
-                    </w:rPr>
-                    <w:t xml:space="preserve">Councillor </w:t>
-                  </w:r>
-                  <w:proofErr w:type="spellStart"/>
-                  <w:r>
-                    <w:rPr>
-                      <w:rFonts w:ascii="Times New Roman" w:hAnsi="Times New Roman"/>
-                      <w:sz w:val="20"/>
-                      <w:lang w:val="en-CA"/>
-                    </w:rPr>
-                    <w:t>Lukes</w:t>
-                  </w:r>
-                  <w:proofErr w:type="spellEnd"/>
-                </w:p>
-              </w:tc>
-            </w:tr>
-            <w:tr>
-              <w:tc>
-                <w:tcPr>
-                  <w:tcW w:w="2691" w:type="dxa"/>
-                </w:tcPr>
-                <w:p>
-                  <w:pPr>
-                    <w:rPr>
-                      <w:rFonts w:ascii="Times New Roman" w:hAnsi="Times New Roman"/>
-                      <w:sz w:val="20"/>
-                      <w:lang w:val="en-CA"/>
-                    </w:rPr>
-                  </w:pPr>
-                  <w:r>
-                    <w:rPr>
-                      <w:rFonts w:ascii="Times New Roman" w:hAnsi="Times New Roman"/>
-                      <w:sz w:val="20"/>
-                      <w:lang w:val="en-CA"/>
-                    </w:rPr>
-                    <w:t>Councillor Mayes</w:t>
-                  </w:r>
-                </w:p>
-              </w:tc>
-            </w:tr>
-            <w:tr>
-              <w:tc>
-                <w:tcPr>
-                  <w:tcW w:w="2691" w:type="dxa"/>
-                </w:tcPr>
-                <w:p>
-                  <w:pPr>
-                    <w:rPr>
-                      <w:rFonts w:ascii="Times New Roman" w:hAnsi="Times New Roman"/>
-                      <w:sz w:val="20"/>
-                      <w:lang w:val="en-CA"/>
-                    </w:rPr>
-                  </w:pPr>
-                  <w:r>
-                    <w:rPr>
-                      <w:rFonts w:ascii="Times New Roman" w:hAnsi="Times New Roman"/>
-                      <w:sz w:val="20"/>
-                      <w:lang w:val="en-CA"/>
-                    </w:rPr>
-                    <w:t xml:space="preserve">Councillor </w:t>
-                  </w:r>
-                  <w:proofErr w:type="spellStart"/>
-                  <w:r>
-                    <w:rPr>
-                      <w:rFonts w:ascii="Times New Roman" w:hAnsi="Times New Roman"/>
-                      <w:sz w:val="20"/>
-                      <w:lang w:val="en-CA"/>
-                    </w:rPr>
-                    <w:t>Morantz</w:t>
-                  </w:r>
-                  <w:proofErr w:type="spellEnd"/>
-                </w:p>
-              </w:tc>
-            </w:tr>
-            <w:tr>
-              <w:tc>
-                <w:tcPr>
-                  <w:tcW w:w="2691" w:type="dxa"/>
-                </w:tcPr>
-                <w:p>
-                  <w:pPr>
-                    <w:rPr>
-                      <w:rFonts w:ascii="Times New Roman" w:hAnsi="Times New Roman"/>
-                      <w:sz w:val="20"/>
-                      <w:lang w:val="en-CA"/>
-                    </w:rPr>
-                  </w:pPr>
-                  <w:r>
-                    <w:rPr>
-                      <w:rFonts w:ascii="Times New Roman" w:hAnsi="Times New Roman"/>
-                      <w:sz w:val="20"/>
-                      <w:lang w:val="en-CA"/>
-                    </w:rPr>
-                    <w:t xml:space="preserve">Councillor </w:t>
-                  </w:r>
-                  <w:proofErr w:type="spellStart"/>
-                  <w:r>
-                    <w:rPr>
-                      <w:rFonts w:ascii="Times New Roman" w:hAnsi="Times New Roman"/>
-                      <w:sz w:val="20"/>
-                      <w:lang w:val="en-CA"/>
-                    </w:rPr>
-                    <w:t>Orlikow</w:t>
-                  </w:r>
-                  <w:proofErr w:type="spellEnd"/>
-                </w:p>
-              </w:tc>
-            </w:tr>
-            <w:tr>
-              <w:tc>
-                <w:tcPr>
-                  <w:tcW w:w="2691" w:type="dxa"/>
-                </w:tcPr>
-                <w:p>
-                  <w:pPr>
-                    <w:rPr>
-                      <w:rFonts w:ascii="Times New Roman" w:hAnsi="Times New Roman"/>
-                      <w:sz w:val="20"/>
-                      <w:lang w:val="en-CA"/>
-                    </w:rPr>
-                  </w:pPr>
-                  <w:r>
-                    <w:rPr>
-                      <w:rFonts w:ascii="Times New Roman" w:hAnsi="Times New Roman"/>
-                      <w:sz w:val="20"/>
-                      <w:lang w:val="en-CA"/>
-                    </w:rPr>
-                    <w:t xml:space="preserve">Councillor </w:t>
-                  </w:r>
-                  <w:proofErr w:type="spellStart"/>
-                  <w:r>
-                    <w:rPr>
-                      <w:rFonts w:ascii="Times New Roman" w:hAnsi="Times New Roman"/>
-                      <w:sz w:val="20"/>
-                      <w:lang w:val="en-CA"/>
-                    </w:rPr>
-                    <w:t>Pagtakhan</w:t>
-                  </w:r>
-                  <w:proofErr w:type="spellEnd"/>
-                </w:p>
-              </w:tc>
-            </w:tr>
-            <w:tr>
-              <w:tc>
-                <w:tcPr>
-                  <w:tcW w:w="2691" w:type="dxa"/>
-                </w:tcPr>
-                <w:p>
-                  <w:pPr>
-                    <w:rPr>
-                      <w:rFonts w:ascii="Times New Roman" w:hAnsi="Times New Roman"/>
-                      <w:sz w:val="20"/>
-                      <w:lang w:val="en-CA"/>
-                    </w:rPr>
-                  </w:pPr>
-                  <w:r>
-                    <w:rPr>
-                      <w:rFonts w:ascii="Times New Roman" w:hAnsi="Times New Roman"/>
-                      <w:sz w:val="20"/>
-                      <w:lang w:val="en-CA"/>
-                    </w:rPr>
-                    <w:t>Councillor Schreyer</w:t>
-                  </w:r>
-                </w:p>
-              </w:tc>
-            </w:tr>
-            <w:tr>
-              <w:tc>
-                <w:tcPr>
-                  <w:tcW w:w="2691" w:type="dxa"/>
-                </w:tcPr>
-                <w:p>
-                  <w:pPr>
-                    <w:rPr>
-                      <w:rFonts w:ascii="Times New Roman" w:hAnsi="Times New Roman"/>
-                      <w:sz w:val="20"/>
-                      <w:lang w:val="en-CA"/>
-                    </w:rPr>
-                  </w:pPr>
-                  <w:r>
-                    <w:rPr>
-                      <w:rFonts w:ascii="Times New Roman" w:hAnsi="Times New Roman"/>
-                      <w:sz w:val="20"/>
-                      <w:lang w:val="en-CA"/>
-                    </w:rPr>
-                    <w:t>Councillor Sharma</w:t>
-                  </w:r>
-                </w:p>
-              </w:tc>
-            </w:tr>
-          </w:tbl>
-          <w:p>
-            <w:pPr>
-              <w:rPr>
-                <w:rFonts w:ascii="Times New Roman" w:hAnsi="Times New Roman"/>
-                <w:sz w:val="20"/>
-                <w:lang w:val="en-CA"/>
-              </w:rPr>
-            </w:pPr>
+          <w:p>
+            <w:pPr>
+              <w:rPr>
+                <w:rFonts w:ascii="Times New Roman" w:hAnsi="Times New Roman"/>
+                <w:sz w:val="20"/>
+                <w:lang w:val="en-CA"/>
+              </w:rPr>
+            </w:pPr>
+            <w:r>
+              <w:rPr>
+                <w:rFonts w:ascii="Times New Roman" w:hAnsi="Times New Roman"/>
+                <w:sz w:val="20"/>
+                <w:lang w:val="en-CA"/>
+              </w:rPr>
+              <w:t>His Worship Mayor Bowman</w:t>
+            </w:r>
+          </w:p>
+          <w:p>
+            <w:pPr>
+              <w:rPr>
+                <w:rFonts w:ascii="Times New Roman" w:hAnsi="Times New Roman"/>
+                <w:sz w:val="20"/>
+                <w:lang w:val="en-CA"/>
+              </w:rPr>
+            </w:pPr>
+            <w:r>
+              <w:rPr>
+                <w:rFonts w:ascii="Times New Roman" w:hAnsi="Times New Roman"/>
+                <w:sz w:val="20"/>
+                <w:lang w:val="en-CA"/>
+              </w:rPr>
+              <w:t>Councillor Allard</w:t>
+            </w:r>
+          </w:p>
+          <w:p>
+            <w:pPr>
+              <w:rPr>
+                <w:rFonts w:ascii="Times New Roman" w:hAnsi="Times New Roman"/>
+                <w:sz w:val="20"/>
+                <w:lang w:val="en-CA"/>
+              </w:rPr>
+            </w:pPr>
+            <w:r>
+              <w:rPr>
+                <w:rFonts w:ascii="Times New Roman" w:hAnsi="Times New Roman"/>
+                <w:sz w:val="20"/>
+                <w:lang w:val="en-CA"/>
+              </w:rPr>
+              <w:t xml:space="preserve">Councillor </w:t>
+            </w:r>
+            <w:proofErr w:type="spellStart"/>
+            <w:r>
+              <w:rPr>
+                <w:rFonts w:ascii="Times New Roman" w:hAnsi="Times New Roman"/>
+                <w:sz w:val="20"/>
+                <w:lang w:val="en-CA"/>
+              </w:rPr>
+              <w:t>Browaty</w:t>
+            </w:r>
+            <w:proofErr w:type="spellEnd"/>
+          </w:p>
+          <w:p>
+            <w:pPr>
+              <w:rPr>
+                <w:rFonts w:ascii="Times New Roman" w:hAnsi="Times New Roman"/>
+                <w:sz w:val="20"/>
+                <w:lang w:val="en-CA"/>
+              </w:rPr>
+            </w:pPr>
+            <w:r>
+              <w:rPr>
+                <w:rFonts w:ascii="Times New Roman" w:hAnsi="Times New Roman"/>
+                <w:sz w:val="20"/>
+                <w:lang w:val="en-CA"/>
+              </w:rPr>
+              <w:t>Councillor Dobson</w:t>
+            </w:r>
+          </w:p>
+          <w:p>
+            <w:pPr>
+              <w:rPr>
+                <w:rFonts w:ascii="Times New Roman" w:hAnsi="Times New Roman"/>
+                <w:sz w:val="20"/>
+                <w:lang w:val="en-CA"/>
+              </w:rPr>
+            </w:pPr>
+            <w:r>
+              <w:rPr>
+                <w:rFonts w:ascii="Times New Roman" w:hAnsi="Times New Roman"/>
+                <w:sz w:val="20"/>
+                <w:lang w:val="en-CA"/>
+              </w:rPr>
+              <w:t xml:space="preserve">Councillor </w:t>
+            </w:r>
+            <w:proofErr w:type="spellStart"/>
+            <w:r>
+              <w:rPr>
+                <w:rFonts w:ascii="Times New Roman" w:hAnsi="Times New Roman"/>
+                <w:sz w:val="20"/>
+                <w:lang w:val="en-CA"/>
+              </w:rPr>
+              <w:t>Gerbasi</w:t>
+            </w:r>
+            <w:proofErr w:type="spellEnd"/>
+          </w:p>
+          <w:p>
+            <w:pPr>
+              <w:rPr>
+                <w:rFonts w:ascii="Times New Roman" w:hAnsi="Times New Roman"/>
+                <w:sz w:val="20"/>
+                <w:lang w:val="en-CA"/>
+              </w:rPr>
+            </w:pPr>
+            <w:r>
+              <w:rPr>
+                <w:rFonts w:ascii="Times New Roman" w:hAnsi="Times New Roman"/>
+                <w:sz w:val="20"/>
+                <w:lang w:val="en-CA"/>
+              </w:rPr>
+              <w:t>Councillor Gillingham</w:t>
+            </w:r>
+          </w:p>
+          <w:p>
+            <w:pPr>
+              <w:rPr>
+                <w:rFonts w:ascii="Times New Roman" w:hAnsi="Times New Roman"/>
+                <w:sz w:val="20"/>
+                <w:lang w:val="en-CA"/>
+              </w:rPr>
+            </w:pPr>
+            <w:r>
+              <w:rPr>
+                <w:rFonts w:ascii="Times New Roman" w:hAnsi="Times New Roman"/>
+                <w:sz w:val="20"/>
+                <w:lang w:val="en-CA"/>
+              </w:rPr>
+              <w:t>Councillor Gilroy</w:t>
+            </w:r>
+          </w:p>
+          <w:p>
+            <w:pPr>
+              <w:rPr>
+                <w:rFonts w:ascii="Times New Roman" w:hAnsi="Times New Roman"/>
+                <w:sz w:val="20"/>
+                <w:lang w:val="en-CA"/>
+              </w:rPr>
+            </w:pPr>
+            <w:r>
+              <w:rPr>
+                <w:rFonts w:ascii="Times New Roman" w:hAnsi="Times New Roman"/>
+                <w:sz w:val="20"/>
+                <w:lang w:val="en-CA"/>
+              </w:rPr>
+              <w:t xml:space="preserve">Councillor </w:t>
+            </w:r>
+            <w:proofErr w:type="spellStart"/>
+            <w:r>
+              <w:rPr>
+                <w:rFonts w:ascii="Times New Roman" w:hAnsi="Times New Roman"/>
+                <w:sz w:val="20"/>
+                <w:lang w:val="en-CA"/>
+              </w:rPr>
+              <w:t>Lukes</w:t>
+            </w:r>
+            <w:proofErr w:type="spellEnd"/>
+          </w:p>
+          <w:p>
+            <w:pPr>
+              <w:rPr>
+                <w:rFonts w:ascii="Times New Roman" w:hAnsi="Times New Roman"/>
+                <w:sz w:val="20"/>
+                <w:lang w:val="en-CA"/>
+              </w:rPr>
+            </w:pPr>
+            <w:r>
+              <w:rPr>
+                <w:rFonts w:ascii="Times New Roman" w:hAnsi="Times New Roman"/>
+                <w:sz w:val="20"/>
+                <w:lang w:val="en-CA"/>
+              </w:rPr>
+              <w:t>Councillor Mayes</w:t>
+            </w:r>
+          </w:p>
+          <w:p>
+            <w:pPr>
+              <w:rPr>
+                <w:rFonts w:ascii="Times New Roman" w:hAnsi="Times New Roman"/>
+                <w:sz w:val="20"/>
+                <w:lang w:val="en-CA"/>
+              </w:rPr>
+            </w:pPr>
+            <w:r>
+              <w:rPr>
+                <w:rFonts w:ascii="Times New Roman" w:hAnsi="Times New Roman"/>
+                <w:sz w:val="20"/>
+                <w:lang w:val="en-CA"/>
+              </w:rPr>
+              <w:t xml:space="preserve">Councillor </w:t>
+            </w:r>
+            <w:proofErr w:type="spellStart"/>
+            <w:r>
+              <w:rPr>
+                <w:rFonts w:ascii="Times New Roman" w:hAnsi="Times New Roman"/>
+                <w:sz w:val="20"/>
+                <w:lang w:val="en-CA"/>
+              </w:rPr>
+              <w:t>Morantz</w:t>
+            </w:r>
+            <w:proofErr w:type="spellEnd"/>
+          </w:p>
+          <w:p>
+            <w:pPr>
+              <w:rPr>
+                <w:rFonts w:ascii="Times New Roman" w:hAnsi="Times New Roman"/>
+                <w:sz w:val="20"/>
+                <w:lang w:val="en-CA"/>
+              </w:rPr>
+            </w:pPr>
+            <w:r>
+              <w:rPr>
+                <w:rFonts w:ascii="Times New Roman" w:hAnsi="Times New Roman"/>
+                <w:sz w:val="20"/>
+                <w:lang w:val="en-CA"/>
+              </w:rPr>
+              <w:t xml:space="preserve">Councillor </w:t>
+            </w:r>
+            <w:proofErr w:type="spellStart"/>
+            <w:r>
+              <w:rPr>
+                <w:rFonts w:ascii="Times New Roman" w:hAnsi="Times New Roman"/>
+                <w:sz w:val="20"/>
+                <w:lang w:val="en-CA"/>
+              </w:rPr>
+              <w:t>Orlikow</w:t>
+            </w:r>
+            <w:proofErr w:type="spellEnd"/>
+          </w:p>
+          <w:p>
+            <w:pPr>
+              <w:rPr>
+                <w:rFonts w:ascii="Times New Roman" w:hAnsi="Times New Roman"/>
+                <w:sz w:val="20"/>
+                <w:lang w:val="en-CA"/>
+              </w:rPr>
+            </w:pPr>
+            <w:r>
+              <w:rPr>
+                <w:rFonts w:ascii="Times New Roman" w:hAnsi="Times New Roman"/>
+                <w:sz w:val="20"/>
+                <w:lang w:val="en-CA"/>
+              </w:rPr>
+              <w:t xml:space="preserve">Councillor </w:t>
+            </w:r>
+            <w:proofErr w:type="spellStart"/>
+            <w:r>
+              <w:rPr>
+                <w:rFonts w:ascii="Times New Roman" w:hAnsi="Times New Roman"/>
+                <w:sz w:val="20"/>
+                <w:lang w:val="en-CA"/>
+              </w:rPr>
+              <w:t>Pagtakhan</w:t>
+            </w:r>
+            <w:proofErr w:type="spellEnd"/>
+          </w:p>
+          <w:p>
+            <w:pPr>
+              <w:rPr>
+                <w:rFonts w:ascii="Times New Roman" w:hAnsi="Times New Roman"/>
+                <w:sz w:val="20"/>
+                <w:lang w:val="en-CA"/>
+              </w:rPr>
+            </w:pPr>
+            <w:r>
+              <w:rPr>
+                <w:rFonts w:ascii="Times New Roman" w:hAnsi="Times New Roman"/>
+                <w:sz w:val="20"/>
+                <w:lang w:val="en-CA"/>
+              </w:rPr>
+              <w:t>Councillor Schreyer</w:t>
+            </w:r>
+          </w:p>
+          <w:p>
+            <w:pPr>
+              <w:rPr>
+                <w:rFonts w:ascii="Times New Roman" w:hAnsi="Times New Roman"/>
+                <w:sz w:val="20"/>
+                <w:lang w:val="en-CA"/>
+              </w:rPr>
+            </w:pPr>
+            <w:r>
+              <w:rPr>
+                <w:rFonts w:ascii="Times New Roman" w:hAnsi="Times New Roman"/>
+                <w:sz w:val="20"/>
+                <w:lang w:val="en-CA"/>
+              </w:rPr>
+              <w:t>Councillor Sharma</w:t>
+            </w:r>
           </w:p>
         </w:tc>
         <w:tc>
@@ -10037,362 +9460,260 @@
               </w:rPr>
             </w:pPr>
           </w:p>
-          <w:tbl>
-            <w:tblPr>
-              <w:tblStyle w:val="TableGrid"/>
-              <w:tblW w:w="0" w:type="auto"/>
-              <w:tblBorders>
-                <w:top w:val="none" w:sz="0" w:space="0" w:color="auto"/>
-                <w:left w:val="none" w:sz="0" w:space="0" w:color="auto"/>
-                <w:bottom w:val="none" w:sz="0" w:space="0" w:color="auto"/>
-                <w:right w:val="none" w:sz="0" w:space="0" w:color="auto"/>
-                <w:insideH w:val="none" w:sz="0" w:space="0" w:color="auto"/>
-                <w:insideV w:val="none" w:sz="0" w:space="0" w:color="auto"/>
-              </w:tblBorders>
-              <w:tblLook w:val="04A0" w:firstRow="1" w:lastRow="0" w:firstColumn="1" w:lastColumn="0" w:noHBand="0" w:noVBand="1"/>
-            </w:tblPr>
-            <w:tblGrid>
-              <w:gridCol w:w="2745"/>
-            </w:tblGrid>
-            <w:tr>
-              <w:tc>
-                <w:tcPr>
-                  <w:tcW w:w="2745" w:type="dxa"/>
-                </w:tcPr>
-                <w:p>
-                  <w:pPr>
-                    <w:rPr>
-                      <w:rFonts w:ascii="Times New Roman" w:hAnsi="Times New Roman"/>
-                      <w:sz w:val="20"/>
-                      <w:lang w:val="en-CA"/>
-                    </w:rPr>
-                  </w:pPr>
-                  <w:r>
-                    <w:rPr>
-                      <w:rFonts w:ascii="Times New Roman" w:hAnsi="Times New Roman"/>
-                      <w:sz w:val="20"/>
-                      <w:lang w:val="en-CA"/>
-                    </w:rPr>
-                    <w:t>His Worship Mayor Bowman</w:t>
-                  </w:r>
-                </w:p>
-              </w:tc>
-            </w:tr>
-            <w:tr>
-              <w:tc>
-                <w:tcPr>
-                  <w:tcW w:w="2745" w:type="dxa"/>
-                </w:tcPr>
-                <w:p>
-                  <w:pPr>
-                    <w:rPr>
-                      <w:rFonts w:ascii="Times New Roman" w:hAnsi="Times New Roman"/>
-                      <w:sz w:val="20"/>
-                      <w:lang w:val="en-CA"/>
-                    </w:rPr>
-                  </w:pPr>
-                  <w:r>
-                    <w:rPr>
-                      <w:rFonts w:ascii="Times New Roman" w:hAnsi="Times New Roman"/>
-                      <w:sz w:val="20"/>
-                      <w:lang w:val="en-CA"/>
-                    </w:rPr>
-                    <w:t>Councillor Allard</w:t>
-                  </w:r>
-                </w:p>
-              </w:tc>
-            </w:tr>
-            <w:tr>
-              <w:tc>
-                <w:tcPr>
-                  <w:tcW w:w="2745" w:type="dxa"/>
-                </w:tcPr>
-                <w:p>
-                  <w:pPr>
-                    <w:rPr>
-                      <w:rFonts w:ascii="Times New Roman" w:hAnsi="Times New Roman"/>
-                      <w:sz w:val="20"/>
-                      <w:lang w:val="en-CA"/>
-                    </w:rPr>
-                  </w:pPr>
-                  <w:r>
-                    <w:rPr>
-                      <w:rFonts w:ascii="Times New Roman" w:hAnsi="Times New Roman"/>
-                      <w:sz w:val="20"/>
-                      <w:lang w:val="en-CA"/>
-                    </w:rPr>
-                    <w:t>Councillor Dobson</w:t>
-                  </w:r>
-                </w:p>
-              </w:tc>
-            </w:tr>
-            <w:tr>
-              <w:tc>
-                <w:tcPr>
-                  <w:tcW w:w="2745" w:type="dxa"/>
-                </w:tcPr>
-                <w:p>
-                  <w:pPr>
-                    <w:rPr>
-                      <w:rFonts w:ascii="Times New Roman" w:hAnsi="Times New Roman"/>
-                      <w:sz w:val="20"/>
-                      <w:lang w:val="en-CA"/>
-                    </w:rPr>
-                  </w:pPr>
-                  <w:r>
-                    <w:rPr>
-                      <w:rFonts w:ascii="Times New Roman" w:hAnsi="Times New Roman"/>
-                      <w:sz w:val="20"/>
-                      <w:lang w:val="en-CA"/>
-                    </w:rPr>
-                    <w:t xml:space="preserve">Councillor </w:t>
-                  </w:r>
-                  <w:proofErr w:type="spellStart"/>
-                  <w:r>
-                    <w:rPr>
-                      <w:rFonts w:ascii="Times New Roman" w:hAnsi="Times New Roman"/>
-                      <w:sz w:val="20"/>
-                      <w:lang w:val="en-CA"/>
-                    </w:rPr>
-                    <w:t>Gerbasi</w:t>
-                  </w:r>
-                  <w:proofErr w:type="spellEnd"/>
-                </w:p>
-              </w:tc>
-            </w:tr>
-            <w:tr>
-              <w:tc>
-                <w:tcPr>
-                  <w:tcW w:w="2745" w:type="dxa"/>
-                </w:tcPr>
-                <w:p>
-                  <w:pPr>
-                    <w:rPr>
-                      <w:rFonts w:ascii="Times New Roman" w:hAnsi="Times New Roman"/>
-                      <w:sz w:val="20"/>
-                      <w:lang w:val="en-CA"/>
-                    </w:rPr>
-                  </w:pPr>
-                  <w:r>
-                    <w:rPr>
-                      <w:rFonts w:ascii="Times New Roman" w:hAnsi="Times New Roman"/>
-                      <w:sz w:val="20"/>
-                      <w:lang w:val="en-CA"/>
-                    </w:rPr>
-                    <w:t>Councillor Gillingham</w:t>
-                  </w:r>
-                </w:p>
-              </w:tc>
-            </w:tr>
-            <w:tr>
-              <w:tc>
-                <w:tcPr>
-                  <w:tcW w:w="2745" w:type="dxa"/>
-                </w:tcPr>
-                <w:p>
-                  <w:pPr>
-                    <w:rPr>
-                      <w:rFonts w:ascii="Times New Roman" w:hAnsi="Times New Roman"/>
-                      <w:sz w:val="20"/>
-                      <w:lang w:val="en-CA"/>
-                    </w:rPr>
-                  </w:pPr>
-                  <w:r>
-                    <w:rPr>
-                      <w:rFonts w:ascii="Times New Roman" w:hAnsi="Times New Roman"/>
-                      <w:sz w:val="20"/>
-                      <w:lang w:val="en-CA"/>
-                    </w:rPr>
-                    <w:t>Councillor Gilroy</w:t>
-                  </w:r>
-                </w:p>
-              </w:tc>
-            </w:tr>
-            <w:tr>
-              <w:tc>
-                <w:tcPr>
-                  <w:tcW w:w="2745" w:type="dxa"/>
-                </w:tcPr>
-                <w:p>
-                  <w:pPr>
-                    <w:rPr>
-                      <w:rFonts w:ascii="Times New Roman" w:hAnsi="Times New Roman"/>
-                      <w:sz w:val="20"/>
-                      <w:lang w:val="en-CA"/>
-                    </w:rPr>
-                  </w:pPr>
-                  <w:r>
-                    <w:rPr>
-                      <w:rFonts w:ascii="Times New Roman" w:hAnsi="Times New Roman"/>
-                      <w:sz w:val="20"/>
-                      <w:lang w:val="en-CA"/>
-                    </w:rPr>
-                    <w:t xml:space="preserve">Councillor </w:t>
-                  </w:r>
-                  <w:proofErr w:type="spellStart"/>
-                  <w:r>
-                    <w:rPr>
-                      <w:rFonts w:ascii="Times New Roman" w:hAnsi="Times New Roman"/>
-                      <w:sz w:val="20"/>
-                      <w:lang w:val="en-CA"/>
-                    </w:rPr>
-                    <w:t>Lukes</w:t>
-                  </w:r>
-                  <w:proofErr w:type="spellEnd"/>
-                </w:p>
-              </w:tc>
-            </w:tr>
-            <w:tr>
-              <w:tc>
-                <w:tcPr>
-                  <w:tcW w:w="2745" w:type="dxa"/>
-                </w:tcPr>
-                <w:p>
-                  <w:pPr>
-                    <w:rPr>
-                      <w:rFonts w:ascii="Times New Roman" w:hAnsi="Times New Roman"/>
-                      <w:sz w:val="20"/>
-                      <w:lang w:val="en-CA"/>
-                    </w:rPr>
-                  </w:pPr>
-                  <w:r>
-                    <w:rPr>
-                      <w:rFonts w:ascii="Times New Roman" w:hAnsi="Times New Roman"/>
-                      <w:sz w:val="20"/>
-                      <w:lang w:val="en-CA"/>
-                    </w:rPr>
-                    <w:t>Councillor Mayes</w:t>
-                  </w:r>
-                </w:p>
-              </w:tc>
-            </w:tr>
-            <w:tr>
-              <w:tc>
-                <w:tcPr>
-                  <w:tcW w:w="2745" w:type="dxa"/>
-                </w:tcPr>
-                <w:p>
-                  <w:pPr>
-                    <w:rPr>
-                      <w:rFonts w:ascii="Times New Roman" w:hAnsi="Times New Roman"/>
-                      <w:sz w:val="20"/>
-                      <w:lang w:val="en-CA"/>
-                    </w:rPr>
-                  </w:pPr>
-                  <w:r>
-                    <w:rPr>
-                      <w:rFonts w:ascii="Times New Roman" w:hAnsi="Times New Roman"/>
-                      <w:sz w:val="20"/>
-                      <w:lang w:val="en-CA"/>
-                    </w:rPr>
-                    <w:t xml:space="preserve">Councillor </w:t>
-                  </w:r>
-                  <w:proofErr w:type="spellStart"/>
-                  <w:r>
-                    <w:rPr>
-                      <w:rFonts w:ascii="Times New Roman" w:hAnsi="Times New Roman"/>
-                      <w:sz w:val="20"/>
-                      <w:lang w:val="en-CA"/>
-                    </w:rPr>
-                    <w:t>Morantz</w:t>
-                  </w:r>
-                  <w:proofErr w:type="spellEnd"/>
-                </w:p>
-              </w:tc>
-            </w:tr>
-            <w:tr>
-              <w:tc>
-                <w:tcPr>
-                  <w:tcW w:w="2745" w:type="dxa"/>
-                </w:tcPr>
-                <w:p>
-                  <w:pPr>
-                    <w:rPr>
-                      <w:rFonts w:ascii="Times New Roman" w:hAnsi="Times New Roman"/>
-                      <w:sz w:val="20"/>
-                      <w:lang w:val="en-CA"/>
-                    </w:rPr>
-                  </w:pPr>
-                  <w:r>
-                    <w:rPr>
-                      <w:rFonts w:ascii="Times New Roman" w:hAnsi="Times New Roman"/>
-                      <w:sz w:val="20"/>
-                      <w:lang w:val="en-CA"/>
-                    </w:rPr>
-                    <w:t xml:space="preserve">Councillor </w:t>
-                  </w:r>
-                  <w:proofErr w:type="spellStart"/>
-                  <w:r>
-                    <w:rPr>
-                      <w:rFonts w:ascii="Times New Roman" w:hAnsi="Times New Roman"/>
-                      <w:sz w:val="20"/>
-                      <w:lang w:val="en-CA"/>
-                    </w:rPr>
-                    <w:t>Orlikow</w:t>
-                  </w:r>
-                  <w:proofErr w:type="spellEnd"/>
-                </w:p>
-              </w:tc>
-            </w:tr>
-            <w:tr>
-              <w:tc>
-                <w:tcPr>
-                  <w:tcW w:w="2745" w:type="dxa"/>
-                </w:tcPr>
-                <w:p>
-                  <w:pPr>
-                    <w:rPr>
-                      <w:rFonts w:ascii="Times New Roman" w:hAnsi="Times New Roman"/>
-                      <w:sz w:val="20"/>
-                      <w:lang w:val="en-CA"/>
-                    </w:rPr>
-                  </w:pPr>
-                  <w:r>
-                    <w:rPr>
-                      <w:rFonts w:ascii="Times New Roman" w:hAnsi="Times New Roman"/>
-                      <w:sz w:val="20"/>
-                      <w:lang w:val="en-CA"/>
-                    </w:rPr>
-                    <w:t xml:space="preserve">Councillor </w:t>
-                  </w:r>
-                  <w:proofErr w:type="spellStart"/>
-                  <w:r>
-                    <w:rPr>
-                      <w:rFonts w:ascii="Times New Roman" w:hAnsi="Times New Roman"/>
-                      <w:sz w:val="20"/>
-                      <w:lang w:val="en-CA"/>
-                    </w:rPr>
-                    <w:t>Pagtakhan</w:t>
-                  </w:r>
-                  <w:proofErr w:type="spellEnd"/>
-                </w:p>
-              </w:tc>
-            </w:tr>
-            <w:tr>
-              <w:tc>
-                <w:tcPr>
-                  <w:tcW w:w="2745" w:type="dxa"/>
-                </w:tcPr>
-                <w:p>
-                  <w:pPr>
-                    <w:rPr>
-                      <w:rFonts w:ascii="Times New Roman" w:hAnsi="Times New Roman"/>
-                      <w:sz w:val="20"/>
-                      <w:lang w:val="en-CA"/>
-                    </w:rPr>
-                  </w:pPr>
-                  <w:r>
-                    <w:rPr>
-                      <w:rFonts w:ascii="Times New Roman" w:hAnsi="Times New Roman"/>
-                      <w:sz w:val="20"/>
-                      <w:lang w:val="en-CA"/>
-                    </w:rPr>
-                    <w:t>Councillor Sharma</w:t>
-                  </w:r>
-                </w:p>
-              </w:tc>
-            </w:tr>
-          </w:tbl>
+          <w:p>
+            <w:pPr>
+              <w:rPr>
+                <w:rFonts w:ascii="Times New Roman" w:hAnsi="Times New Roman"/>
+                <w:sz w:val="20"/>
+                <w:lang w:val="en-CA"/>
+              </w:rPr>
+            </w:pPr>
+            <w:r>
+              <w:rPr>
+                <w:rFonts w:ascii="Times New Roman" w:hAnsi="Times New Roman"/>
+                <w:sz w:val="20"/>
+                <w:lang w:val="en-CA"/>
+              </w:rPr>
+              <w:t>His Worship Mayor Bowman</w:t>
+            </w:r>
+          </w:p>
+          <w:p>
+            <w:pPr>
+              <w:rPr>
+                <w:rFonts w:ascii="Times New Roman" w:hAnsi="Times New Roman"/>
+                <w:sz w:val="20"/>
+                <w:lang w:val="en-CA"/>
+              </w:rPr>
+            </w:pPr>
+            <w:r>
+              <w:rPr>
+                <w:rFonts w:ascii="Times New Roman" w:hAnsi="Times New Roman"/>
+                <w:sz w:val="20"/>
+                <w:lang w:val="en-CA"/>
+              </w:rPr>
+              <w:t>Councillor Allard</w:t>
+            </w:r>
+          </w:p>
+          <w:p>
+            <w:pPr>
+              <w:rPr>
+                <w:rFonts w:ascii="Times New Roman" w:hAnsi="Times New Roman"/>
+                <w:sz w:val="20"/>
+                <w:lang w:val="en-CA"/>
+              </w:rPr>
+            </w:pPr>
+            <w:r>
+              <w:rPr>
+                <w:rFonts w:ascii="Times New Roman" w:hAnsi="Times New Roman"/>
+                <w:sz w:val="20"/>
+                <w:lang w:val="en-CA"/>
+              </w:rPr>
+              <w:t>Councillor Dobson</w:t>
+            </w:r>
+          </w:p>
+          <w:p>
+            <w:pPr>
+              <w:rPr>
+                <w:rFonts w:ascii="Times New Roman" w:hAnsi="Times New Roman"/>
+                <w:sz w:val="20"/>
+                <w:lang w:val="en-CA"/>
+              </w:rPr>
+            </w:pPr>
+            <w:r>
+              <w:rPr>
+                <w:rFonts w:ascii="Times New Roman" w:hAnsi="Times New Roman"/>
+                <w:sz w:val="20"/>
+                <w:lang w:val="en-CA"/>
+              </w:rPr>
+              <w:t xml:space="preserve">Councillor </w:t>
+            </w:r>
+            <w:proofErr w:type="spellStart"/>
+            <w:r>
+              <w:rPr>
+                <w:rFonts w:ascii="Times New Roman" w:hAnsi="Times New Roman"/>
+                <w:sz w:val="20"/>
+                <w:lang w:val="en-CA"/>
+              </w:rPr>
+              <w:t>Gerbasi</w:t>
+            </w:r>
+            <w:proofErr w:type="spellEnd"/>
+          </w:p>
+          <w:p>
+            <w:pPr>
+              <w:rPr>
+                <w:rFonts w:ascii="Times New Roman" w:hAnsi="Times New Roman"/>
+                <w:sz w:val="20"/>
+                <w:lang w:val="en-CA"/>
+              </w:rPr>
+            </w:pPr>
+            <w:r>
+              <w:rPr>
+                <w:rFonts w:ascii="Times New Roman" w:hAnsi="Times New Roman"/>
+                <w:sz w:val="20"/>
+                <w:lang w:val="en-CA"/>
+              </w:rPr>
+              <w:t>Councillor Gillingham</w:t>
+            </w:r>
+          </w:p>
+          <w:p>
+            <w:pPr>
+              <w:rPr>
+                <w:rFonts w:ascii="Times New Roman" w:hAnsi="Times New Roman"/>
+                <w:sz w:val="20"/>
+                <w:lang w:val="en-CA"/>
+              </w:rPr>
+            </w:pPr>
+            <w:r>
+              <w:rPr>
+                <w:rFonts w:ascii="Times New Roman" w:hAnsi="Times New Roman"/>
+                <w:sz w:val="20"/>
+                <w:lang w:val="en-CA"/>
+              </w:rPr>
+              <w:t>Councillor Gilroy</w:t>
+            </w:r>
+          </w:p>
+          <w:p>
+            <w:pPr>
+              <w:rPr>
+                <w:rFonts w:ascii="Times New Roman" w:hAnsi="Times New Roman"/>
+                <w:sz w:val="20"/>
+                <w:lang w:val="en-CA"/>
+              </w:rPr>
+            </w:pPr>
+            <w:r>
+              <w:rPr>
+                <w:rFonts w:ascii="Times New Roman" w:hAnsi="Times New Roman"/>
+                <w:sz w:val="20"/>
+                <w:lang w:val="en-CA"/>
+              </w:rPr>
+              <w:t xml:space="preserve">Councillor </w:t>
+            </w:r>
+            <w:proofErr w:type="spellStart"/>
+            <w:r>
+              <w:rPr>
+                <w:rFonts w:ascii="Times New Roman" w:hAnsi="Times New Roman"/>
+                <w:sz w:val="20"/>
+                <w:lang w:val="en-CA"/>
+              </w:rPr>
+              <w:t>Lukes</w:t>
+            </w:r>
+            <w:proofErr w:type="spellEnd"/>
+          </w:p>
+          <w:p>
+            <w:pPr>
+              <w:rPr>
+                <w:rFonts w:ascii="Times New Roman" w:hAnsi="Times New Roman"/>
+                <w:sz w:val="20"/>
+                <w:lang w:val="en-CA"/>
+              </w:rPr>
+            </w:pPr>
+            <w:r>
+              <w:rPr>
+                <w:rFonts w:ascii="Times New Roman" w:hAnsi="Times New Roman"/>
+                <w:sz w:val="20"/>
+                <w:lang w:val="en-CA"/>
+              </w:rPr>
+              <w:t>Councillor Mayes</w:t>
+            </w:r>
+          </w:p>
+          <w:p>
+            <w:pPr>
+              <w:rPr>
+                <w:rFonts w:ascii="Times New Roman" w:hAnsi="Times New Roman"/>
+                <w:sz w:val="20"/>
+                <w:lang w:val="en-CA"/>
+              </w:rPr>
+            </w:pPr>
+            <w:r>
+              <w:rPr>
+                <w:rFonts w:ascii="Times New Roman" w:hAnsi="Times New Roman"/>
+                <w:sz w:val="20"/>
+                <w:lang w:val="en-CA"/>
+              </w:rPr>
+              <w:t xml:space="preserve">Councillor </w:t>
+            </w:r>
+            <w:proofErr w:type="spellStart"/>
+            <w:r>
+              <w:rPr>
+                <w:rFonts w:ascii="Times New Roman" w:hAnsi="Times New Roman"/>
+                <w:sz w:val="20"/>
+                <w:lang w:val="en-CA"/>
+              </w:rPr>
+              <w:t>Morantz</w:t>
+            </w:r>
+            <w:proofErr w:type="spellEnd"/>
+          </w:p>
+          <w:p>
+            <w:pPr>
+              <w:rPr>
+                <w:rFonts w:ascii="Times New Roman" w:hAnsi="Times New Roman"/>
+                <w:sz w:val="20"/>
+                <w:lang w:val="en-CA"/>
+              </w:rPr>
+            </w:pPr>
+            <w:r>
+              <w:rPr>
+                <w:rFonts w:ascii="Times New Roman" w:hAnsi="Times New Roman"/>
+                <w:sz w:val="20"/>
+                <w:lang w:val="en-CA"/>
+              </w:rPr>
+              <w:t xml:space="preserve">Councillor </w:t>
+            </w:r>
+            <w:proofErr w:type="spellStart"/>
+            <w:r>
+              <w:rPr>
+                <w:rFonts w:ascii="Times New Roman" w:hAnsi="Times New Roman"/>
+                <w:sz w:val="20"/>
+                <w:lang w:val="en-CA"/>
+              </w:rPr>
+              <w:t>Orlikow</w:t>
+            </w:r>
+            <w:proofErr w:type="spellEnd"/>
+          </w:p>
+          <w:p>
+            <w:pPr>
+              <w:rPr>
+                <w:rFonts w:ascii="Times New Roman" w:hAnsi="Times New Roman"/>
+                <w:sz w:val="20"/>
+                <w:lang w:val="en-CA"/>
+              </w:rPr>
+            </w:pPr>
+            <w:r>
+              <w:rPr>
+                <w:rFonts w:ascii="Times New Roman" w:hAnsi="Times New Roman"/>
+                <w:sz w:val="20"/>
+                <w:lang w:val="en-CA"/>
+              </w:rPr>
+              <w:t xml:space="preserve">Councillor </w:t>
+            </w:r>
+            <w:proofErr w:type="spellStart"/>
+            <w:r>
+              <w:rPr>
+                <w:rFonts w:ascii="Times New Roman" w:hAnsi="Times New Roman"/>
+                <w:sz w:val="20"/>
+                <w:lang w:val="en-CA"/>
+              </w:rPr>
+              <w:t>Pagtakhan</w:t>
+            </w:r>
+            <w:proofErr w:type="spellEnd"/>
+          </w:p>
+          <w:p>
+            <w:pPr>
+              <w:rPr>
+                <w:rFonts w:ascii="Times New Roman" w:hAnsi="Times New Roman"/>
+                <w:sz w:val="20"/>
+                <w:lang w:val="en-CA"/>
+              </w:rPr>
+            </w:pPr>
+            <w:r>
+              <w:rPr>
+                <w:rFonts w:ascii="Times New Roman" w:hAnsi="Times New Roman"/>
+                <w:sz w:val="20"/>
+                <w:lang w:val="en-CA"/>
+              </w:rPr>
+              <w:t>Councillor Sharma</w:t>
+            </w:r>
+          </w:p>
           <w:p>
             <w:pPr>
               <w:rPr>
@@ -10416,140 +9737,94 @@
               </w:rPr>
             </w:pPr>
           </w:p>
-          <w:tbl>
-            <w:tblPr>
-              <w:tblStyle w:val="TableGrid"/>
-              <w:tblW w:w="0" w:type="auto"/>
-              <w:tblBorders>
-                <w:top w:val="none" w:sz="0" w:space="0" w:color="auto"/>
-                <w:left w:val="none" w:sz="0" w:space="0" w:color="auto"/>
-                <w:bottom w:val="none" w:sz="0" w:space="0" w:color="auto"/>
-                <w:right w:val="none" w:sz="0" w:space="0" w:color="auto"/>
-                <w:insideH w:val="none" w:sz="0" w:space="0" w:color="auto"/>
-                <w:insideV w:val="none" w:sz="0" w:space="0" w:color="auto"/>
-              </w:tblBorders>
-              <w:tblLook w:val="04A0" w:firstRow="1" w:lastRow="0" w:firstColumn="1" w:lastColumn="0" w:noHBand="0" w:noVBand="1"/>
-            </w:tblPr>
-            <w:tblGrid>
-              <w:gridCol w:w="2691"/>
-            </w:tblGrid>
-            <w:tr>
-              <w:tc>
-                <w:tcPr>
-                  <w:tcW w:w="2691" w:type="dxa"/>
-                </w:tcPr>
-                <w:p>
-                  <w:pPr>
-                    <w:rPr>
-                      <w:rFonts w:ascii="Times New Roman" w:hAnsi="Times New Roman"/>
-                      <w:sz w:val="20"/>
-                      <w:lang w:val="en-CA"/>
-                    </w:rPr>
-                  </w:pPr>
-                  <w:r>
-                    <w:rPr>
-                      <w:rFonts w:ascii="Times New Roman" w:hAnsi="Times New Roman"/>
-                      <w:sz w:val="20"/>
-                      <w:lang w:val="en-CA"/>
-                    </w:rPr>
-                    <w:t xml:space="preserve">Councillor </w:t>
-                  </w:r>
-                  <w:proofErr w:type="spellStart"/>
-                  <w:r>
-                    <w:rPr>
-                      <w:rFonts w:ascii="Times New Roman" w:hAnsi="Times New Roman"/>
-                      <w:sz w:val="20"/>
-                      <w:lang w:val="en-CA"/>
-                    </w:rPr>
-                    <w:t>Browaty</w:t>
-                  </w:r>
-                  <w:proofErr w:type="spellEnd"/>
-                </w:p>
-              </w:tc>
-            </w:tr>
-            <w:tr>
-              <w:tc>
-                <w:tcPr>
-                  <w:tcW w:w="2691" w:type="dxa"/>
-                </w:tcPr>
-                <w:p>
-                  <w:pPr>
-                    <w:rPr>
-                      <w:rFonts w:ascii="Times New Roman" w:hAnsi="Times New Roman"/>
-                      <w:sz w:val="20"/>
-                      <w:lang w:val="en-CA"/>
-                    </w:rPr>
-                  </w:pPr>
-                  <w:r>
-                    <w:rPr>
-                      <w:rFonts w:ascii="Times New Roman" w:hAnsi="Times New Roman"/>
-                      <w:sz w:val="20"/>
-                      <w:lang w:val="en-CA"/>
-                    </w:rPr>
-                    <w:t xml:space="preserve">Councillor </w:t>
-                  </w:r>
-                  <w:proofErr w:type="spellStart"/>
-                  <w:r>
-                    <w:rPr>
-                      <w:rFonts w:ascii="Times New Roman" w:hAnsi="Times New Roman"/>
-                      <w:sz w:val="20"/>
-                      <w:lang w:val="en-CA"/>
-                    </w:rPr>
-                    <w:t>Eadie</w:t>
-                  </w:r>
-                  <w:proofErr w:type="spellEnd"/>
-                </w:p>
-              </w:tc>
-            </w:tr>
-            <w:tr>
-              <w:tc>
-                <w:tcPr>
-                  <w:tcW w:w="2691" w:type="dxa"/>
-                </w:tcPr>
-                <w:p>
-                  <w:pPr>
-                    <w:rPr>
-                      <w:rFonts w:ascii="Times New Roman" w:hAnsi="Times New Roman"/>
-                      <w:sz w:val="20"/>
-                      <w:lang w:val="en-CA"/>
-                    </w:rPr>
-                  </w:pPr>
-                  <w:r>
-                    <w:rPr>
-                      <w:rFonts w:ascii="Times New Roman" w:hAnsi="Times New Roman"/>
-                      <w:sz w:val="20"/>
-                      <w:lang w:val="en-CA"/>
-                    </w:rPr>
-                    <w:t>Councillor Schreyer</w:t>
-                  </w:r>
-                </w:p>
-              </w:tc>
-            </w:tr>
-            <w:tr>
-              <w:tc>
-                <w:tcPr>
-                  <w:tcW w:w="2691" w:type="dxa"/>
-                </w:tcPr>
-                <w:p>
-                  <w:pPr>
-                    <w:rPr>
-                      <w:rFonts w:ascii="Times New Roman" w:hAnsi="Times New Roman"/>
-                      <w:sz w:val="20"/>
-                      <w:lang w:val="en-CA"/>
-                    </w:rPr>
-                  </w:pPr>
-                  <w:r>
-                    <w:rPr>
-                      <w:rFonts w:ascii="Times New Roman" w:hAnsi="Times New Roman"/>
-                      <w:sz w:val="20"/>
-                      <w:lang w:val="en-CA"/>
-                    </w:rPr>
-                    <w:t>Councillor Wyatt</w:t>
-                  </w:r>
-                </w:p>
-              </w:tc>
-            </w:tr>
-          </w:tbl>
+          <w:p>
+            <w:pPr>
+              <w:rPr>
+                <w:rFonts w:ascii="Times New Roman" w:hAnsi="Times New Roman"/>
+                <w:sz w:val="20"/>
+                <w:lang w:val="en-CA"/>
+              </w:rPr>
+            </w:pPr>
+            <w:r>
+              <w:rPr>
+                <w:rFonts w:ascii="Times New Roman" w:hAnsi="Times New Roman"/>
+                <w:sz w:val="20"/>
+                <w:lang w:val="en-CA"/>
+              </w:rPr>
+              <w:t xml:space="preserve">Councillor </w:t>
+            </w:r>
+            <w:proofErr w:type="spellStart"/>
+            <w:r>
+              <w:rPr>
+                <w:rFonts w:ascii="Times New Roman" w:hAnsi="Times New Roman"/>
+                <w:sz w:val="20"/>
+                <w:lang w:val="en-CA"/>
+              </w:rPr>
+              <w:t>Browaty</w:t>
+            </w:r>
+            <w:proofErr w:type="spellEnd"/>
+          </w:p>
+          <w:p>
+            <w:pPr>
+              <w:rPr>
+                <w:rFonts w:ascii="Times New Roman" w:hAnsi="Times New Roman"/>
+                <w:sz w:val="20"/>
+                <w:lang w:val="en-CA"/>
+              </w:rPr>
+            </w:pPr>
+            <w:r>
+              <w:rPr>
+                <w:rFonts w:ascii="Times New Roman" w:hAnsi="Times New Roman"/>
+                <w:sz w:val="20"/>
+                <w:lang w:val="en-CA"/>
+              </w:rPr>
+              <w:t xml:space="preserve">Councillor </w:t>
+            </w:r>
+            <w:proofErr w:type="spellStart"/>
+            <w:r>
+              <w:rPr>
+                <w:rFonts w:ascii="Times New Roman" w:hAnsi="Times New Roman"/>
+                <w:sz w:val="20"/>
+                <w:lang w:val="en-CA"/>
+              </w:rPr>
+              <w:t>Eadie</w:t>
+            </w:r>
+            <w:proofErr w:type="spellEnd"/>
+          </w:p>
+          <w:p>
+            <w:pPr>
+              <w:rPr>
+                <w:rFonts w:ascii="Times New Roman" w:hAnsi="Times New Roman"/>
+                <w:sz w:val="20"/>
+                <w:lang w:val="en-CA"/>
+              </w:rPr>
+            </w:pPr>
+            <w:r>
+              <w:rPr>
+                <w:rFonts w:ascii="Times New Roman" w:hAnsi="Times New Roman"/>
+                <w:sz w:val="20"/>
+                <w:lang w:val="en-CA"/>
+              </w:rPr>
+              <w:t>Councillor Schreyer</w:t>
+            </w:r>
+          </w:p>
+          <w:p>
+            <w:pPr>
+              <w:rPr>
+                <w:rFonts w:ascii="Times New Roman" w:hAnsi="Times New Roman"/>
+                <w:sz w:val="20"/>
+                <w:lang w:val="en-CA"/>
+              </w:rPr>
+            </w:pPr>
+            <w:r>
+              <w:rPr>
+                <w:rFonts w:ascii="Times New Roman" w:hAnsi="Times New Roman"/>
+                <w:sz w:val="20"/>
+                <w:lang w:val="en-CA"/>
+              </w:rPr>
+              <w:t>Councillor Wyatt</w:t>
+            </w:r>
+          </w:p>
           <w:p>
             <w:pPr>
               <w:rPr>
@@ -10590,8 +9865,6 @@
             </w:r>
           </w:p>
         </w:tc>
-        <w:bookmarkStart w:id="3" w:name="_GoBack"/>
-        <w:bookmarkEnd w:id="3"/>
       </w:tr>
     </w:tbl>
     <w:p>
@@ -13652,7 +12925,7 @@
 </file>
 
 <file path=customXml/itemProps1.xml><?xml version="1.0" encoding="utf-8"?>
-<ds:datastoreItem xmlns:ds="http://schemas.openxmlformats.org/officeDocument/2006/customXml" ds:itemID="{0B9A2741-BA2F-5F42-B46E-634A2944EF0B}">
+<ds:datastoreItem xmlns:ds="http://schemas.openxmlformats.org/officeDocument/2006/customXml" ds:itemID="{ED42CAD2-1AF9-F148-A388-E826D86FE3B7}">
   <ds:schemaRefs>
     <ds:schemaRef ds:uri="http://schemas.openxmlformats.org/officeDocument/2006/bibliography"/>
   </ds:schemaRefs>

</xml_diff>